<commit_message>
Fixed the tests. Again.
Please make sure what you're doing doesn't screw up the tests.
</commit_message>
<xml_diff>
--- a/Report.docx
+++ b/Report.docx
@@ -599,6 +599,11 @@
         <w:t>Technical Description</w:t>
       </w:r>
     </w:p>
+    <w:p/>
+    <w:p>
+      <w:bookmarkStart w:id="0" w:name="_GoBack"/>
+      <w:bookmarkEnd w:id="0"/>
+    </w:p>
     <w:p>
       <w:r>
         <w:rPr>
@@ -607,153 +612,7 @@
         <mc:AlternateContent>
           <mc:Choice Requires="wps">
             <w:drawing>
-              <wp:anchor distT="0" distB="0" distL="114300" distR="114300" simplePos="0" relativeHeight="251694080" behindDoc="0" locked="0" layoutInCell="1" allowOverlap="1" wp14:anchorId="5F6A1652" wp14:editId="787A66E2">
-                <wp:simplePos x="0" y="0"/>
-                <wp:positionH relativeFrom="column">
-                  <wp:posOffset>1552575</wp:posOffset>
-                </wp:positionH>
-                <wp:positionV relativeFrom="paragraph">
-                  <wp:posOffset>1989455</wp:posOffset>
-                </wp:positionV>
-                <wp:extent cx="925200" cy="0"/>
-                <wp:effectExtent l="0" t="76200" r="27305" b="95250"/>
-                <wp:wrapNone/>
-                <wp:docPr id="139" name="Straight Arrow Connector 139"/>
-                <wp:cNvGraphicFramePr/>
-                <a:graphic xmlns:a="http://schemas.openxmlformats.org/drawingml/2006/main">
-                  <a:graphicData uri="http://schemas.microsoft.com/office/word/2010/wordprocessingShape">
-                    <wps:wsp>
-                      <wps:cNvCnPr/>
-                      <wps:spPr>
-                        <a:xfrm>
-                          <a:off x="0" y="0"/>
-                          <a:ext cx="925200" cy="0"/>
-                        </a:xfrm>
-                        <a:prstGeom prst="straightConnector1">
-                          <a:avLst/>
-                        </a:prstGeom>
-                        <a:ln>
-                          <a:tailEnd type="triangle"/>
-                        </a:ln>
-                      </wps:spPr>
-                      <wps:style>
-                        <a:lnRef idx="1">
-                          <a:schemeClr val="dk1"/>
-                        </a:lnRef>
-                        <a:fillRef idx="0">
-                          <a:schemeClr val="dk1"/>
-                        </a:fillRef>
-                        <a:effectRef idx="0">
-                          <a:schemeClr val="dk1"/>
-                        </a:effectRef>
-                        <a:fontRef idx="minor">
-                          <a:schemeClr val="tx1"/>
-                        </a:fontRef>
-                      </wps:style>
-                      <wps:bodyPr/>
-                    </wps:wsp>
-                  </a:graphicData>
-                </a:graphic>
-                <wp14:sizeRelH relativeFrom="margin">
-                  <wp14:pctWidth>0</wp14:pctWidth>
-                </wp14:sizeRelH>
-              </wp:anchor>
-            </w:drawing>
-          </mc:Choice>
-          <mc:Fallback>
-            <w:pict>
-              <v:shapetype w14:anchorId="68420BDE" id="_x0000_t32" coordsize="21600,21600" o:spt="32" o:oned="t" path="m,l21600,21600e" filled="f">
-                <v:path arrowok="t" fillok="f" o:connecttype="none"/>
-                <o:lock v:ext="edit" shapetype="t"/>
-              </v:shapetype>
-              <v:shape id="Straight Arrow Connector 139" o:spid="_x0000_s1026" type="#_x0000_t32" style="position:absolute;margin-left:122.25pt;margin-top:156.65pt;width:72.85pt;height:0;z-index:251694080;visibility:visible;mso-wrap-style:square;mso-width-percent:0;mso-wrap-distance-left:9pt;mso-wrap-distance-top:0;mso-wrap-distance-right:9pt;mso-wrap-distance-bottom:0;mso-position-horizontal:absolute;mso-position-horizontal-relative:text;mso-position-vertical:absolute;mso-position-vertical-relative:text;mso-width-percent:0;mso-width-relative:margin" o:gfxdata="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" strokecolor="black [3200]" strokeweight=".5pt">
-                <v:stroke endarrow="block" joinstyle="miter"/>
-              </v:shape>
-            </w:pict>
-          </mc:Fallback>
-        </mc:AlternateContent>
-      </w:r>
-      <w:r>
-        <w:rPr>
-          <w:noProof/>
-        </w:rPr>
-        <mc:AlternateContent>
-          <mc:Choice Requires="wps">
-            <w:drawing>
-              <wp:anchor distT="0" distB="0" distL="114300" distR="114300" simplePos="0" relativeHeight="251691008" behindDoc="0" locked="0" layoutInCell="1" allowOverlap="1" wp14:anchorId="15EAF14D" wp14:editId="014B1686">
-                <wp:simplePos x="0" y="0"/>
-                <wp:positionH relativeFrom="margin">
-                  <wp:posOffset>2875280</wp:posOffset>
-                </wp:positionH>
-                <wp:positionV relativeFrom="paragraph">
-                  <wp:posOffset>2245995</wp:posOffset>
-                </wp:positionV>
-                <wp:extent cx="0" cy="270000"/>
-                <wp:effectExtent l="76200" t="0" r="57150" b="53975"/>
-                <wp:wrapNone/>
-                <wp:docPr id="137" name="Straight Arrow Connector 137"/>
-                <wp:cNvGraphicFramePr/>
-                <a:graphic xmlns:a="http://schemas.openxmlformats.org/drawingml/2006/main">
-                  <a:graphicData uri="http://schemas.microsoft.com/office/word/2010/wordprocessingShape">
-                    <wps:wsp>
-                      <wps:cNvCnPr/>
-                      <wps:spPr>
-                        <a:xfrm>
-                          <a:off x="0" y="0"/>
-                          <a:ext cx="0" cy="270000"/>
-                        </a:xfrm>
-                        <a:prstGeom prst="straightConnector1">
-                          <a:avLst/>
-                        </a:prstGeom>
-                        <a:ln>
-                          <a:tailEnd type="triangle"/>
-                        </a:ln>
-                      </wps:spPr>
-                      <wps:style>
-                        <a:lnRef idx="1">
-                          <a:schemeClr val="dk1"/>
-                        </a:lnRef>
-                        <a:fillRef idx="0">
-                          <a:schemeClr val="dk1"/>
-                        </a:fillRef>
-                        <a:effectRef idx="0">
-                          <a:schemeClr val="dk1"/>
-                        </a:effectRef>
-                        <a:fontRef idx="minor">
-                          <a:schemeClr val="tx1"/>
-                        </a:fontRef>
-                      </wps:style>
-                      <wps:bodyPr/>
-                    </wps:wsp>
-                  </a:graphicData>
-                </a:graphic>
-                <wp14:sizeRelH relativeFrom="margin">
-                  <wp14:pctWidth>0</wp14:pctWidth>
-                </wp14:sizeRelH>
-                <wp14:sizeRelV relativeFrom="margin">
-                  <wp14:pctHeight>0</wp14:pctHeight>
-                </wp14:sizeRelV>
-              </wp:anchor>
-            </w:drawing>
-          </mc:Choice>
-          <mc:Fallback>
-            <w:pict>
-              <v:shape w14:anchorId="110D2C3E" id="Straight Arrow Connector 137" o:spid="_x0000_s1026" type="#_x0000_t32" style="position:absolute;margin-left:226.4pt;margin-top:176.85pt;width:0;height:21.25pt;z-index:251691008;visibility:visible;mso-wrap-style:square;mso-width-percent:0;mso-height-percent:0;mso-wrap-distance-left:9pt;mso-wrap-distance-top:0;mso-wrap-distance-right:9pt;mso-wrap-distance-bottom:0;mso-position-horizontal:absolute;mso-position-horizontal-relative:margin;mso-position-vertical:absolute;mso-position-vertical-relative:text;mso-width-percent:0;mso-height-percent:0;mso-width-relative:margin;mso-height-relative:margin" o:gfxdata="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" strokecolor="black [3200]" strokeweight=".5pt">
-                <v:stroke endarrow="block" joinstyle="miter"/>
-                <w10:wrap anchorx="margin"/>
-              </v:shape>
-            </w:pict>
-          </mc:Fallback>
-        </mc:AlternateContent>
-      </w:r>
-      <w:r>
-        <w:rPr>
-          <w:noProof/>
-        </w:rPr>
-        <mc:AlternateContent>
-          <mc:Choice Requires="wps">
-            <w:drawing>
-              <wp:anchor distT="0" distB="0" distL="114300" distR="114300" simplePos="0" relativeHeight="251693056" behindDoc="0" locked="0" layoutInCell="1" allowOverlap="1" wp14:anchorId="1A0489C2" wp14:editId="0EF4A82F">
+              <wp:anchor distT="0" distB="0" distL="114300" distR="114300" simplePos="0" relativeHeight="251693056" behindDoc="0" locked="0" layoutInCell="1" allowOverlap="1" wp14:anchorId="1A0489C2" wp14:editId="625601E7">
                 <wp:simplePos x="0" y="0"/>
                 <wp:positionH relativeFrom="margin">
                   <wp:posOffset>6819900</wp:posOffset>
@@ -805,7 +664,11 @@
           </mc:Choice>
           <mc:Fallback>
             <w:pict>
-              <v:shape w14:anchorId="35AAFB05" id="Straight Arrow Connector 138" o:spid="_x0000_s1026" type="#_x0000_t32" style="position:absolute;margin-left:537pt;margin-top:187.4pt;width:0;height:21pt;z-index:251693056;visibility:visible;mso-wrap-style:square;mso-wrap-distance-left:9pt;mso-wrap-distance-top:0;mso-wrap-distance-right:9pt;mso-wrap-distance-bottom:0;mso-position-horizontal:absolute;mso-position-horizontal-relative:margin;mso-position-vertical:absolute;mso-position-vertical-relative:text" o:gfxdata="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" strokecolor="black [3200]" strokeweight=".5pt">
+              <v:shapetype w14:anchorId="4AE008D4" id="_x0000_t32" coordsize="21600,21600" o:spt="32" o:oned="t" path="m,l21600,21600e" filled="f">
+                <v:path arrowok="t" fillok="f" o:connecttype="none"/>
+                <o:lock v:ext="edit" shapetype="t"/>
+              </v:shapetype>
+              <v:shape id="Straight Arrow Connector 138" o:spid="_x0000_s1026" type="#_x0000_t32" style="position:absolute;margin-left:537pt;margin-top:187.4pt;width:0;height:21pt;z-index:251693056;visibility:visible;mso-wrap-style:square;mso-wrap-distance-left:9pt;mso-wrap-distance-top:0;mso-wrap-distance-right:9pt;mso-wrap-distance-bottom:0;mso-position-horizontal:absolute;mso-position-horizontal-relative:margin;mso-position-vertical:absolute;mso-position-vertical-relative:text" o:gfxdata="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" strokecolor="black [3200]" strokeweight=".5pt">
                 <v:stroke endarrow="block" joinstyle="miter"/>
                 <w10:wrap anchorx="margin"/>
               </v:shape>
@@ -820,13 +683,272 @@
         <mc:AlternateContent>
           <mc:Choice Requires="wps">
             <w:drawing>
-              <wp:anchor distT="0" distB="0" distL="114300" distR="114300" simplePos="0" relativeHeight="251686912" behindDoc="0" locked="0" layoutInCell="1" allowOverlap="1" wp14:anchorId="20E4B85E" wp14:editId="04920D2B">
+              <wp:anchor distT="0" distB="0" distL="114300" distR="114300" simplePos="0" relativeHeight="251665408" behindDoc="0" locked="0" layoutInCell="1" allowOverlap="1" wp14:anchorId="1949516D" wp14:editId="399C5DA8">
                 <wp:simplePos x="0" y="0"/>
                 <wp:positionH relativeFrom="column">
-                  <wp:posOffset>1190625</wp:posOffset>
+                  <wp:posOffset>3981450</wp:posOffset>
                 </wp:positionH>
                 <wp:positionV relativeFrom="paragraph">
-                  <wp:posOffset>1503680</wp:posOffset>
+                  <wp:posOffset>161290</wp:posOffset>
+                </wp:positionV>
+                <wp:extent cx="819150" cy="304800"/>
+                <wp:effectExtent l="0" t="0" r="0" b="0"/>
+                <wp:wrapNone/>
+                <wp:docPr id="4" name="Text Box 4"/>
+                <wp:cNvGraphicFramePr/>
+                <a:graphic xmlns:a="http://schemas.openxmlformats.org/drawingml/2006/main">
+                  <a:graphicData uri="http://schemas.microsoft.com/office/word/2010/wordprocessingShape">
+                    <wps:wsp>
+                      <wps:cNvSpPr txBox="1"/>
+                      <wps:spPr>
+                        <a:xfrm>
+                          <a:off x="0" y="0"/>
+                          <a:ext cx="819150" cy="304800"/>
+                        </a:xfrm>
+                        <a:prstGeom prst="rect">
+                          <a:avLst/>
+                        </a:prstGeom>
+                        <a:noFill/>
+                        <a:ln>
+                          <a:noFill/>
+                        </a:ln>
+                      </wps:spPr>
+                      <wps:style>
+                        <a:lnRef idx="0">
+                          <a:scrgbClr r="0" g="0" b="0"/>
+                        </a:lnRef>
+                        <a:fillRef idx="0">
+                          <a:scrgbClr r="0" g="0" b="0"/>
+                        </a:fillRef>
+                        <a:effectRef idx="0">
+                          <a:scrgbClr r="0" g="0" b="0"/>
+                        </a:effectRef>
+                        <a:fontRef idx="minor">
+                          <a:schemeClr val="dk1"/>
+                        </a:fontRef>
+                      </wps:style>
+                      <wps:txbx>
+                        <w:txbxContent>
+                          <w:p>
+                            <w:pPr>
+                              <w:jc w:val="center"/>
+                              <w:rPr>
+                                <w:sz w:val="24"/>
+                              </w:rPr>
+                            </w:pPr>
+                            <w:proofErr w:type="spellStart"/>
+                            <w:r>
+                              <w:rPr>
+                                <w:sz w:val="24"/>
+                              </w:rPr>
+                              <w:t>IOHandler</w:t>
+                            </w:r>
+                            <w:proofErr w:type="spellEnd"/>
+                          </w:p>
+                        </w:txbxContent>
+                      </wps:txbx>
+                      <wps:bodyPr rot="0" spcFirstLastPara="0" vertOverflow="overflow" horzOverflow="overflow" vert="horz" wrap="square" lIns="91440" tIns="45720" rIns="91440" bIns="45720" numCol="1" spcCol="0" rtlCol="0" fromWordArt="0" anchor="t" anchorCtr="0" forceAA="0" compatLnSpc="1">
+                        <a:prstTxWarp prst="textNoShape">
+                          <a:avLst/>
+                        </a:prstTxWarp>
+                        <a:noAutofit/>
+                      </wps:bodyPr>
+                    </wps:wsp>
+                  </a:graphicData>
+                </a:graphic>
+                <wp14:sizeRelH relativeFrom="margin">
+                  <wp14:pctWidth>0</wp14:pctWidth>
+                </wp14:sizeRelH>
+                <wp14:sizeRelV relativeFrom="margin">
+                  <wp14:pctHeight>0</wp14:pctHeight>
+                </wp14:sizeRelV>
+              </wp:anchor>
+            </w:drawing>
+          </mc:Choice>
+          <mc:Fallback>
+            <w:pict>
+              <v:shape w14:anchorId="1949516D" id="Text Box 4" o:spid="_x0000_s1028" type="#_x0000_t202" style="position:absolute;margin-left:313.5pt;margin-top:12.7pt;width:64.5pt;height:24pt;z-index:251665408;visibility:visible;mso-wrap-style:square;mso-width-percent:0;mso-height-percent:0;mso-wrap-distance-left:9pt;mso-wrap-distance-top:0;mso-wrap-distance-right:9pt;mso-wrap-distance-bottom:0;mso-position-horizontal:absolute;mso-position-horizontal-relative:text;mso-position-vertical:absolute;mso-position-vertical-relative:text;mso-width-percent:0;mso-height-percent:0;mso-width-relative:margin;mso-height-relative:margin;v-text-anchor:top" o:gfxdata="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" filled="f" stroked="f">
+                <v:textbox>
+                  <w:txbxContent>
+                    <w:p>
+                      <w:pPr>
+                        <w:jc w:val="center"/>
+                        <w:rPr>
+                          <w:sz w:val="24"/>
+                        </w:rPr>
+                      </w:pPr>
+                      <w:proofErr w:type="spellStart"/>
+                      <w:r>
+                        <w:rPr>
+                          <w:sz w:val="24"/>
+                        </w:rPr>
+                        <w:t>IOHandler</w:t>
+                      </w:r>
+                      <w:proofErr w:type="spellEnd"/>
+                    </w:p>
+                  </w:txbxContent>
+                </v:textbox>
+              </v:shape>
+            </w:pict>
+          </mc:Fallback>
+        </mc:AlternateContent>
+      </w:r>
+      <w:r>
+        <w:rPr>
+          <w:noProof/>
+        </w:rPr>
+        <mc:AlternateContent>
+          <mc:Choice Requires="wps">
+            <w:drawing>
+              <wp:anchor distT="0" distB="0" distL="114300" distR="114300" simplePos="0" relativeHeight="251694080" behindDoc="0" locked="0" layoutInCell="1" allowOverlap="1" wp14:anchorId="5F6A1652" wp14:editId="2572A122">
+                <wp:simplePos x="0" y="0"/>
+                <wp:positionH relativeFrom="column">
+                  <wp:posOffset>2295525</wp:posOffset>
+                </wp:positionH>
+                <wp:positionV relativeFrom="paragraph">
+                  <wp:posOffset>1704340</wp:posOffset>
+                </wp:positionV>
+                <wp:extent cx="925195" cy="0"/>
+                <wp:effectExtent l="0" t="76200" r="27305" b="95250"/>
+                <wp:wrapNone/>
+                <wp:docPr id="139" name="Straight Arrow Connector 139"/>
+                <wp:cNvGraphicFramePr/>
+                <a:graphic xmlns:a="http://schemas.openxmlformats.org/drawingml/2006/main">
+                  <a:graphicData uri="http://schemas.microsoft.com/office/word/2010/wordprocessingShape">
+                    <wps:wsp>
+                      <wps:cNvCnPr/>
+                      <wps:spPr>
+                        <a:xfrm>
+                          <a:off x="0" y="0"/>
+                          <a:ext cx="925195" cy="0"/>
+                        </a:xfrm>
+                        <a:prstGeom prst="straightConnector1">
+                          <a:avLst/>
+                        </a:prstGeom>
+                        <a:ln>
+                          <a:tailEnd type="triangle"/>
+                        </a:ln>
+                      </wps:spPr>
+                      <wps:style>
+                        <a:lnRef idx="1">
+                          <a:schemeClr val="dk1"/>
+                        </a:lnRef>
+                        <a:fillRef idx="0">
+                          <a:schemeClr val="dk1"/>
+                        </a:fillRef>
+                        <a:effectRef idx="0">
+                          <a:schemeClr val="dk1"/>
+                        </a:effectRef>
+                        <a:fontRef idx="minor">
+                          <a:schemeClr val="tx1"/>
+                        </a:fontRef>
+                      </wps:style>
+                      <wps:bodyPr/>
+                    </wps:wsp>
+                  </a:graphicData>
+                </a:graphic>
+                <wp14:sizeRelH relativeFrom="margin">
+                  <wp14:pctWidth>0</wp14:pctWidth>
+                </wp14:sizeRelH>
+              </wp:anchor>
+            </w:drawing>
+          </mc:Choice>
+          <mc:Fallback>
+            <w:pict>
+              <v:shape w14:anchorId="6BC29CFE" id="Straight Arrow Connector 139" o:spid="_x0000_s1026" type="#_x0000_t32" style="position:absolute;margin-left:180.75pt;margin-top:134.2pt;width:72.85pt;height:0;z-index:251694080;visibility:visible;mso-wrap-style:square;mso-width-percent:0;mso-wrap-distance-left:9pt;mso-wrap-distance-top:0;mso-wrap-distance-right:9pt;mso-wrap-distance-bottom:0;mso-position-horizontal:absolute;mso-position-horizontal-relative:text;mso-position-vertical:absolute;mso-position-vertical-relative:text;mso-width-percent:0;mso-width-relative:margin" o:gfxdata="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" strokecolor="black [3200]" strokeweight=".5pt">
+                <v:stroke endarrow="block" joinstyle="miter"/>
+              </v:shape>
+            </w:pict>
+          </mc:Fallback>
+        </mc:AlternateContent>
+      </w:r>
+      <w:r>
+        <w:rPr>
+          <w:noProof/>
+        </w:rPr>
+        <mc:AlternateContent>
+          <mc:Choice Requires="wps">
+            <w:drawing>
+              <wp:anchor distT="0" distB="0" distL="114300" distR="114300" simplePos="0" relativeHeight="251691008" behindDoc="0" locked="0" layoutInCell="1" allowOverlap="1" wp14:anchorId="15EAF14D" wp14:editId="1EE3D517">
+                <wp:simplePos x="0" y="0"/>
+                <wp:positionH relativeFrom="margin">
+                  <wp:posOffset>3618230</wp:posOffset>
+                </wp:positionH>
+                <wp:positionV relativeFrom="paragraph">
+                  <wp:posOffset>1960880</wp:posOffset>
+                </wp:positionV>
+                <wp:extent cx="0" cy="269875"/>
+                <wp:effectExtent l="76200" t="0" r="57150" b="53975"/>
+                <wp:wrapNone/>
+                <wp:docPr id="137" name="Straight Arrow Connector 137"/>
+                <wp:cNvGraphicFramePr/>
+                <a:graphic xmlns:a="http://schemas.openxmlformats.org/drawingml/2006/main">
+                  <a:graphicData uri="http://schemas.microsoft.com/office/word/2010/wordprocessingShape">
+                    <wps:wsp>
+                      <wps:cNvCnPr/>
+                      <wps:spPr>
+                        <a:xfrm>
+                          <a:off x="0" y="0"/>
+                          <a:ext cx="0" cy="269875"/>
+                        </a:xfrm>
+                        <a:prstGeom prst="straightConnector1">
+                          <a:avLst/>
+                        </a:prstGeom>
+                        <a:ln>
+                          <a:tailEnd type="triangle"/>
+                        </a:ln>
+                      </wps:spPr>
+                      <wps:style>
+                        <a:lnRef idx="1">
+                          <a:schemeClr val="dk1"/>
+                        </a:lnRef>
+                        <a:fillRef idx="0">
+                          <a:schemeClr val="dk1"/>
+                        </a:fillRef>
+                        <a:effectRef idx="0">
+                          <a:schemeClr val="dk1"/>
+                        </a:effectRef>
+                        <a:fontRef idx="minor">
+                          <a:schemeClr val="tx1"/>
+                        </a:fontRef>
+                      </wps:style>
+                      <wps:bodyPr/>
+                    </wps:wsp>
+                  </a:graphicData>
+                </a:graphic>
+                <wp14:sizeRelH relativeFrom="margin">
+                  <wp14:pctWidth>0</wp14:pctWidth>
+                </wp14:sizeRelH>
+                <wp14:sizeRelV relativeFrom="margin">
+                  <wp14:pctHeight>0</wp14:pctHeight>
+                </wp14:sizeRelV>
+              </wp:anchor>
+            </w:drawing>
+          </mc:Choice>
+          <mc:Fallback>
+            <w:pict>
+              <v:shape w14:anchorId="2F98DBC9" id="Straight Arrow Connector 137" o:spid="_x0000_s1026" type="#_x0000_t32" style="position:absolute;margin-left:284.9pt;margin-top:154.4pt;width:0;height:21.25pt;z-index:251691008;visibility:visible;mso-wrap-style:square;mso-width-percent:0;mso-height-percent:0;mso-wrap-distance-left:9pt;mso-wrap-distance-top:0;mso-wrap-distance-right:9pt;mso-wrap-distance-bottom:0;mso-position-horizontal:absolute;mso-position-horizontal-relative:margin;mso-position-vertical:absolute;mso-position-vertical-relative:text;mso-width-percent:0;mso-height-percent:0;mso-width-relative:margin;mso-height-relative:margin" o:gfxdata="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" strokecolor="black [3200]" strokeweight=".5pt">
+                <v:stroke endarrow="block" joinstyle="miter"/>
+                <w10:wrap anchorx="margin"/>
+              </v:shape>
+            </w:pict>
+          </mc:Fallback>
+        </mc:AlternateContent>
+      </w:r>
+      <w:r>
+        <w:rPr>
+          <w:noProof/>
+        </w:rPr>
+        <mc:AlternateContent>
+          <mc:Choice Requires="wps">
+            <w:drawing>
+              <wp:anchor distT="0" distB="0" distL="114300" distR="114300" simplePos="0" relativeHeight="251686912" behindDoc="0" locked="0" layoutInCell="1" allowOverlap="1" wp14:anchorId="20E4B85E" wp14:editId="325FC3B5">
+                <wp:simplePos x="0" y="0"/>
+                <wp:positionH relativeFrom="column">
+                  <wp:posOffset>1933575</wp:posOffset>
+                </wp:positionH>
+                <wp:positionV relativeFrom="paragraph">
+                  <wp:posOffset>1218565</wp:posOffset>
                 </wp:positionV>
                 <wp:extent cx="0" cy="266700"/>
                 <wp:effectExtent l="76200" t="0" r="57150" b="57150"/>
@@ -872,7 +994,7 @@
           </mc:Choice>
           <mc:Fallback>
             <w:pict>
-              <v:shape w14:anchorId="3B961AF4" id="Straight Arrow Connector 135" o:spid="_x0000_s1026" type="#_x0000_t32" style="position:absolute;margin-left:93.75pt;margin-top:118.4pt;width:0;height:21pt;z-index:251686912;visibility:visible;mso-wrap-style:square;mso-wrap-distance-left:9pt;mso-wrap-distance-top:0;mso-wrap-distance-right:9pt;mso-wrap-distance-bottom:0;mso-position-horizontal:absolute;mso-position-horizontal-relative:text;mso-position-vertical:absolute;mso-position-vertical-relative:text" o:gfxdata="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" strokecolor="black [3200]" strokeweight=".5pt">
+              <v:shape w14:anchorId="5B1880DC" id="Straight Arrow Connector 135" o:spid="_x0000_s1026" type="#_x0000_t32" style="position:absolute;margin-left:152.25pt;margin-top:95.95pt;width:0;height:21pt;z-index:251686912;visibility:visible;mso-wrap-style:square;mso-wrap-distance-left:9pt;mso-wrap-distance-top:0;mso-wrap-distance-right:9pt;mso-wrap-distance-bottom:0;mso-position-horizontal:absolute;mso-position-horizontal-relative:text;mso-position-vertical:absolute;mso-position-vertical-relative:text" o:gfxdata="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" strokecolor="black [3200]" strokeweight=".5pt">
                 <v:stroke endarrow="block" joinstyle="miter"/>
               </v:shape>
             </w:pict>
@@ -886,13 +1008,13 @@
         <mc:AlternateContent>
           <mc:Choice Requires="wps">
             <w:drawing>
-              <wp:anchor distT="0" distB="0" distL="114300" distR="114300" simplePos="0" relativeHeight="251688960" behindDoc="0" locked="0" layoutInCell="1" allowOverlap="1" wp14:anchorId="7C4BB1C9" wp14:editId="601390D9">
+              <wp:anchor distT="0" distB="0" distL="114300" distR="114300" simplePos="0" relativeHeight="251688960" behindDoc="0" locked="0" layoutInCell="1" allowOverlap="1" wp14:anchorId="7C4BB1C9" wp14:editId="7FE29449">
                 <wp:simplePos x="0" y="0"/>
                 <wp:positionH relativeFrom="margin">
-                  <wp:align>center</wp:align>
+                  <wp:posOffset>3618230</wp:posOffset>
                 </wp:positionH>
                 <wp:positionV relativeFrom="paragraph">
-                  <wp:posOffset>1494155</wp:posOffset>
+                  <wp:posOffset>1209040</wp:posOffset>
                 </wp:positionV>
                 <wp:extent cx="0" cy="266700"/>
                 <wp:effectExtent l="76200" t="0" r="57150" b="57150"/>
@@ -938,7 +1060,7 @@
           </mc:Choice>
           <mc:Fallback>
             <w:pict>
-              <v:shape w14:anchorId="313A772A" id="Straight Arrow Connector 136" o:spid="_x0000_s1026" type="#_x0000_t32" style="position:absolute;margin-left:0;margin-top:117.65pt;width:0;height:21pt;z-index:251688960;visibility:visible;mso-wrap-style:square;mso-wrap-distance-left:9pt;mso-wrap-distance-top:0;mso-wrap-distance-right:9pt;mso-wrap-distance-bottom:0;mso-position-horizontal:center;mso-position-horizontal-relative:margin;mso-position-vertical:absolute;mso-position-vertical-relative:text" o:gfxdata="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" strokecolor="black [3200]" strokeweight=".5pt">
+              <v:shape w14:anchorId="69E2DCB6" id="Straight Arrow Connector 136" o:spid="_x0000_s1026" type="#_x0000_t32" style="position:absolute;margin-left:284.9pt;margin-top:95.2pt;width:0;height:21pt;z-index:251688960;visibility:visible;mso-wrap-style:square;mso-wrap-distance-left:9pt;mso-wrap-distance-top:0;mso-wrap-distance-right:9pt;mso-wrap-distance-bottom:0;mso-position-horizontal:absolute;mso-position-horizontal-relative:margin;mso-position-vertical:absolute;mso-position-vertical-relative:text" o:gfxdata="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" strokecolor="black [3200]" strokeweight=".5pt">
                 <v:stroke endarrow="block" joinstyle="miter"/>
                 <w10:wrap anchorx="margin"/>
               </v:shape>
@@ -953,13 +1075,13 @@
         <mc:AlternateContent>
           <mc:Choice Requires="wps">
             <w:drawing>
-              <wp:anchor distT="0" distB="0" distL="114300" distR="114300" simplePos="0" relativeHeight="251685888" behindDoc="0" locked="0" layoutInCell="1" allowOverlap="1" wp14:anchorId="22E2D89B" wp14:editId="1C6A37D6">
+              <wp:anchor distT="0" distB="0" distL="114300" distR="114300" simplePos="0" relativeHeight="251685888" behindDoc="0" locked="0" layoutInCell="1" allowOverlap="1" wp14:anchorId="22E2D89B" wp14:editId="1C338784">
                 <wp:simplePos x="0" y="0"/>
                 <wp:positionH relativeFrom="column">
-                  <wp:posOffset>2266950</wp:posOffset>
+                  <wp:posOffset>3009900</wp:posOffset>
                 </wp:positionH>
                 <wp:positionV relativeFrom="paragraph">
-                  <wp:posOffset>798830</wp:posOffset>
+                  <wp:posOffset>513715</wp:posOffset>
                 </wp:positionV>
                 <wp:extent cx="304800" cy="304800"/>
                 <wp:effectExtent l="0" t="0" r="76200" b="57150"/>
@@ -1005,7 +1127,7 @@
           </mc:Choice>
           <mc:Fallback>
             <w:pict>
-              <v:shape w14:anchorId="56DA273C" id="Straight Arrow Connector 133" o:spid="_x0000_s1026" type="#_x0000_t32" style="position:absolute;margin-left:178.5pt;margin-top:62.9pt;width:24pt;height:24pt;z-index:251685888;visibility:visible;mso-wrap-style:square;mso-wrap-distance-left:9pt;mso-wrap-distance-top:0;mso-wrap-distance-right:9pt;mso-wrap-distance-bottom:0;mso-position-horizontal:absolute;mso-position-horizontal-relative:text;mso-position-vertical:absolute;mso-position-vertical-relative:text" o:gfxdata="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" strokecolor="black [3200]" strokeweight=".5pt">
+              <v:shape w14:anchorId="666EF922" id="Straight Arrow Connector 133" o:spid="_x0000_s1026" type="#_x0000_t32" style="position:absolute;margin-left:237pt;margin-top:40.45pt;width:24pt;height:24pt;z-index:251685888;visibility:visible;mso-wrap-style:square;mso-wrap-distance-left:9pt;mso-wrap-distance-top:0;mso-wrap-distance-right:9pt;mso-wrap-distance-bottom:0;mso-position-horizontal:absolute;mso-position-horizontal-relative:text;mso-position-vertical:absolute;mso-position-vertical-relative:text" o:gfxdata="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" strokecolor="black [3200]" strokeweight=".5pt">
                 <v:stroke endarrow="block" joinstyle="miter"/>
               </v:shape>
             </w:pict>
@@ -1019,13 +1141,13 @@
         <mc:AlternateContent>
           <mc:Choice Requires="wps">
             <w:drawing>
-              <wp:anchor distT="0" distB="0" distL="114300" distR="114300" simplePos="0" relativeHeight="251684864" behindDoc="0" locked="0" layoutInCell="1" allowOverlap="1" wp14:anchorId="68200D7F" wp14:editId="76900E4F">
+              <wp:anchor distT="0" distB="0" distL="114300" distR="114300" simplePos="0" relativeHeight="251684864" behindDoc="0" locked="0" layoutInCell="1" allowOverlap="1" wp14:anchorId="68200D7F" wp14:editId="48486410">
                 <wp:simplePos x="0" y="0"/>
                 <wp:positionH relativeFrom="column">
-                  <wp:posOffset>1428750</wp:posOffset>
+                  <wp:posOffset>2171700</wp:posOffset>
                 </wp:positionH>
                 <wp:positionV relativeFrom="paragraph">
-                  <wp:posOffset>779780</wp:posOffset>
+                  <wp:posOffset>494665</wp:posOffset>
                 </wp:positionV>
                 <wp:extent cx="314325" cy="314325"/>
                 <wp:effectExtent l="38100" t="0" r="28575" b="47625"/>
@@ -1071,7 +1193,7 @@
           </mc:Choice>
           <mc:Fallback>
             <w:pict>
-              <v:shape w14:anchorId="1875F42F" id="Straight Arrow Connector 130" o:spid="_x0000_s1026" type="#_x0000_t32" style="position:absolute;margin-left:112.5pt;margin-top:61.4pt;width:24.75pt;height:24.75pt;flip:x;z-index:251684864;visibility:visible;mso-wrap-style:square;mso-wrap-distance-left:9pt;mso-wrap-distance-top:0;mso-wrap-distance-right:9pt;mso-wrap-distance-bottom:0;mso-position-horizontal:absolute;mso-position-horizontal-relative:text;mso-position-vertical:absolute;mso-position-vertical-relative:text" o:gfxdata="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" strokecolor="black [3200]" strokeweight=".5pt">
+              <v:shape w14:anchorId="0A605285" id="Straight Arrow Connector 130" o:spid="_x0000_s1026" type="#_x0000_t32" style="position:absolute;margin-left:171pt;margin-top:38.95pt;width:24.75pt;height:24.75pt;flip:x;z-index:251684864;visibility:visible;mso-wrap-style:square;mso-wrap-distance-left:9pt;mso-wrap-distance-top:0;mso-wrap-distance-right:9pt;mso-wrap-distance-bottom:0;mso-position-horizontal:absolute;mso-position-horizontal-relative:text;mso-position-vertical:absolute;mso-position-vertical-relative:text" o:gfxdata="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" strokecolor="black [3200]" strokeweight=".5pt">
                 <v:stroke endarrow="block" joinstyle="miter"/>
               </v:shape>
             </w:pict>
@@ -1079,16 +1201,19 @@
         </mc:AlternateContent>
       </w:r>
       <w:r>
+        <w:rPr>
+          <w:noProof/>
+        </w:rPr>
         <mc:AlternateContent>
           <mc:Choice Requires="wps">
             <w:drawing>
-              <wp:anchor distT="0" distB="0" distL="114300" distR="114300" simplePos="0" relativeHeight="251683840" behindDoc="0" locked="0" layoutInCell="1" allowOverlap="1" wp14:anchorId="7C031A5E" wp14:editId="6FBB1155">
+              <wp:anchor distT="0" distB="0" distL="114300" distR="114300" simplePos="0" relativeHeight="251683840" behindDoc="0" locked="0" layoutInCell="1" allowOverlap="1" wp14:anchorId="7C031A5E" wp14:editId="5FB89C13">
                 <wp:simplePos x="0" y="0"/>
                 <wp:positionH relativeFrom="column">
-                  <wp:posOffset>2457450</wp:posOffset>
+                  <wp:posOffset>3200400</wp:posOffset>
                 </wp:positionH>
                 <wp:positionV relativeFrom="paragraph">
-                  <wp:posOffset>2599690</wp:posOffset>
+                  <wp:posOffset>2314575</wp:posOffset>
                 </wp:positionV>
                 <wp:extent cx="819150" cy="304800"/>
                 <wp:effectExtent l="0" t="0" r="0" b="0"/>
@@ -1164,7 +1289,7 @@
           </mc:Choice>
           <mc:Fallback>
             <w:pict>
-              <v:shape w14:anchorId="7C031A5E" id="Text Box 129" o:spid="_x0000_s1028" type="#_x0000_t202" style="position:absolute;margin-left:193.5pt;margin-top:204.7pt;width:64.5pt;height:24pt;z-index:251683840;visibility:visible;mso-wrap-style:square;mso-width-percent:0;mso-height-percent:0;mso-wrap-distance-left:9pt;mso-wrap-distance-top:0;mso-wrap-distance-right:9pt;mso-wrap-distance-bottom:0;mso-position-horizontal:absolute;mso-position-horizontal-relative:text;mso-position-vertical:absolute;mso-position-vertical-relative:text;mso-width-percent:0;mso-height-percent:0;mso-width-relative:margin;mso-height-relative:margin;v-text-anchor:top" o:gfxdata="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" filled="f" stroked="f">
+              <v:shape w14:anchorId="7C031A5E" id="Text Box 129" o:spid="_x0000_s1029" type="#_x0000_t202" style="position:absolute;margin-left:252pt;margin-top:182.25pt;width:64.5pt;height:24pt;z-index:251683840;visibility:visible;mso-wrap-style:square;mso-width-percent:0;mso-height-percent:0;mso-wrap-distance-left:9pt;mso-wrap-distance-top:0;mso-wrap-distance-right:9pt;mso-wrap-distance-bottom:0;mso-position-horizontal:absolute;mso-position-horizontal-relative:text;mso-position-vertical:absolute;mso-position-vertical-relative:text;mso-width-percent:0;mso-height-percent:0;mso-width-relative:margin;mso-height-relative:margin;v-text-anchor:top" o:gfxdata="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" filled="f" stroked="f">
                 <v:textbox>
                   <w:txbxContent>
                     <w:p>
@@ -1189,16 +1314,19 @@
         </mc:AlternateContent>
       </w:r>
       <w:r>
+        <w:rPr>
+          <w:noProof/>
+        </w:rPr>
         <mc:AlternateContent>
           <mc:Choice Requires="wps">
             <w:drawing>
-              <wp:anchor distT="0" distB="0" distL="114300" distR="114300" simplePos="0" relativeHeight="251682816" behindDoc="0" locked="0" layoutInCell="1" allowOverlap="1" wp14:anchorId="58D77301" wp14:editId="3E9B1E71">
+              <wp:anchor distT="0" distB="0" distL="114300" distR="114300" simplePos="0" relativeHeight="251682816" behindDoc="0" locked="0" layoutInCell="1" allowOverlap="1" wp14:anchorId="58D77301" wp14:editId="63481774">
                 <wp:simplePos x="0" y="0"/>
                 <wp:positionH relativeFrom="column">
-                  <wp:posOffset>2476500</wp:posOffset>
+                  <wp:posOffset>3219450</wp:posOffset>
                 </wp:positionH>
                 <wp:positionV relativeFrom="paragraph">
-                  <wp:posOffset>2523490</wp:posOffset>
+                  <wp:posOffset>2238375</wp:posOffset>
                 </wp:positionV>
                 <wp:extent cx="771525" cy="476250"/>
                 <wp:effectExtent l="0" t="0" r="28575" b="19050"/>
@@ -1252,7 +1380,7 @@
           </mc:Choice>
           <mc:Fallback>
             <w:pict>
-              <v:oval w14:anchorId="702AD926" id="Oval 128" o:spid="_x0000_s1026" style="position:absolute;margin-left:195pt;margin-top:198.7pt;width:60.75pt;height:37.5pt;z-index:251682816;visibility:visible;mso-wrap-style:square;mso-width-percent:0;mso-height-percent:0;mso-wrap-distance-left:9pt;mso-wrap-distance-top:0;mso-wrap-distance-right:9pt;mso-wrap-distance-bottom:0;mso-position-horizontal:absolute;mso-position-horizontal-relative:text;mso-position-vertical:absolute;mso-position-vertical-relative:text;mso-width-percent:0;mso-height-percent:0;mso-width-relative:margin;mso-height-relative:margin;v-text-anchor:middle" o:gfxdata="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" fillcolor="white [3201]" strokecolor="black [3200]" strokeweight="1pt">
+              <v:oval w14:anchorId="30A58A98" id="Oval 128" o:spid="_x0000_s1026" style="position:absolute;margin-left:253.5pt;margin-top:176.25pt;width:60.75pt;height:37.5pt;z-index:251682816;visibility:visible;mso-wrap-style:square;mso-width-percent:0;mso-height-percent:0;mso-wrap-distance-left:9pt;mso-wrap-distance-top:0;mso-wrap-distance-right:9pt;mso-wrap-distance-bottom:0;mso-position-horizontal:absolute;mso-position-horizontal-relative:text;mso-position-vertical:absolute;mso-position-vertical-relative:text;mso-width-percent:0;mso-height-percent:0;mso-width-relative:margin;mso-height-relative:margin;v-text-anchor:middle" o:gfxdata="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" fillcolor="white [3201]" strokecolor="black [3200]" strokeweight="1pt">
                 <v:stroke joinstyle="miter"/>
               </v:oval>
             </w:pict>
@@ -1260,16 +1388,19 @@
         </mc:AlternateContent>
       </w:r>
       <w:r>
+        <w:rPr>
+          <w:noProof/>
+        </w:rPr>
         <mc:AlternateContent>
           <mc:Choice Requires="wps">
             <w:drawing>
-              <wp:anchor distT="0" distB="0" distL="114300" distR="114300" simplePos="0" relativeHeight="251680768" behindDoc="0" locked="0" layoutInCell="1" allowOverlap="1" wp14:anchorId="7F74A923" wp14:editId="0C2D3866">
+              <wp:anchor distT="0" distB="0" distL="114300" distR="114300" simplePos="0" relativeHeight="251680768" behindDoc="0" locked="0" layoutInCell="1" allowOverlap="1" wp14:anchorId="7F74A923" wp14:editId="22DF157D">
                 <wp:simplePos x="0" y="0"/>
                 <wp:positionH relativeFrom="column">
-                  <wp:posOffset>2457450</wp:posOffset>
+                  <wp:posOffset>3200400</wp:posOffset>
                 </wp:positionH>
                 <wp:positionV relativeFrom="paragraph">
-                  <wp:posOffset>1837690</wp:posOffset>
+                  <wp:posOffset>1552575</wp:posOffset>
                 </wp:positionV>
                 <wp:extent cx="819150" cy="304800"/>
                 <wp:effectExtent l="0" t="0" r="0" b="0"/>
@@ -1345,7 +1476,7 @@
           </mc:Choice>
           <mc:Fallback>
             <w:pict>
-              <v:shape w14:anchorId="7F74A923" id="Text Box 30" o:spid="_x0000_s1029" type="#_x0000_t202" style="position:absolute;margin-left:193.5pt;margin-top:144.7pt;width:64.5pt;height:24pt;z-index:251680768;visibility:visible;mso-wrap-style:square;mso-width-percent:0;mso-height-percent:0;mso-wrap-distance-left:9pt;mso-wrap-distance-top:0;mso-wrap-distance-right:9pt;mso-wrap-distance-bottom:0;mso-position-horizontal:absolute;mso-position-horizontal-relative:text;mso-position-vertical:absolute;mso-position-vertical-relative:text;mso-width-percent:0;mso-height-percent:0;mso-width-relative:margin;mso-height-relative:margin;v-text-anchor:top" o:gfxdata="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" filled="f" stroked="f">
+              <v:shape w14:anchorId="7F74A923" id="Text Box 30" o:spid="_x0000_s1030" type="#_x0000_t202" style="position:absolute;margin-left:252pt;margin-top:122.25pt;width:64.5pt;height:24pt;z-index:251680768;visibility:visible;mso-wrap-style:square;mso-width-percent:0;mso-height-percent:0;mso-wrap-distance-left:9pt;mso-wrap-distance-top:0;mso-wrap-distance-right:9pt;mso-wrap-distance-bottom:0;mso-position-horizontal:absolute;mso-position-horizontal-relative:text;mso-position-vertical:absolute;mso-position-vertical-relative:text;mso-width-percent:0;mso-height-percent:0;mso-width-relative:margin;mso-height-relative:margin;v-text-anchor:top" o:gfxdata="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" filled="f" stroked="f">
                 <v:textbox>
                   <w:txbxContent>
                     <w:p>
@@ -1370,16 +1501,19 @@
         </mc:AlternateContent>
       </w:r>
       <w:r>
+        <w:rPr>
+          <w:noProof/>
+        </w:rPr>
         <mc:AlternateContent>
           <mc:Choice Requires="wps">
             <w:drawing>
-              <wp:anchor distT="0" distB="0" distL="114300" distR="114300" simplePos="0" relativeHeight="251679744" behindDoc="0" locked="0" layoutInCell="1" allowOverlap="1" wp14:anchorId="28CDBE2C" wp14:editId="3B0D8BE3">
+              <wp:anchor distT="0" distB="0" distL="114300" distR="114300" simplePos="0" relativeHeight="251679744" behindDoc="0" locked="0" layoutInCell="1" allowOverlap="1" wp14:anchorId="28CDBE2C" wp14:editId="3D1D29F3">
                 <wp:simplePos x="0" y="0"/>
                 <wp:positionH relativeFrom="column">
-                  <wp:posOffset>2476500</wp:posOffset>
+                  <wp:posOffset>3219450</wp:posOffset>
                 </wp:positionH>
                 <wp:positionV relativeFrom="paragraph">
-                  <wp:posOffset>1761490</wp:posOffset>
+                  <wp:posOffset>1476375</wp:posOffset>
                 </wp:positionV>
                 <wp:extent cx="771525" cy="476250"/>
                 <wp:effectExtent l="0" t="0" r="28575" b="19050"/>
@@ -1433,7 +1567,7 @@
           </mc:Choice>
           <mc:Fallback>
             <w:pict>
-              <v:oval w14:anchorId="54EC965B" id="Oval 29" o:spid="_x0000_s1026" style="position:absolute;margin-left:195pt;margin-top:138.7pt;width:60.75pt;height:37.5pt;z-index:251679744;visibility:visible;mso-wrap-style:square;mso-width-percent:0;mso-height-percent:0;mso-wrap-distance-left:9pt;mso-wrap-distance-top:0;mso-wrap-distance-right:9pt;mso-wrap-distance-bottom:0;mso-position-horizontal:absolute;mso-position-horizontal-relative:text;mso-position-vertical:absolute;mso-position-vertical-relative:text;mso-width-percent:0;mso-height-percent:0;mso-width-relative:margin;mso-height-relative:margin;v-text-anchor:middle" o:gfxdata="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" fillcolor="white [3201]" strokecolor="black [3200]" strokeweight="1pt">
+              <v:oval w14:anchorId="28F51148" id="Oval 29" o:spid="_x0000_s1026" style="position:absolute;margin-left:253.5pt;margin-top:116.25pt;width:60.75pt;height:37.5pt;z-index:251679744;visibility:visible;mso-wrap-style:square;mso-width-percent:0;mso-height-percent:0;mso-wrap-distance-left:9pt;mso-wrap-distance-top:0;mso-wrap-distance-right:9pt;mso-wrap-distance-bottom:0;mso-position-horizontal:absolute;mso-position-horizontal-relative:text;mso-position-vertical:absolute;mso-position-vertical-relative:text;mso-width-percent:0;mso-height-percent:0;mso-width-relative:margin;mso-height-relative:margin;v-text-anchor:middle" o:gfxdata="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" fillcolor="white [3201]" strokecolor="black [3200]" strokeweight="1pt">
                 <v:stroke joinstyle="miter"/>
               </v:oval>
             </w:pict>
@@ -1441,16 +1575,19 @@
         </mc:AlternateContent>
       </w:r>
       <w:r>
+        <w:rPr>
+          <w:noProof/>
+        </w:rPr>
         <mc:AlternateContent>
           <mc:Choice Requires="wps">
             <w:drawing>
-              <wp:anchor distT="0" distB="0" distL="114300" distR="114300" simplePos="0" relativeHeight="251677696" behindDoc="0" locked="0" layoutInCell="1" allowOverlap="1" wp14:anchorId="3C946CAE" wp14:editId="401B0A25">
+              <wp:anchor distT="0" distB="0" distL="114300" distR="114300" simplePos="0" relativeHeight="251677696" behindDoc="0" locked="0" layoutInCell="1" allowOverlap="1" wp14:anchorId="3C946CAE" wp14:editId="274FD7F9">
                 <wp:simplePos x="0" y="0"/>
                 <wp:positionH relativeFrom="column">
-                  <wp:posOffset>762000</wp:posOffset>
+                  <wp:posOffset>1504950</wp:posOffset>
                 </wp:positionH>
                 <wp:positionV relativeFrom="paragraph">
-                  <wp:posOffset>1837690</wp:posOffset>
+                  <wp:posOffset>1552575</wp:posOffset>
                 </wp:positionV>
                 <wp:extent cx="819150" cy="304800"/>
                 <wp:effectExtent l="0" t="0" r="0" b="0"/>
@@ -1532,7 +1669,7 @@
           </mc:Choice>
           <mc:Fallback>
             <w:pict>
-              <v:shape w14:anchorId="3C946CAE" id="Text Box 24" o:spid="_x0000_s1030" type="#_x0000_t202" style="position:absolute;margin-left:60pt;margin-top:144.7pt;width:64.5pt;height:24pt;z-index:251677696;visibility:visible;mso-wrap-style:square;mso-width-percent:0;mso-height-percent:0;mso-wrap-distance-left:9pt;mso-wrap-distance-top:0;mso-wrap-distance-right:9pt;mso-wrap-distance-bottom:0;mso-position-horizontal:absolute;mso-position-horizontal-relative:text;mso-position-vertical:absolute;mso-position-vertical-relative:text;mso-width-percent:0;mso-height-percent:0;mso-width-relative:margin;mso-height-relative:margin;v-text-anchor:top" o:gfxdata="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" filled="f" stroked="f">
+              <v:shape w14:anchorId="3C946CAE" id="Text Box 24" o:spid="_x0000_s1031" type="#_x0000_t202" style="position:absolute;margin-left:118.5pt;margin-top:122.25pt;width:64.5pt;height:24pt;z-index:251677696;visibility:visible;mso-wrap-style:square;mso-width-percent:0;mso-height-percent:0;mso-wrap-distance-left:9pt;mso-wrap-distance-top:0;mso-wrap-distance-right:9pt;mso-wrap-distance-bottom:0;mso-position-horizontal:absolute;mso-position-horizontal-relative:text;mso-position-vertical:absolute;mso-position-vertical-relative:text;mso-width-percent:0;mso-height-percent:0;mso-width-relative:margin;mso-height-relative:margin;v-text-anchor:top" o:gfxdata="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" filled="f" stroked="f">
                 <v:textbox>
                   <w:txbxContent>
                     <w:p>
@@ -1563,16 +1700,19 @@
         </mc:AlternateContent>
       </w:r>
       <w:r>
+        <w:rPr>
+          <w:noProof/>
+        </w:rPr>
         <mc:AlternateContent>
           <mc:Choice Requires="wps">
             <w:drawing>
-              <wp:anchor distT="0" distB="0" distL="114300" distR="114300" simplePos="0" relativeHeight="251676672" behindDoc="0" locked="0" layoutInCell="1" allowOverlap="1" wp14:anchorId="62EE6BEF" wp14:editId="2F4E8D0A">
+              <wp:anchor distT="0" distB="0" distL="114300" distR="114300" simplePos="0" relativeHeight="251676672" behindDoc="0" locked="0" layoutInCell="1" allowOverlap="1" wp14:anchorId="62EE6BEF" wp14:editId="4971A18F">
                 <wp:simplePos x="0" y="0"/>
                 <wp:positionH relativeFrom="column">
-                  <wp:posOffset>781050</wp:posOffset>
+                  <wp:posOffset>1524000</wp:posOffset>
                 </wp:positionH>
                 <wp:positionV relativeFrom="paragraph">
-                  <wp:posOffset>1761490</wp:posOffset>
+                  <wp:posOffset>1476375</wp:posOffset>
                 </wp:positionV>
                 <wp:extent cx="771525" cy="476250"/>
                 <wp:effectExtent l="0" t="0" r="28575" b="19050"/>
@@ -1626,7 +1766,7 @@
           </mc:Choice>
           <mc:Fallback>
             <w:pict>
-              <v:oval w14:anchorId="3BB02B83" id="Oval 23" o:spid="_x0000_s1026" style="position:absolute;margin-left:61.5pt;margin-top:138.7pt;width:60.75pt;height:37.5pt;z-index:251676672;visibility:visible;mso-wrap-style:square;mso-width-percent:0;mso-height-percent:0;mso-wrap-distance-left:9pt;mso-wrap-distance-top:0;mso-wrap-distance-right:9pt;mso-wrap-distance-bottom:0;mso-position-horizontal:absolute;mso-position-horizontal-relative:text;mso-position-vertical:absolute;mso-position-vertical-relative:text;mso-width-percent:0;mso-height-percent:0;mso-width-relative:margin;mso-height-relative:margin;v-text-anchor:middle" o:gfxdata="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" fillcolor="white [3201]" strokecolor="black [3200]" strokeweight="1pt">
+              <v:oval w14:anchorId="28EB2BCF" id="Oval 23" o:spid="_x0000_s1026" style="position:absolute;margin-left:120pt;margin-top:116.25pt;width:60.75pt;height:37.5pt;z-index:251676672;visibility:visible;mso-wrap-style:square;mso-width-percent:0;mso-height-percent:0;mso-wrap-distance-left:9pt;mso-wrap-distance-top:0;mso-wrap-distance-right:9pt;mso-wrap-distance-bottom:0;mso-position-horizontal:absolute;mso-position-horizontal-relative:text;mso-position-vertical:absolute;mso-position-vertical-relative:text;mso-width-percent:0;mso-height-percent:0;mso-width-relative:margin;mso-height-relative:margin;v-text-anchor:middle" o:gfxdata="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" fillcolor="white [3201]" strokecolor="black [3200]" strokeweight="1pt">
                 <v:stroke joinstyle="miter"/>
               </v:oval>
             </w:pict>
@@ -1634,16 +1774,19 @@
         </mc:AlternateContent>
       </w:r>
       <w:r>
+        <w:rPr>
+          <w:noProof/>
+        </w:rPr>
         <mc:AlternateContent>
           <mc:Choice Requires="wps">
             <w:drawing>
-              <wp:anchor distT="0" distB="0" distL="114300" distR="114300" simplePos="0" relativeHeight="251674624" behindDoc="0" locked="0" layoutInCell="1" allowOverlap="1" wp14:anchorId="574AB601" wp14:editId="31B2946A">
+              <wp:anchor distT="0" distB="0" distL="114300" distR="114300" simplePos="0" relativeHeight="251674624" behindDoc="0" locked="0" layoutInCell="1" allowOverlap="1" wp14:anchorId="574AB601" wp14:editId="3A617FD3">
                 <wp:simplePos x="0" y="0"/>
                 <wp:positionH relativeFrom="column">
-                  <wp:posOffset>762000</wp:posOffset>
+                  <wp:posOffset>1504950</wp:posOffset>
                 </wp:positionH>
                 <wp:positionV relativeFrom="paragraph">
-                  <wp:posOffset>1104265</wp:posOffset>
+                  <wp:posOffset>819150</wp:posOffset>
                 </wp:positionV>
                 <wp:extent cx="819150" cy="304800"/>
                 <wp:effectExtent l="0" t="0" r="0" b="0"/>
@@ -1719,7 +1862,7 @@
           </mc:Choice>
           <mc:Fallback>
             <w:pict>
-              <v:shape w14:anchorId="574AB601" id="Text Box 22" o:spid="_x0000_s1031" type="#_x0000_t202" style="position:absolute;margin-left:60pt;margin-top:86.95pt;width:64.5pt;height:24pt;z-index:251674624;visibility:visible;mso-wrap-style:square;mso-width-percent:0;mso-height-percent:0;mso-wrap-distance-left:9pt;mso-wrap-distance-top:0;mso-wrap-distance-right:9pt;mso-wrap-distance-bottom:0;mso-position-horizontal:absolute;mso-position-horizontal-relative:text;mso-position-vertical:absolute;mso-position-vertical-relative:text;mso-width-percent:0;mso-height-percent:0;mso-width-relative:margin;mso-height-relative:margin;v-text-anchor:top" o:gfxdata="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" filled="f" stroked="f">
+              <v:shape w14:anchorId="574AB601" id="Text Box 22" o:spid="_x0000_s1032" type="#_x0000_t202" style="position:absolute;margin-left:118.5pt;margin-top:64.5pt;width:64.5pt;height:24pt;z-index:251674624;visibility:visible;mso-wrap-style:square;mso-width-percent:0;mso-height-percent:0;mso-wrap-distance-left:9pt;mso-wrap-distance-top:0;mso-wrap-distance-right:9pt;mso-wrap-distance-bottom:0;mso-position-horizontal:absolute;mso-position-horizontal-relative:text;mso-position-vertical:absolute;mso-position-vertical-relative:text;mso-width-percent:0;mso-height-percent:0;mso-width-relative:margin;mso-height-relative:margin;v-text-anchor:top" o:gfxdata="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" filled="f" stroked="f">
                 <v:textbox>
                   <w:txbxContent>
                     <w:p>
@@ -1744,16 +1887,19 @@
         </mc:AlternateContent>
       </w:r>
       <w:r>
+        <w:rPr>
+          <w:noProof/>
+        </w:rPr>
         <mc:AlternateContent>
           <mc:Choice Requires="wps">
             <w:drawing>
-              <wp:anchor distT="0" distB="0" distL="114300" distR="114300" simplePos="0" relativeHeight="251673600" behindDoc="0" locked="0" layoutInCell="1" allowOverlap="1" wp14:anchorId="1A478EA1" wp14:editId="2AF46A2B">
+              <wp:anchor distT="0" distB="0" distL="114300" distR="114300" simplePos="0" relativeHeight="251673600" behindDoc="0" locked="0" layoutInCell="1" allowOverlap="1" wp14:anchorId="1A478EA1" wp14:editId="3EEA378A">
                 <wp:simplePos x="0" y="0"/>
                 <wp:positionH relativeFrom="column">
-                  <wp:posOffset>781050</wp:posOffset>
+                  <wp:posOffset>1524000</wp:posOffset>
                 </wp:positionH>
                 <wp:positionV relativeFrom="paragraph">
-                  <wp:posOffset>1028065</wp:posOffset>
+                  <wp:posOffset>742950</wp:posOffset>
                 </wp:positionV>
                 <wp:extent cx="771525" cy="476250"/>
                 <wp:effectExtent l="0" t="0" r="28575" b="19050"/>
@@ -1807,7 +1953,7 @@
           </mc:Choice>
           <mc:Fallback>
             <w:pict>
-              <v:oval w14:anchorId="45524A4A" id="Oval 21" o:spid="_x0000_s1026" style="position:absolute;margin-left:61.5pt;margin-top:80.95pt;width:60.75pt;height:37.5pt;z-index:251673600;visibility:visible;mso-wrap-style:square;mso-width-percent:0;mso-height-percent:0;mso-wrap-distance-left:9pt;mso-wrap-distance-top:0;mso-wrap-distance-right:9pt;mso-wrap-distance-bottom:0;mso-position-horizontal:absolute;mso-position-horizontal-relative:text;mso-position-vertical:absolute;mso-position-vertical-relative:text;mso-width-percent:0;mso-height-percent:0;mso-width-relative:margin;mso-height-relative:margin;v-text-anchor:middle" o:gfxdata="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" fillcolor="white [3201]" strokecolor="black [3200]" strokeweight="1pt">
+              <v:oval w14:anchorId="495375A4" id="Oval 21" o:spid="_x0000_s1026" style="position:absolute;margin-left:120pt;margin-top:58.5pt;width:60.75pt;height:37.5pt;z-index:251673600;visibility:visible;mso-wrap-style:square;mso-width-percent:0;mso-height-percent:0;mso-wrap-distance-left:9pt;mso-wrap-distance-top:0;mso-wrap-distance-right:9pt;mso-wrap-distance-bottom:0;mso-position-horizontal:absolute;mso-position-horizontal-relative:text;mso-position-vertical:absolute;mso-position-vertical-relative:text;mso-width-percent:0;mso-height-percent:0;mso-width-relative:margin;mso-height-relative:margin;v-text-anchor:middle" o:gfxdata="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" fillcolor="white [3201]" strokecolor="black [3200]" strokeweight="1pt">
                 <v:stroke joinstyle="miter"/>
               </v:oval>
             </w:pict>
@@ -1815,16 +1961,19 @@
         </mc:AlternateContent>
       </w:r>
       <w:r>
+        <w:rPr>
+          <w:noProof/>
+        </w:rPr>
         <mc:AlternateContent>
           <mc:Choice Requires="wps">
             <w:drawing>
-              <wp:anchor distT="0" distB="0" distL="114300" distR="114300" simplePos="0" relativeHeight="251667456" behindDoc="0" locked="0" layoutInCell="1" allowOverlap="1" wp14:anchorId="73BD8FB5" wp14:editId="7D99CE48">
+              <wp:anchor distT="0" distB="0" distL="114300" distR="114300" simplePos="0" relativeHeight="251667456" behindDoc="0" locked="0" layoutInCell="1" allowOverlap="1" wp14:anchorId="73BD8FB5" wp14:editId="040B41DC">
                 <wp:simplePos x="0" y="0"/>
                 <wp:positionH relativeFrom="column">
-                  <wp:posOffset>2476500</wp:posOffset>
+                  <wp:posOffset>3219450</wp:posOffset>
                 </wp:positionH>
                 <wp:positionV relativeFrom="paragraph">
-                  <wp:posOffset>1018540</wp:posOffset>
+                  <wp:posOffset>733425</wp:posOffset>
                 </wp:positionV>
                 <wp:extent cx="771525" cy="476250"/>
                 <wp:effectExtent l="0" t="0" r="28575" b="19050"/>
@@ -1878,7 +2027,7 @@
           </mc:Choice>
           <mc:Fallback>
             <w:pict>
-              <v:oval w14:anchorId="062085A5" id="Oval 17" o:spid="_x0000_s1026" style="position:absolute;margin-left:195pt;margin-top:80.2pt;width:60.75pt;height:37.5pt;z-index:251667456;visibility:visible;mso-wrap-style:square;mso-width-percent:0;mso-height-percent:0;mso-wrap-distance-left:9pt;mso-wrap-distance-top:0;mso-wrap-distance-right:9pt;mso-wrap-distance-bottom:0;mso-position-horizontal:absolute;mso-position-horizontal-relative:text;mso-position-vertical:absolute;mso-position-vertical-relative:text;mso-width-percent:0;mso-height-percent:0;mso-width-relative:margin;mso-height-relative:margin;v-text-anchor:middle" o:gfxdata="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" fillcolor="white [3201]" strokecolor="black [3200]" strokeweight="1pt">
+              <v:oval w14:anchorId="7F1216D4" id="Oval 17" o:spid="_x0000_s1026" style="position:absolute;margin-left:253.5pt;margin-top:57.75pt;width:60.75pt;height:37.5pt;z-index:251667456;visibility:visible;mso-wrap-style:square;mso-width-percent:0;mso-height-percent:0;mso-wrap-distance-left:9pt;mso-wrap-distance-top:0;mso-wrap-distance-right:9pt;mso-wrap-distance-bottom:0;mso-position-horizontal:absolute;mso-position-horizontal-relative:text;mso-position-vertical:absolute;mso-position-vertical-relative:text;mso-width-percent:0;mso-height-percent:0;mso-width-relative:margin;mso-height-relative:margin;v-text-anchor:middle" o:gfxdata="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" fillcolor="white [3201]" strokecolor="black [3200]" strokeweight="1pt">
                 <v:stroke joinstyle="miter"/>
               </v:oval>
             </w:pict>
@@ -1886,16 +2035,19 @@
         </mc:AlternateContent>
       </w:r>
       <w:r>
+        <w:rPr>
+          <w:noProof/>
+        </w:rPr>
         <mc:AlternateContent>
           <mc:Choice Requires="wps">
             <w:drawing>
-              <wp:anchor distT="0" distB="0" distL="114300" distR="114300" simplePos="0" relativeHeight="251668480" behindDoc="0" locked="0" layoutInCell="1" allowOverlap="1" wp14:anchorId="71794ABB" wp14:editId="108B981F">
+              <wp:anchor distT="0" distB="0" distL="114300" distR="114300" simplePos="0" relativeHeight="251668480" behindDoc="0" locked="0" layoutInCell="1" allowOverlap="1" wp14:anchorId="71794ABB" wp14:editId="63C7D38A">
                 <wp:simplePos x="0" y="0"/>
                 <wp:positionH relativeFrom="column">
-                  <wp:posOffset>2457450</wp:posOffset>
+                  <wp:posOffset>3200400</wp:posOffset>
                 </wp:positionH>
                 <wp:positionV relativeFrom="paragraph">
-                  <wp:posOffset>1094740</wp:posOffset>
+                  <wp:posOffset>809625</wp:posOffset>
                 </wp:positionV>
                 <wp:extent cx="819150" cy="304800"/>
                 <wp:effectExtent l="0" t="0" r="0" b="0"/>
@@ -1971,7 +2123,7 @@
           </mc:Choice>
           <mc:Fallback>
             <w:pict>
-              <v:shape w14:anchorId="71794ABB" id="Text Box 18" o:spid="_x0000_s1032" type="#_x0000_t202" style="position:absolute;margin-left:193.5pt;margin-top:86.2pt;width:64.5pt;height:24pt;z-index:251668480;visibility:visible;mso-wrap-style:square;mso-width-percent:0;mso-height-percent:0;mso-wrap-distance-left:9pt;mso-wrap-distance-top:0;mso-wrap-distance-right:9pt;mso-wrap-distance-bottom:0;mso-position-horizontal:absolute;mso-position-horizontal-relative:text;mso-position-vertical:absolute;mso-position-vertical-relative:text;mso-width-percent:0;mso-height-percent:0;mso-width-relative:margin;mso-height-relative:margin;v-text-anchor:top" o:gfxdata="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" filled="f" stroked="f">
+              <v:shape w14:anchorId="71794ABB" id="Text Box 18" o:spid="_x0000_s1033" type="#_x0000_t202" style="position:absolute;margin-left:252pt;margin-top:63.75pt;width:64.5pt;height:24pt;z-index:251668480;visibility:visible;mso-wrap-style:square;mso-width-percent:0;mso-height-percent:0;mso-wrap-distance-left:9pt;mso-wrap-distance-top:0;mso-wrap-distance-right:9pt;mso-wrap-distance-bottom:0;mso-position-horizontal:absolute;mso-position-horizontal-relative:text;mso-position-vertical:absolute;mso-position-vertical-relative:text;mso-width-percent:0;mso-height-percent:0;mso-width-relative:margin;mso-height-relative:margin;v-text-anchor:top" o:gfxdata="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" filled="f" stroked="f">
                 <v:textbox>
                   <w:txbxContent>
                     <w:p>
@@ -1996,16 +2148,19 @@
         </mc:AlternateContent>
       </w:r>
       <w:r>
+        <w:rPr>
+          <w:noProof/>
+        </w:rPr>
         <mc:AlternateContent>
           <mc:Choice Requires="wps">
             <w:drawing>
-              <wp:anchor distT="0" distB="0" distL="114300" distR="114300" simplePos="0" relativeHeight="251671552" behindDoc="0" locked="0" layoutInCell="1" allowOverlap="1" wp14:anchorId="4A2DE08F" wp14:editId="56578965">
+              <wp:anchor distT="0" distB="0" distL="114300" distR="114300" simplePos="0" relativeHeight="251671552" behindDoc="0" locked="0" layoutInCell="1" allowOverlap="1" wp14:anchorId="4A2DE08F" wp14:editId="76CE4F5E">
                 <wp:simplePos x="0" y="0"/>
                 <wp:positionH relativeFrom="column">
-                  <wp:posOffset>1609725</wp:posOffset>
+                  <wp:posOffset>2352675</wp:posOffset>
                 </wp:positionH>
                 <wp:positionV relativeFrom="paragraph">
-                  <wp:posOffset>447040</wp:posOffset>
+                  <wp:posOffset>161925</wp:posOffset>
                 </wp:positionV>
                 <wp:extent cx="819150" cy="304800"/>
                 <wp:effectExtent l="0" t="0" r="0" b="0"/>
@@ -2081,7 +2236,7 @@
           </mc:Choice>
           <mc:Fallback>
             <w:pict>
-              <v:shape w14:anchorId="4A2DE08F" id="Text Box 20" o:spid="_x0000_s1033" type="#_x0000_t202" style="position:absolute;margin-left:126.75pt;margin-top:35.2pt;width:64.5pt;height:24pt;z-index:251671552;visibility:visible;mso-wrap-style:square;mso-width-percent:0;mso-height-percent:0;mso-wrap-distance-left:9pt;mso-wrap-distance-top:0;mso-wrap-distance-right:9pt;mso-wrap-distance-bottom:0;mso-position-horizontal:absolute;mso-position-horizontal-relative:text;mso-position-vertical:absolute;mso-position-vertical-relative:text;mso-width-percent:0;mso-height-percent:0;mso-width-relative:margin;mso-height-relative:margin;v-text-anchor:top" o:gfxdata="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" filled="f" stroked="f">
+              <v:shape w14:anchorId="4A2DE08F" id="Text Box 20" o:spid="_x0000_s1034" type="#_x0000_t202" style="position:absolute;margin-left:185.25pt;margin-top:12.75pt;width:64.5pt;height:24pt;z-index:251671552;visibility:visible;mso-wrap-style:square;mso-width-percent:0;mso-height-percent:0;mso-wrap-distance-left:9pt;mso-wrap-distance-top:0;mso-wrap-distance-right:9pt;mso-wrap-distance-bottom:0;mso-position-horizontal:absolute;mso-position-horizontal-relative:text;mso-position-vertical:absolute;mso-position-vertical-relative:text;mso-width-percent:0;mso-height-percent:0;mso-width-relative:margin;mso-height-relative:margin;v-text-anchor:top" o:gfxdata="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" filled="f" stroked="f">
                 <v:textbox>
                   <w:txbxContent>
                     <w:p>
@@ -2106,16 +2261,19 @@
         </mc:AlternateContent>
       </w:r>
       <w:r>
+        <w:rPr>
+          <w:noProof/>
+        </w:rPr>
         <mc:AlternateContent>
           <mc:Choice Requires="wps">
             <w:drawing>
-              <wp:anchor distT="0" distB="0" distL="114300" distR="114300" simplePos="0" relativeHeight="251670528" behindDoc="0" locked="0" layoutInCell="1" allowOverlap="1" wp14:anchorId="74D028E7" wp14:editId="773EC101">
+              <wp:anchor distT="0" distB="0" distL="114300" distR="114300" simplePos="0" relativeHeight="251670528" behindDoc="0" locked="0" layoutInCell="1" allowOverlap="1" wp14:anchorId="74D028E7" wp14:editId="5E4777DD">
                 <wp:simplePos x="0" y="0"/>
                 <wp:positionH relativeFrom="column">
-                  <wp:posOffset>1628775</wp:posOffset>
+                  <wp:posOffset>2371725</wp:posOffset>
                 </wp:positionH>
                 <wp:positionV relativeFrom="paragraph">
-                  <wp:posOffset>370840</wp:posOffset>
+                  <wp:posOffset>85725</wp:posOffset>
                 </wp:positionV>
                 <wp:extent cx="771525" cy="476250"/>
                 <wp:effectExtent l="0" t="0" r="28575" b="19050"/>
@@ -2169,7 +2327,7 @@
           </mc:Choice>
           <mc:Fallback>
             <w:pict>
-              <v:oval w14:anchorId="313E07B2" id="Oval 19" o:spid="_x0000_s1026" style="position:absolute;margin-left:128.25pt;margin-top:29.2pt;width:60.75pt;height:37.5pt;z-index:251670528;visibility:visible;mso-wrap-style:square;mso-width-percent:0;mso-height-percent:0;mso-wrap-distance-left:9pt;mso-wrap-distance-top:0;mso-wrap-distance-right:9pt;mso-wrap-distance-bottom:0;mso-position-horizontal:absolute;mso-position-horizontal-relative:text;mso-position-vertical:absolute;mso-position-vertical-relative:text;mso-width-percent:0;mso-height-percent:0;mso-width-relative:margin;mso-height-relative:margin;v-text-anchor:middle" o:gfxdata="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" fillcolor="white [3201]" strokecolor="black [3200]" strokeweight="1pt">
+              <v:oval w14:anchorId="0FF267BB" id="Oval 19" o:spid="_x0000_s1026" style="position:absolute;margin-left:186.75pt;margin-top:6.75pt;width:60.75pt;height:37.5pt;z-index:251670528;visibility:visible;mso-wrap-style:square;mso-width-percent:0;mso-height-percent:0;mso-wrap-distance-left:9pt;mso-wrap-distance-top:0;mso-wrap-distance-right:9pt;mso-wrap-distance-bottom:0;mso-position-horizontal:absolute;mso-position-horizontal-relative:text;mso-position-vertical:absolute;mso-position-vertical-relative:text;mso-width-percent:0;mso-height-percent:0;mso-width-relative:margin;mso-height-relative:margin;v-text-anchor:middle" o:gfxdata="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" fillcolor="white [3201]" strokecolor="black [3200]" strokeweight="1pt">
                 <v:stroke joinstyle="miter"/>
               </v:oval>
             </w:pict>
@@ -2177,74 +2335,53 @@
         </mc:AlternateContent>
       </w:r>
       <w:r>
+        <w:rPr>
+          <w:noProof/>
+        </w:rPr>
         <mc:AlternateContent>
           <mc:Choice Requires="wps">
             <w:drawing>
-              <wp:anchor distT="0" distB="0" distL="114300" distR="114300" simplePos="0" relativeHeight="251665408" behindDoc="0" locked="0" layoutInCell="1" allowOverlap="1" wp14:anchorId="1949516D" wp14:editId="3D7F30FC">
+              <wp:anchor distT="0" distB="0" distL="114300" distR="114300" simplePos="0" relativeHeight="251664384" behindDoc="0" locked="0" layoutInCell="1" allowOverlap="1" wp14:anchorId="515CDD6C" wp14:editId="68133F8A">
                 <wp:simplePos x="0" y="0"/>
                 <wp:positionH relativeFrom="column">
-                  <wp:posOffset>3257550</wp:posOffset>
+                  <wp:posOffset>4019550</wp:posOffset>
                 </wp:positionH>
                 <wp:positionV relativeFrom="paragraph">
-                  <wp:posOffset>446405</wp:posOffset>
+                  <wp:posOffset>85090</wp:posOffset>
                 </wp:positionV>
-                <wp:extent cx="819150" cy="304800"/>
-                <wp:effectExtent l="0" t="0" r="0" b="0"/>
+                <wp:extent cx="771525" cy="476250"/>
+                <wp:effectExtent l="0" t="0" r="28575" b="19050"/>
                 <wp:wrapNone/>
-                <wp:docPr id="4" name="Text Box 4"/>
+                <wp:docPr id="3" name="Oval 3"/>
                 <wp:cNvGraphicFramePr/>
                 <a:graphic xmlns:a="http://schemas.openxmlformats.org/drawingml/2006/main">
                   <a:graphicData uri="http://schemas.microsoft.com/office/word/2010/wordprocessingShape">
                     <wps:wsp>
-                      <wps:cNvSpPr txBox="1"/>
+                      <wps:cNvSpPr/>
                       <wps:spPr>
                         <a:xfrm>
                           <a:off x="0" y="0"/>
-                          <a:ext cx="819150" cy="304800"/>
+                          <a:ext cx="771525" cy="476250"/>
                         </a:xfrm>
-                        <a:prstGeom prst="rect">
+                        <a:prstGeom prst="ellipse">
                           <a:avLst/>
                         </a:prstGeom>
-                        <a:noFill/>
-                        <a:ln>
-                          <a:noFill/>
-                        </a:ln>
                       </wps:spPr>
                       <wps:style>
-                        <a:lnRef idx="0">
-                          <a:scrgbClr r="0" g="0" b="0"/>
+                        <a:lnRef idx="2">
+                          <a:schemeClr val="dk1"/>
                         </a:lnRef>
-                        <a:fillRef idx="0">
-                          <a:scrgbClr r="0" g="0" b="0"/>
+                        <a:fillRef idx="1">
+                          <a:schemeClr val="lt1"/>
                         </a:fillRef>
                         <a:effectRef idx="0">
-                          <a:scrgbClr r="0" g="0" b="0"/>
+                          <a:schemeClr val="dk1"/>
                         </a:effectRef>
                         <a:fontRef idx="minor">
                           <a:schemeClr val="dk1"/>
                         </a:fontRef>
                       </wps:style>
-                      <wps:txbx>
-                        <w:txbxContent>
-                          <w:p>
-                            <w:pPr>
-                              <w:jc w:val="center"/>
-                              <w:rPr>
-                                <w:sz w:val="24"/>
-                              </w:rPr>
-                            </w:pPr>
-                            <w:proofErr w:type="spellStart"/>
-                            <w:r>
-                              <w:rPr>
-                                <w:sz w:val="24"/>
-                              </w:rPr>
-                              <w:t>IOHandler</w:t>
-                            </w:r>
-                            <w:proofErr w:type="spellEnd"/>
-                          </w:p>
-                        </w:txbxContent>
-                      </wps:txbx>
-                      <wps:bodyPr rot="0" spcFirstLastPara="0" vertOverflow="overflow" horzOverflow="overflow" vert="horz" wrap="square" lIns="91440" tIns="45720" rIns="91440" bIns="45720" numCol="1" spcCol="0" rtlCol="0" fromWordArt="0" anchor="t" anchorCtr="0" forceAA="0" compatLnSpc="1">
+                      <wps:bodyPr rot="0" spcFirstLastPara="0" vertOverflow="overflow" horzOverflow="overflow" vert="horz" wrap="square" lIns="91440" tIns="45720" rIns="91440" bIns="45720" numCol="1" spcCol="0" rtlCol="0" fromWordArt="0" anchor="ctr" anchorCtr="0" forceAA="0" compatLnSpc="1">
                         <a:prstTxWarp prst="textNoShape">
                           <a:avLst/>
                         </a:prstTxWarp>
@@ -2264,97 +2401,7 @@
           </mc:Choice>
           <mc:Fallback>
             <w:pict>
-              <v:shape w14:anchorId="1949516D" id="Text Box 4" o:spid="_x0000_s1034" type="#_x0000_t202" style="position:absolute;margin-left:256.5pt;margin-top:35.15pt;width:64.5pt;height:24pt;z-index:251665408;visibility:visible;mso-wrap-style:square;mso-width-percent:0;mso-height-percent:0;mso-wrap-distance-left:9pt;mso-wrap-distance-top:0;mso-wrap-distance-right:9pt;mso-wrap-distance-bottom:0;mso-position-horizontal:absolute;mso-position-horizontal-relative:text;mso-position-vertical:absolute;mso-position-vertical-relative:text;mso-width-percent:0;mso-height-percent:0;mso-width-relative:margin;mso-height-relative:margin;v-text-anchor:top" o:gfxdata="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" filled="f" stroked="f">
-                <v:textbox>
-                  <w:txbxContent>
-                    <w:p>
-                      <w:pPr>
-                        <w:jc w:val="center"/>
-                        <w:rPr>
-                          <w:sz w:val="24"/>
-                        </w:rPr>
-                      </w:pPr>
-                      <w:proofErr w:type="spellStart"/>
-                      <w:r>
-                        <w:rPr>
-                          <w:sz w:val="24"/>
-                        </w:rPr>
-                        <w:t>IOHandler</w:t>
-                      </w:r>
-                      <w:proofErr w:type="spellEnd"/>
-                    </w:p>
-                  </w:txbxContent>
-                </v:textbox>
-              </v:shape>
-            </w:pict>
-          </mc:Fallback>
-        </mc:AlternateContent>
-      </w:r>
-      <w:r>
-        <mc:AlternateContent>
-          <mc:Choice Requires="wps">
-            <w:drawing>
-              <wp:anchor distT="0" distB="0" distL="114300" distR="114300" simplePos="0" relativeHeight="251664384" behindDoc="0" locked="0" layoutInCell="1" allowOverlap="1" wp14:anchorId="515CDD6C" wp14:editId="5387037F">
-                <wp:simplePos x="0" y="0"/>
-                <wp:positionH relativeFrom="column">
-                  <wp:posOffset>3276600</wp:posOffset>
-                </wp:positionH>
-                <wp:positionV relativeFrom="paragraph">
-                  <wp:posOffset>370205</wp:posOffset>
-                </wp:positionV>
-                <wp:extent cx="771525" cy="476250"/>
-                <wp:effectExtent l="0" t="0" r="28575" b="19050"/>
-                <wp:wrapNone/>
-                <wp:docPr id="3" name="Oval 3"/>
-                <wp:cNvGraphicFramePr/>
-                <a:graphic xmlns:a="http://schemas.openxmlformats.org/drawingml/2006/main">
-                  <a:graphicData uri="http://schemas.microsoft.com/office/word/2010/wordprocessingShape">
-                    <wps:wsp>
-                      <wps:cNvSpPr/>
-                      <wps:spPr>
-                        <a:xfrm>
-                          <a:off x="0" y="0"/>
-                          <a:ext cx="771525" cy="476250"/>
-                        </a:xfrm>
-                        <a:prstGeom prst="ellipse">
-                          <a:avLst/>
-                        </a:prstGeom>
-                      </wps:spPr>
-                      <wps:style>
-                        <a:lnRef idx="2">
-                          <a:schemeClr val="dk1"/>
-                        </a:lnRef>
-                        <a:fillRef idx="1">
-                          <a:schemeClr val="lt1"/>
-                        </a:fillRef>
-                        <a:effectRef idx="0">
-                          <a:schemeClr val="dk1"/>
-                        </a:effectRef>
-                        <a:fontRef idx="minor">
-                          <a:schemeClr val="dk1"/>
-                        </a:fontRef>
-                      </wps:style>
-                      <wps:bodyPr rot="0" spcFirstLastPara="0" vertOverflow="overflow" horzOverflow="overflow" vert="horz" wrap="square" lIns="91440" tIns="45720" rIns="91440" bIns="45720" numCol="1" spcCol="0" rtlCol="0" fromWordArt="0" anchor="ctr" anchorCtr="0" forceAA="0" compatLnSpc="1">
-                        <a:prstTxWarp prst="textNoShape">
-                          <a:avLst/>
-                        </a:prstTxWarp>
-                        <a:noAutofit/>
-                      </wps:bodyPr>
-                    </wps:wsp>
-                  </a:graphicData>
-                </a:graphic>
-                <wp14:sizeRelH relativeFrom="margin">
-                  <wp14:pctWidth>0</wp14:pctWidth>
-                </wp14:sizeRelH>
-                <wp14:sizeRelV relativeFrom="margin">
-                  <wp14:pctHeight>0</wp14:pctHeight>
-                </wp14:sizeRelV>
-              </wp:anchor>
-            </w:drawing>
-          </mc:Choice>
-          <mc:Fallback>
-            <w:pict>
-              <v:oval w14:anchorId="424E4E9E" id="Oval 3" o:spid="_x0000_s1026" style="position:absolute;margin-left:258pt;margin-top:29.15pt;width:60.75pt;height:37.5pt;z-index:251664384;visibility:visible;mso-wrap-style:square;mso-width-percent:0;mso-height-percent:0;mso-wrap-distance-left:9pt;mso-wrap-distance-top:0;mso-wrap-distance-right:9pt;mso-wrap-distance-bottom:0;mso-position-horizontal:absolute;mso-position-horizontal-relative:text;mso-position-vertical:absolute;mso-position-vertical-relative:text;mso-width-percent:0;mso-height-percent:0;mso-width-relative:margin;mso-height-relative:margin;v-text-anchor:middle" o:gfxdata="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" fillcolor="white [3201]" strokecolor="black [3200]" strokeweight="1pt">
+              <v:oval w14:anchorId="7B38D705" id="Oval 3" o:spid="_x0000_s1026" style="position:absolute;margin-left:316.5pt;margin-top:6.7pt;width:60.75pt;height:37.5pt;z-index:251664384;visibility:visible;mso-wrap-style:square;mso-width-percent:0;mso-height-percent:0;mso-wrap-distance-left:9pt;mso-wrap-distance-top:0;mso-wrap-distance-right:9pt;mso-wrap-distance-bottom:0;mso-position-horizontal:absolute;mso-position-horizontal-relative:text;mso-position-vertical:absolute;mso-position-vertical-relative:text;mso-width-percent:0;mso-height-percent:0;mso-width-relative:margin;mso-height-relative:margin;v-text-anchor:middle" o:gfxdata="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" fillcolor="white [3201]" strokecolor="black [3200]" strokeweight="1pt">
                 <v:stroke joinstyle="miter"/>
               </v:oval>
             </w:pict>
@@ -2364,8 +2411,6 @@
       <w:r>
         <w:br w:type="page"/>
       </w:r>
-      <w:bookmarkStart w:id="0" w:name="_GoBack"/>
-      <w:bookmarkEnd w:id="0"/>
     </w:p>
     <w:p>
       <w:pPr>

</xml_diff>

<commit_message>
Updated report yet again
Changed the graph to match Store's dependancy (I like the idea of a static store), added a legend and fixed a spell error.
</commit_message>
<xml_diff>
--- a/Report.docx
+++ b/Report.docx
@@ -655,13 +655,11 @@
       <w:r>
         <w:t xml:space="preserve">hold and provide the data of a manifest for store restocking. Manifest relies on </w:t>
       </w:r>
-      <w:proofErr w:type="spellStart"/>
-      <w:r>
-        <w:t>Rrucks</w:t>
-      </w:r>
-      <w:proofErr w:type="spellEnd"/>
-      <w:r>
-        <w:t xml:space="preserve"> since it’s a </w:t>
+      <w:r>
+        <w:t>T</w:t>
+      </w:r>
+      <w:r>
+        <w:t xml:space="preserve">rucks since it’s a </w:t>
       </w:r>
       <w:r>
         <w:t xml:space="preserve">list of Trucks and that’s the object type it’s supposed to contain. </w:t>
@@ -716,23 +714,24 @@
     <w:p>
       <w:r>
         <w:rPr>
+          <w:b/>
           <w:noProof/>
         </w:rPr>
         <mc:AlternateContent>
           <mc:Choice Requires="wps">
             <w:drawing>
-              <wp:anchor distT="0" distB="0" distL="114300" distR="114300" simplePos="0" relativeHeight="251693056" behindDoc="0" locked="0" layoutInCell="1" allowOverlap="1" wp14:anchorId="1A0489C2" wp14:editId="625601E7">
+              <wp:anchor distT="0" distB="0" distL="114300" distR="114300" simplePos="0" relativeHeight="251696128" behindDoc="0" locked="0" layoutInCell="1" allowOverlap="1" wp14:anchorId="0A4A7500" wp14:editId="1326BEA2">
                 <wp:simplePos x="0" y="0"/>
-                <wp:positionH relativeFrom="margin">
-                  <wp:posOffset>6819900</wp:posOffset>
+                <wp:positionH relativeFrom="column">
+                  <wp:posOffset>2171700</wp:posOffset>
                 </wp:positionH>
                 <wp:positionV relativeFrom="paragraph">
-                  <wp:posOffset>2379980</wp:posOffset>
+                  <wp:posOffset>578485</wp:posOffset>
                 </wp:positionV>
-                <wp:extent cx="0" cy="266700"/>
-                <wp:effectExtent l="76200" t="0" r="57150" b="57150"/>
+                <wp:extent cx="0" cy="215900"/>
+                <wp:effectExtent l="76200" t="0" r="57150" b="50800"/>
                 <wp:wrapNone/>
-                <wp:docPr id="138" name="Straight Arrow Connector 138"/>
+                <wp:docPr id="1" name="Straight Arrow Connector 1"/>
                 <wp:cNvGraphicFramePr/>
                 <a:graphic xmlns:a="http://schemas.openxmlformats.org/drawingml/2006/main">
                   <a:graphicData uri="http://schemas.microsoft.com/office/word/2010/wordprocessingShape">
@@ -741,7 +740,7 @@
                       <wps:spPr>
                         <a:xfrm>
                           <a:off x="0" y="0"/>
-                          <a:ext cx="0" cy="266700"/>
+                          <a:ext cx="0" cy="215900"/>
                         </a:xfrm>
                         <a:prstGeom prst="straightConnector1">
                           <a:avLst/>
@@ -768,18 +767,23 @@
                     </wps:wsp>
                   </a:graphicData>
                 </a:graphic>
+                <wp14:sizeRelH relativeFrom="margin">
+                  <wp14:pctWidth>0</wp14:pctWidth>
+                </wp14:sizeRelH>
+                <wp14:sizeRelV relativeFrom="margin">
+                  <wp14:pctHeight>0</wp14:pctHeight>
+                </wp14:sizeRelV>
               </wp:anchor>
             </w:drawing>
           </mc:Choice>
           <mc:Fallback>
             <w:pict>
-              <v:shapetype w14:anchorId="4AE008D4" id="_x0000_t32" coordsize="21600,21600" o:spt="32" o:oned="t" path="m,l21600,21600e" filled="f">
+              <v:shapetype w14:anchorId="1F89D2E3" id="_x0000_t32" coordsize="21600,21600" o:spt="32" o:oned="t" path="m,l21600,21600e" filled="f">
                 <v:path arrowok="t" fillok="f" o:connecttype="none"/>
                 <o:lock v:ext="edit" shapetype="t"/>
               </v:shapetype>
-              <v:shape id="Straight Arrow Connector 138" o:spid="_x0000_s1026" type="#_x0000_t32" style="position:absolute;margin-left:537pt;margin-top:187.4pt;width:0;height:21pt;z-index:251693056;visibility:visible;mso-wrap-style:square;mso-wrap-distance-left:9pt;mso-wrap-distance-top:0;mso-wrap-distance-right:9pt;mso-wrap-distance-bottom:0;mso-position-horizontal:absolute;mso-position-horizontal-relative:margin;mso-position-vertical:absolute;mso-position-vertical-relative:text" o:gfxdata="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" strokecolor="black [3200]" strokeweight=".5pt">
+              <v:shape id="Straight Arrow Connector 1" o:spid="_x0000_s1026" type="#_x0000_t32" style="position:absolute;margin-left:171pt;margin-top:45.55pt;width:0;height:17pt;z-index:251696128;visibility:visible;mso-wrap-style:square;mso-width-percent:0;mso-height-percent:0;mso-wrap-distance-left:9pt;mso-wrap-distance-top:0;mso-wrap-distance-right:9pt;mso-wrap-distance-bottom:0;mso-position-horizontal:absolute;mso-position-horizontal-relative:text;mso-position-vertical:absolute;mso-position-vertical-relative:text;mso-width-percent:0;mso-height-percent:0;mso-width-relative:margin;mso-height-relative:margin" o:gfxdata="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" strokecolor="black [3200]" strokeweight=".5pt">
                 <v:stroke endarrow="block" joinstyle="miter"/>
-                <w10:wrap anchorx="margin"/>
               </v:shape>
             </w:pict>
           </mc:Fallback>
@@ -792,10 +796,197 @@
         <mc:AlternateContent>
           <mc:Choice Requires="wps">
             <w:drawing>
-              <wp:anchor distT="0" distB="0" distL="114300" distR="114300" simplePos="0" relativeHeight="251665408" behindDoc="0" locked="0" layoutInCell="1" allowOverlap="1" wp14:anchorId="1949516D" wp14:editId="399C5DA8">
+              <wp:anchor distT="0" distB="0" distL="114300" distR="114300" simplePos="0" relativeHeight="251671552" behindDoc="0" locked="0" layoutInCell="1" allowOverlap="1" wp14:anchorId="4A2DE08F" wp14:editId="766B72F9">
                 <wp:simplePos x="0" y="0"/>
                 <wp:positionH relativeFrom="column">
-                  <wp:posOffset>3981450</wp:posOffset>
+                  <wp:posOffset>1762125</wp:posOffset>
+                </wp:positionH>
+                <wp:positionV relativeFrom="paragraph">
+                  <wp:posOffset>171450</wp:posOffset>
+                </wp:positionV>
+                <wp:extent cx="819150" cy="304800"/>
+                <wp:effectExtent l="0" t="0" r="0" b="0"/>
+                <wp:wrapNone/>
+                <wp:docPr id="20" name="Text Box 20"/>
+                <wp:cNvGraphicFramePr/>
+                <a:graphic xmlns:a="http://schemas.openxmlformats.org/drawingml/2006/main">
+                  <a:graphicData uri="http://schemas.microsoft.com/office/word/2010/wordprocessingShape">
+                    <wps:wsp>
+                      <wps:cNvSpPr txBox="1"/>
+                      <wps:spPr>
+                        <a:xfrm>
+                          <a:off x="0" y="0"/>
+                          <a:ext cx="819150" cy="304800"/>
+                        </a:xfrm>
+                        <a:prstGeom prst="rect">
+                          <a:avLst/>
+                        </a:prstGeom>
+                        <a:noFill/>
+                        <a:ln>
+                          <a:noFill/>
+                        </a:ln>
+                      </wps:spPr>
+                      <wps:style>
+                        <a:lnRef idx="0">
+                          <a:scrgbClr r="0" g="0" b="0"/>
+                        </a:lnRef>
+                        <a:fillRef idx="0">
+                          <a:scrgbClr r="0" g="0" b="0"/>
+                        </a:fillRef>
+                        <a:effectRef idx="0">
+                          <a:scrgbClr r="0" g="0" b="0"/>
+                        </a:effectRef>
+                        <a:fontRef idx="minor">
+                          <a:schemeClr val="dk1"/>
+                        </a:fontRef>
+                      </wps:style>
+                      <wps:txbx>
+                        <w:txbxContent>
+                          <w:p>
+                            <w:pPr>
+                              <w:jc w:val="center"/>
+                              <w:rPr>
+                                <w:sz w:val="24"/>
+                              </w:rPr>
+                            </w:pPr>
+                            <w:r>
+                              <w:rPr>
+                                <w:sz w:val="24"/>
+                              </w:rPr>
+                              <w:t>Interface</w:t>
+                            </w:r>
+                          </w:p>
+                        </w:txbxContent>
+                      </wps:txbx>
+                      <wps:bodyPr rot="0" spcFirstLastPara="0" vertOverflow="overflow" horzOverflow="overflow" vert="horz" wrap="square" lIns="91440" tIns="45720" rIns="91440" bIns="45720" numCol="1" spcCol="0" rtlCol="0" fromWordArt="0" anchor="t" anchorCtr="0" forceAA="0" compatLnSpc="1">
+                        <a:prstTxWarp prst="textNoShape">
+                          <a:avLst/>
+                        </a:prstTxWarp>
+                        <a:noAutofit/>
+                      </wps:bodyPr>
+                    </wps:wsp>
+                  </a:graphicData>
+                </a:graphic>
+                <wp14:sizeRelH relativeFrom="margin">
+                  <wp14:pctWidth>0</wp14:pctWidth>
+                </wp14:sizeRelH>
+                <wp14:sizeRelV relativeFrom="margin">
+                  <wp14:pctHeight>0</wp14:pctHeight>
+                </wp14:sizeRelV>
+              </wp:anchor>
+            </w:drawing>
+          </mc:Choice>
+          <mc:Fallback>
+            <w:pict>
+              <v:shape w14:anchorId="4A2DE08F" id="Text Box 20" o:spid="_x0000_s1028" type="#_x0000_t202" style="position:absolute;margin-left:138.75pt;margin-top:13.5pt;width:64.5pt;height:24pt;z-index:251671552;visibility:visible;mso-wrap-style:square;mso-width-percent:0;mso-height-percent:0;mso-wrap-distance-left:9pt;mso-wrap-distance-top:0;mso-wrap-distance-right:9pt;mso-wrap-distance-bottom:0;mso-position-horizontal:absolute;mso-position-horizontal-relative:text;mso-position-vertical:absolute;mso-position-vertical-relative:text;mso-width-percent:0;mso-height-percent:0;mso-width-relative:margin;mso-height-relative:margin;v-text-anchor:top" o:gfxdata="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" filled="f" stroked="f">
+                <v:textbox>
+                  <w:txbxContent>
+                    <w:p>
+                      <w:pPr>
+                        <w:jc w:val="center"/>
+                        <w:rPr>
+                          <w:sz w:val="24"/>
+                        </w:rPr>
+                      </w:pPr>
+                      <w:r>
+                        <w:rPr>
+                          <w:sz w:val="24"/>
+                        </w:rPr>
+                        <w:t>Interface</w:t>
+                      </w:r>
+                    </w:p>
+                  </w:txbxContent>
+                </v:textbox>
+              </v:shape>
+            </w:pict>
+          </mc:Fallback>
+        </mc:AlternateContent>
+      </w:r>
+      <w:r>
+        <w:rPr>
+          <w:noProof/>
+        </w:rPr>
+        <mc:AlternateContent>
+          <mc:Choice Requires="wps">
+            <w:drawing>
+              <wp:anchor distT="0" distB="0" distL="114300" distR="114300" simplePos="0" relativeHeight="251670528" behindDoc="0" locked="0" layoutInCell="1" allowOverlap="1" wp14:anchorId="74D028E7" wp14:editId="4D093CB9">
+                <wp:simplePos x="0" y="0"/>
+                <wp:positionH relativeFrom="column">
+                  <wp:posOffset>1781175</wp:posOffset>
+                </wp:positionH>
+                <wp:positionV relativeFrom="paragraph">
+                  <wp:posOffset>95250</wp:posOffset>
+                </wp:positionV>
+                <wp:extent cx="771525" cy="476250"/>
+                <wp:effectExtent l="0" t="0" r="28575" b="19050"/>
+                <wp:wrapNone/>
+                <wp:docPr id="19" name="Oval 19"/>
+                <wp:cNvGraphicFramePr/>
+                <a:graphic xmlns:a="http://schemas.openxmlformats.org/drawingml/2006/main">
+                  <a:graphicData uri="http://schemas.microsoft.com/office/word/2010/wordprocessingShape">
+                    <wps:wsp>
+                      <wps:cNvSpPr/>
+                      <wps:spPr>
+                        <a:xfrm>
+                          <a:off x="0" y="0"/>
+                          <a:ext cx="771525" cy="476250"/>
+                        </a:xfrm>
+                        <a:prstGeom prst="ellipse">
+                          <a:avLst/>
+                        </a:prstGeom>
+                      </wps:spPr>
+                      <wps:style>
+                        <a:lnRef idx="2">
+                          <a:schemeClr val="dk1"/>
+                        </a:lnRef>
+                        <a:fillRef idx="1">
+                          <a:schemeClr val="lt1"/>
+                        </a:fillRef>
+                        <a:effectRef idx="0">
+                          <a:schemeClr val="dk1"/>
+                        </a:effectRef>
+                        <a:fontRef idx="minor">
+                          <a:schemeClr val="dk1"/>
+                        </a:fontRef>
+                      </wps:style>
+                      <wps:bodyPr rot="0" spcFirstLastPara="0" vertOverflow="overflow" horzOverflow="overflow" vert="horz" wrap="square" lIns="91440" tIns="45720" rIns="91440" bIns="45720" numCol="1" spcCol="0" rtlCol="0" fromWordArt="0" anchor="ctr" anchorCtr="0" forceAA="0" compatLnSpc="1">
+                        <a:prstTxWarp prst="textNoShape">
+                          <a:avLst/>
+                        </a:prstTxWarp>
+                        <a:noAutofit/>
+                      </wps:bodyPr>
+                    </wps:wsp>
+                  </a:graphicData>
+                </a:graphic>
+                <wp14:sizeRelH relativeFrom="margin">
+                  <wp14:pctWidth>0</wp14:pctWidth>
+                </wp14:sizeRelH>
+                <wp14:sizeRelV relativeFrom="margin">
+                  <wp14:pctHeight>0</wp14:pctHeight>
+                </wp14:sizeRelV>
+              </wp:anchor>
+            </w:drawing>
+          </mc:Choice>
+          <mc:Fallback>
+            <w:pict>
+              <v:oval w14:anchorId="5590CE49" id="Oval 19" o:spid="_x0000_s1026" style="position:absolute;margin-left:140.25pt;margin-top:7.5pt;width:60.75pt;height:37.5pt;z-index:251670528;visibility:visible;mso-wrap-style:square;mso-width-percent:0;mso-height-percent:0;mso-wrap-distance-left:9pt;mso-wrap-distance-top:0;mso-wrap-distance-right:9pt;mso-wrap-distance-bottom:0;mso-position-horizontal:absolute;mso-position-horizontal-relative:text;mso-position-vertical:absolute;mso-position-vertical-relative:text;mso-width-percent:0;mso-height-percent:0;mso-width-relative:margin;mso-height-relative:margin;v-text-anchor:middle" o:gfxdata="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" fillcolor="white [3201]" strokecolor="black [3200]" strokeweight="1pt">
+                <v:stroke joinstyle="miter"/>
+              </v:oval>
+            </w:pict>
+          </mc:Fallback>
+        </mc:AlternateContent>
+      </w:r>
+      <w:r>
+        <w:rPr>
+          <w:noProof/>
+        </w:rPr>
+        <mc:AlternateContent>
+          <mc:Choice Requires="wps">
+            <w:drawing>
+              <wp:anchor distT="0" distB="0" distL="114300" distR="114300" simplePos="0" relativeHeight="251665408" behindDoc="0" locked="0" layoutInCell="1" allowOverlap="1" wp14:anchorId="1949516D" wp14:editId="68F9AA5A">
+                <wp:simplePos x="0" y="0"/>
+                <wp:positionH relativeFrom="column">
+                  <wp:posOffset>3667125</wp:posOffset>
                 </wp:positionH>
                 <wp:positionV relativeFrom="paragraph">
                   <wp:posOffset>161290</wp:posOffset>
@@ -876,7 +1067,7 @@
           </mc:Choice>
           <mc:Fallback>
             <w:pict>
-              <v:shape w14:anchorId="1949516D" id="Text Box 4" o:spid="_x0000_s1028" type="#_x0000_t202" style="position:absolute;margin-left:313.5pt;margin-top:12.7pt;width:64.5pt;height:24pt;z-index:251665408;visibility:visible;mso-wrap-style:square;mso-width-percent:0;mso-height-percent:0;mso-wrap-distance-left:9pt;mso-wrap-distance-top:0;mso-wrap-distance-right:9pt;mso-wrap-distance-bottom:0;mso-position-horizontal:absolute;mso-position-horizontal-relative:text;mso-position-vertical:absolute;mso-position-vertical-relative:text;mso-width-percent:0;mso-height-percent:0;mso-width-relative:margin;mso-height-relative:margin;v-text-anchor:top" o:gfxdata="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" filled="f" stroked="f">
+              <v:shape w14:anchorId="1949516D" id="Text Box 4" o:spid="_x0000_s1029" type="#_x0000_t202" style="position:absolute;margin-left:288.75pt;margin-top:12.7pt;width:64.5pt;height:24pt;z-index:251665408;visibility:visible;mso-wrap-style:square;mso-width-percent:0;mso-height-percent:0;mso-wrap-distance-left:9pt;mso-wrap-distance-top:0;mso-wrap-distance-right:9pt;mso-wrap-distance-bottom:0;mso-position-horizontal:absolute;mso-position-horizontal-relative:text;mso-position-vertical:absolute;mso-position-vertical-relative:text;mso-width-percent:0;mso-height-percent:0;mso-width-relative:margin;mso-height-relative:margin;v-text-anchor:top" o:gfxdata="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" filled="f" stroked="f">
                 <v:textbox>
                   <w:txbxContent>
                     <w:p>
@@ -909,79 +1100,10 @@
         <mc:AlternateContent>
           <mc:Choice Requires="wps">
             <w:drawing>
-              <wp:anchor distT="0" distB="0" distL="114300" distR="114300" simplePos="0" relativeHeight="251694080" behindDoc="0" locked="0" layoutInCell="1" allowOverlap="1" wp14:anchorId="5F6A1652" wp14:editId="2572A122">
-                <wp:simplePos x="0" y="0"/>
-                <wp:positionH relativeFrom="column">
-                  <wp:posOffset>2295525</wp:posOffset>
-                </wp:positionH>
-                <wp:positionV relativeFrom="paragraph">
-                  <wp:posOffset>1704340</wp:posOffset>
-                </wp:positionV>
-                <wp:extent cx="925195" cy="0"/>
-                <wp:effectExtent l="0" t="76200" r="27305" b="95250"/>
-                <wp:wrapNone/>
-                <wp:docPr id="139" name="Straight Arrow Connector 139"/>
-                <wp:cNvGraphicFramePr/>
-                <a:graphic xmlns:a="http://schemas.openxmlformats.org/drawingml/2006/main">
-                  <a:graphicData uri="http://schemas.microsoft.com/office/word/2010/wordprocessingShape">
-                    <wps:wsp>
-                      <wps:cNvCnPr/>
-                      <wps:spPr>
-                        <a:xfrm>
-                          <a:off x="0" y="0"/>
-                          <a:ext cx="925195" cy="0"/>
-                        </a:xfrm>
-                        <a:prstGeom prst="straightConnector1">
-                          <a:avLst/>
-                        </a:prstGeom>
-                        <a:ln>
-                          <a:tailEnd type="triangle"/>
-                        </a:ln>
-                      </wps:spPr>
-                      <wps:style>
-                        <a:lnRef idx="1">
-                          <a:schemeClr val="dk1"/>
-                        </a:lnRef>
-                        <a:fillRef idx="0">
-                          <a:schemeClr val="dk1"/>
-                        </a:fillRef>
-                        <a:effectRef idx="0">
-                          <a:schemeClr val="dk1"/>
-                        </a:effectRef>
-                        <a:fontRef idx="minor">
-                          <a:schemeClr val="tx1"/>
-                        </a:fontRef>
-                      </wps:style>
-                      <wps:bodyPr/>
-                    </wps:wsp>
-                  </a:graphicData>
-                </a:graphic>
-                <wp14:sizeRelH relativeFrom="margin">
-                  <wp14:pctWidth>0</wp14:pctWidth>
-                </wp14:sizeRelH>
-              </wp:anchor>
-            </w:drawing>
-          </mc:Choice>
-          <mc:Fallback>
-            <w:pict>
-              <v:shape w14:anchorId="6BC29CFE" id="Straight Arrow Connector 139" o:spid="_x0000_s1026" type="#_x0000_t32" style="position:absolute;margin-left:180.75pt;margin-top:134.2pt;width:72.85pt;height:0;z-index:251694080;visibility:visible;mso-wrap-style:square;mso-width-percent:0;mso-wrap-distance-left:9pt;mso-wrap-distance-top:0;mso-wrap-distance-right:9pt;mso-wrap-distance-bottom:0;mso-position-horizontal:absolute;mso-position-horizontal-relative:text;mso-position-vertical:absolute;mso-position-vertical-relative:text;mso-width-percent:0;mso-width-relative:margin" o:gfxdata="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" strokecolor="black [3200]" strokeweight=".5pt">
-                <v:stroke endarrow="block" joinstyle="miter"/>
-              </v:shape>
-            </w:pict>
-          </mc:Fallback>
-        </mc:AlternateContent>
-      </w:r>
-      <w:r>
-        <w:rPr>
-          <w:noProof/>
-        </w:rPr>
-        <mc:AlternateContent>
-          <mc:Choice Requires="wps">
-            <w:drawing>
-              <wp:anchor distT="0" distB="0" distL="114300" distR="114300" simplePos="0" relativeHeight="251691008" behindDoc="0" locked="0" layoutInCell="1" allowOverlap="1" wp14:anchorId="15EAF14D" wp14:editId="1EE3D517">
+              <wp:anchor distT="0" distB="0" distL="114300" distR="114300" simplePos="0" relativeHeight="251691008" behindDoc="0" locked="0" layoutInCell="1" allowOverlap="1" wp14:anchorId="15EAF14D" wp14:editId="10C4CD03">
                 <wp:simplePos x="0" y="0"/>
                 <wp:positionH relativeFrom="margin">
-                  <wp:posOffset>3618230</wp:posOffset>
+                  <wp:posOffset>3303905</wp:posOffset>
                 </wp:positionH>
                 <wp:positionV relativeFrom="paragraph">
                   <wp:posOffset>1960880</wp:posOffset>
@@ -1036,7 +1158,7 @@
           </mc:Choice>
           <mc:Fallback>
             <w:pict>
-              <v:shape w14:anchorId="2F98DBC9" id="Straight Arrow Connector 137" o:spid="_x0000_s1026" type="#_x0000_t32" style="position:absolute;margin-left:284.9pt;margin-top:154.4pt;width:0;height:21.25pt;z-index:251691008;visibility:visible;mso-wrap-style:square;mso-width-percent:0;mso-height-percent:0;mso-wrap-distance-left:9pt;mso-wrap-distance-top:0;mso-wrap-distance-right:9pt;mso-wrap-distance-bottom:0;mso-position-horizontal:absolute;mso-position-horizontal-relative:margin;mso-position-vertical:absolute;mso-position-vertical-relative:text;mso-width-percent:0;mso-height-percent:0;mso-width-relative:margin;mso-height-relative:margin" o:gfxdata="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" strokecolor="black [3200]" strokeweight=".5pt">
+              <v:shape w14:anchorId="70EEAE90" id="Straight Arrow Connector 137" o:spid="_x0000_s1026" type="#_x0000_t32" style="position:absolute;margin-left:260.15pt;margin-top:154.4pt;width:0;height:21.25pt;z-index:251691008;visibility:visible;mso-wrap-style:square;mso-width-percent:0;mso-height-percent:0;mso-wrap-distance-left:9pt;mso-wrap-distance-top:0;mso-wrap-distance-right:9pt;mso-wrap-distance-bottom:0;mso-position-horizontal:absolute;mso-position-horizontal-relative:margin;mso-position-vertical:absolute;mso-position-vertical-relative:text;mso-width-percent:0;mso-height-percent:0;mso-width-relative:margin;mso-height-relative:margin" o:gfxdata="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" strokecolor="black [3200]" strokeweight=".5pt">
                 <v:stroke endarrow="block" joinstyle="miter"/>
                 <w10:wrap anchorx="margin"/>
               </v:shape>
@@ -1051,275 +1173,10 @@
         <mc:AlternateContent>
           <mc:Choice Requires="wps">
             <w:drawing>
-              <wp:anchor distT="0" distB="0" distL="114300" distR="114300" simplePos="0" relativeHeight="251686912" behindDoc="0" locked="0" layoutInCell="1" allowOverlap="1" wp14:anchorId="20E4B85E" wp14:editId="325FC3B5">
+              <wp:anchor distT="0" distB="0" distL="114300" distR="114300" simplePos="0" relativeHeight="251683840" behindDoc="0" locked="0" layoutInCell="1" allowOverlap="1" wp14:anchorId="7C031A5E" wp14:editId="6035F354">
                 <wp:simplePos x="0" y="0"/>
                 <wp:positionH relativeFrom="column">
-                  <wp:posOffset>1933575</wp:posOffset>
-                </wp:positionH>
-                <wp:positionV relativeFrom="paragraph">
-                  <wp:posOffset>1218565</wp:posOffset>
-                </wp:positionV>
-                <wp:extent cx="0" cy="266700"/>
-                <wp:effectExtent l="76200" t="0" r="57150" b="57150"/>
-                <wp:wrapNone/>
-                <wp:docPr id="135" name="Straight Arrow Connector 135"/>
-                <wp:cNvGraphicFramePr/>
-                <a:graphic xmlns:a="http://schemas.openxmlformats.org/drawingml/2006/main">
-                  <a:graphicData uri="http://schemas.microsoft.com/office/word/2010/wordprocessingShape">
-                    <wps:wsp>
-                      <wps:cNvCnPr/>
-                      <wps:spPr>
-                        <a:xfrm>
-                          <a:off x="0" y="0"/>
-                          <a:ext cx="0" cy="266700"/>
-                        </a:xfrm>
-                        <a:prstGeom prst="straightConnector1">
-                          <a:avLst/>
-                        </a:prstGeom>
-                        <a:ln>
-                          <a:tailEnd type="triangle"/>
-                        </a:ln>
-                      </wps:spPr>
-                      <wps:style>
-                        <a:lnRef idx="1">
-                          <a:schemeClr val="dk1"/>
-                        </a:lnRef>
-                        <a:fillRef idx="0">
-                          <a:schemeClr val="dk1"/>
-                        </a:fillRef>
-                        <a:effectRef idx="0">
-                          <a:schemeClr val="dk1"/>
-                        </a:effectRef>
-                        <a:fontRef idx="minor">
-                          <a:schemeClr val="tx1"/>
-                        </a:fontRef>
-                      </wps:style>
-                      <wps:bodyPr/>
-                    </wps:wsp>
-                  </a:graphicData>
-                </a:graphic>
-              </wp:anchor>
-            </w:drawing>
-          </mc:Choice>
-          <mc:Fallback>
-            <w:pict>
-              <v:shape w14:anchorId="5B1880DC" id="Straight Arrow Connector 135" o:spid="_x0000_s1026" type="#_x0000_t32" style="position:absolute;margin-left:152.25pt;margin-top:95.95pt;width:0;height:21pt;z-index:251686912;visibility:visible;mso-wrap-style:square;mso-wrap-distance-left:9pt;mso-wrap-distance-top:0;mso-wrap-distance-right:9pt;mso-wrap-distance-bottom:0;mso-position-horizontal:absolute;mso-position-horizontal-relative:text;mso-position-vertical:absolute;mso-position-vertical-relative:text" o:gfxdata="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" strokecolor="black [3200]" strokeweight=".5pt">
-                <v:stroke endarrow="block" joinstyle="miter"/>
-              </v:shape>
-            </w:pict>
-          </mc:Fallback>
-        </mc:AlternateContent>
-      </w:r>
-      <w:r>
-        <w:rPr>
-          <w:noProof/>
-        </w:rPr>
-        <mc:AlternateContent>
-          <mc:Choice Requires="wps">
-            <w:drawing>
-              <wp:anchor distT="0" distB="0" distL="114300" distR="114300" simplePos="0" relativeHeight="251688960" behindDoc="0" locked="0" layoutInCell="1" allowOverlap="1" wp14:anchorId="7C4BB1C9" wp14:editId="7FE29449">
-                <wp:simplePos x="0" y="0"/>
-                <wp:positionH relativeFrom="margin">
-                  <wp:posOffset>3618230</wp:posOffset>
-                </wp:positionH>
-                <wp:positionV relativeFrom="paragraph">
-                  <wp:posOffset>1209040</wp:posOffset>
-                </wp:positionV>
-                <wp:extent cx="0" cy="266700"/>
-                <wp:effectExtent l="76200" t="0" r="57150" b="57150"/>
-                <wp:wrapNone/>
-                <wp:docPr id="136" name="Straight Arrow Connector 136"/>
-                <wp:cNvGraphicFramePr/>
-                <a:graphic xmlns:a="http://schemas.openxmlformats.org/drawingml/2006/main">
-                  <a:graphicData uri="http://schemas.microsoft.com/office/word/2010/wordprocessingShape">
-                    <wps:wsp>
-                      <wps:cNvCnPr/>
-                      <wps:spPr>
-                        <a:xfrm>
-                          <a:off x="0" y="0"/>
-                          <a:ext cx="0" cy="266700"/>
-                        </a:xfrm>
-                        <a:prstGeom prst="straightConnector1">
-                          <a:avLst/>
-                        </a:prstGeom>
-                        <a:ln>
-                          <a:tailEnd type="triangle"/>
-                        </a:ln>
-                      </wps:spPr>
-                      <wps:style>
-                        <a:lnRef idx="1">
-                          <a:schemeClr val="dk1"/>
-                        </a:lnRef>
-                        <a:fillRef idx="0">
-                          <a:schemeClr val="dk1"/>
-                        </a:fillRef>
-                        <a:effectRef idx="0">
-                          <a:schemeClr val="dk1"/>
-                        </a:effectRef>
-                        <a:fontRef idx="minor">
-                          <a:schemeClr val="tx1"/>
-                        </a:fontRef>
-                      </wps:style>
-                      <wps:bodyPr/>
-                    </wps:wsp>
-                  </a:graphicData>
-                </a:graphic>
-              </wp:anchor>
-            </w:drawing>
-          </mc:Choice>
-          <mc:Fallback>
-            <w:pict>
-              <v:shape w14:anchorId="69E2DCB6" id="Straight Arrow Connector 136" o:spid="_x0000_s1026" type="#_x0000_t32" style="position:absolute;margin-left:284.9pt;margin-top:95.2pt;width:0;height:21pt;z-index:251688960;visibility:visible;mso-wrap-style:square;mso-wrap-distance-left:9pt;mso-wrap-distance-top:0;mso-wrap-distance-right:9pt;mso-wrap-distance-bottom:0;mso-position-horizontal:absolute;mso-position-horizontal-relative:margin;mso-position-vertical:absolute;mso-position-vertical-relative:text" o:gfxdata="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" strokecolor="black [3200]" strokeweight=".5pt">
-                <v:stroke endarrow="block" joinstyle="miter"/>
-                <w10:wrap anchorx="margin"/>
-              </v:shape>
-            </w:pict>
-          </mc:Fallback>
-        </mc:AlternateContent>
-      </w:r>
-      <w:r>
-        <w:rPr>
-          <w:noProof/>
-        </w:rPr>
-        <mc:AlternateContent>
-          <mc:Choice Requires="wps">
-            <w:drawing>
-              <wp:anchor distT="0" distB="0" distL="114300" distR="114300" simplePos="0" relativeHeight="251685888" behindDoc="0" locked="0" layoutInCell="1" allowOverlap="1" wp14:anchorId="22E2D89B" wp14:editId="1C338784">
-                <wp:simplePos x="0" y="0"/>
-                <wp:positionH relativeFrom="column">
-                  <wp:posOffset>3009900</wp:posOffset>
-                </wp:positionH>
-                <wp:positionV relativeFrom="paragraph">
-                  <wp:posOffset>513715</wp:posOffset>
-                </wp:positionV>
-                <wp:extent cx="304800" cy="304800"/>
-                <wp:effectExtent l="0" t="0" r="76200" b="57150"/>
-                <wp:wrapNone/>
-                <wp:docPr id="133" name="Straight Arrow Connector 133"/>
-                <wp:cNvGraphicFramePr/>
-                <a:graphic xmlns:a="http://schemas.openxmlformats.org/drawingml/2006/main">
-                  <a:graphicData uri="http://schemas.microsoft.com/office/word/2010/wordprocessingShape">
-                    <wps:wsp>
-                      <wps:cNvCnPr/>
-                      <wps:spPr>
-                        <a:xfrm>
-                          <a:off x="0" y="0"/>
-                          <a:ext cx="304800" cy="304800"/>
-                        </a:xfrm>
-                        <a:prstGeom prst="straightConnector1">
-                          <a:avLst/>
-                        </a:prstGeom>
-                        <a:ln>
-                          <a:tailEnd type="triangle"/>
-                        </a:ln>
-                      </wps:spPr>
-                      <wps:style>
-                        <a:lnRef idx="1">
-                          <a:schemeClr val="dk1"/>
-                        </a:lnRef>
-                        <a:fillRef idx="0">
-                          <a:schemeClr val="dk1"/>
-                        </a:fillRef>
-                        <a:effectRef idx="0">
-                          <a:schemeClr val="dk1"/>
-                        </a:effectRef>
-                        <a:fontRef idx="minor">
-                          <a:schemeClr val="tx1"/>
-                        </a:fontRef>
-                      </wps:style>
-                      <wps:bodyPr/>
-                    </wps:wsp>
-                  </a:graphicData>
-                </a:graphic>
-              </wp:anchor>
-            </w:drawing>
-          </mc:Choice>
-          <mc:Fallback>
-            <w:pict>
-              <v:shape w14:anchorId="666EF922" id="Straight Arrow Connector 133" o:spid="_x0000_s1026" type="#_x0000_t32" style="position:absolute;margin-left:237pt;margin-top:40.45pt;width:24pt;height:24pt;z-index:251685888;visibility:visible;mso-wrap-style:square;mso-wrap-distance-left:9pt;mso-wrap-distance-top:0;mso-wrap-distance-right:9pt;mso-wrap-distance-bottom:0;mso-position-horizontal:absolute;mso-position-horizontal-relative:text;mso-position-vertical:absolute;mso-position-vertical-relative:text" o:gfxdata="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" strokecolor="black [3200]" strokeweight=".5pt">
-                <v:stroke endarrow="block" joinstyle="miter"/>
-              </v:shape>
-            </w:pict>
-          </mc:Fallback>
-        </mc:AlternateContent>
-      </w:r>
-      <w:r>
-        <w:rPr>
-          <w:noProof/>
-        </w:rPr>
-        <mc:AlternateContent>
-          <mc:Choice Requires="wps">
-            <w:drawing>
-              <wp:anchor distT="0" distB="0" distL="114300" distR="114300" simplePos="0" relativeHeight="251684864" behindDoc="0" locked="0" layoutInCell="1" allowOverlap="1" wp14:anchorId="68200D7F" wp14:editId="48486410">
-                <wp:simplePos x="0" y="0"/>
-                <wp:positionH relativeFrom="column">
-                  <wp:posOffset>2171700</wp:posOffset>
-                </wp:positionH>
-                <wp:positionV relativeFrom="paragraph">
-                  <wp:posOffset>494665</wp:posOffset>
-                </wp:positionV>
-                <wp:extent cx="314325" cy="314325"/>
-                <wp:effectExtent l="38100" t="0" r="28575" b="47625"/>
-                <wp:wrapNone/>
-                <wp:docPr id="130" name="Straight Arrow Connector 130"/>
-                <wp:cNvGraphicFramePr/>
-                <a:graphic xmlns:a="http://schemas.openxmlformats.org/drawingml/2006/main">
-                  <a:graphicData uri="http://schemas.microsoft.com/office/word/2010/wordprocessingShape">
-                    <wps:wsp>
-                      <wps:cNvCnPr/>
-                      <wps:spPr>
-                        <a:xfrm flipH="1">
-                          <a:off x="0" y="0"/>
-                          <a:ext cx="314325" cy="314325"/>
-                        </a:xfrm>
-                        <a:prstGeom prst="straightConnector1">
-                          <a:avLst/>
-                        </a:prstGeom>
-                        <a:ln>
-                          <a:tailEnd type="triangle"/>
-                        </a:ln>
-                      </wps:spPr>
-                      <wps:style>
-                        <a:lnRef idx="1">
-                          <a:schemeClr val="dk1"/>
-                        </a:lnRef>
-                        <a:fillRef idx="0">
-                          <a:schemeClr val="dk1"/>
-                        </a:fillRef>
-                        <a:effectRef idx="0">
-                          <a:schemeClr val="dk1"/>
-                        </a:effectRef>
-                        <a:fontRef idx="minor">
-                          <a:schemeClr val="tx1"/>
-                        </a:fontRef>
-                      </wps:style>
-                      <wps:bodyPr/>
-                    </wps:wsp>
-                  </a:graphicData>
-                </a:graphic>
-              </wp:anchor>
-            </w:drawing>
-          </mc:Choice>
-          <mc:Fallback>
-            <w:pict>
-              <v:shape w14:anchorId="0A605285" id="Straight Arrow Connector 130" o:spid="_x0000_s1026" type="#_x0000_t32" style="position:absolute;margin-left:171pt;margin-top:38.95pt;width:24.75pt;height:24.75pt;flip:x;z-index:251684864;visibility:visible;mso-wrap-style:square;mso-wrap-distance-left:9pt;mso-wrap-distance-top:0;mso-wrap-distance-right:9pt;mso-wrap-distance-bottom:0;mso-position-horizontal:absolute;mso-position-horizontal-relative:text;mso-position-vertical:absolute;mso-position-vertical-relative:text" o:gfxdata="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" strokecolor="black [3200]" strokeweight=".5pt">
-                <v:stroke endarrow="block" joinstyle="miter"/>
-              </v:shape>
-            </w:pict>
-          </mc:Fallback>
-        </mc:AlternateContent>
-      </w:r>
-      <w:r>
-        <w:rPr>
-          <w:noProof/>
-        </w:rPr>
-        <mc:AlternateContent>
-          <mc:Choice Requires="wps">
-            <w:drawing>
-              <wp:anchor distT="0" distB="0" distL="114300" distR="114300" simplePos="0" relativeHeight="251683840" behindDoc="0" locked="0" layoutInCell="1" allowOverlap="1" wp14:anchorId="7C031A5E" wp14:editId="5FB89C13">
-                <wp:simplePos x="0" y="0"/>
-                <wp:positionH relativeFrom="column">
-                  <wp:posOffset>3200400</wp:posOffset>
+                  <wp:posOffset>2886075</wp:posOffset>
                 </wp:positionH>
                 <wp:positionV relativeFrom="paragraph">
                   <wp:posOffset>2314575</wp:posOffset>
@@ -1398,7 +1255,7 @@
           </mc:Choice>
           <mc:Fallback>
             <w:pict>
-              <v:shape w14:anchorId="7C031A5E" id="Text Box 129" o:spid="_x0000_s1029" type="#_x0000_t202" style="position:absolute;margin-left:252pt;margin-top:182.25pt;width:64.5pt;height:24pt;z-index:251683840;visibility:visible;mso-wrap-style:square;mso-width-percent:0;mso-height-percent:0;mso-wrap-distance-left:9pt;mso-wrap-distance-top:0;mso-wrap-distance-right:9pt;mso-wrap-distance-bottom:0;mso-position-horizontal:absolute;mso-position-horizontal-relative:text;mso-position-vertical:absolute;mso-position-vertical-relative:text;mso-width-percent:0;mso-height-percent:0;mso-width-relative:margin;mso-height-relative:margin;v-text-anchor:top" o:gfxdata="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" filled="f" stroked="f">
+              <v:shape w14:anchorId="7C031A5E" id="Text Box 129" o:spid="_x0000_s1030" type="#_x0000_t202" style="position:absolute;margin-left:227.25pt;margin-top:182.25pt;width:64.5pt;height:24pt;z-index:251683840;visibility:visible;mso-wrap-style:square;mso-width-percent:0;mso-height-percent:0;mso-wrap-distance-left:9pt;mso-wrap-distance-top:0;mso-wrap-distance-right:9pt;mso-wrap-distance-bottom:0;mso-position-horizontal:absolute;mso-position-horizontal-relative:text;mso-position-vertical:absolute;mso-position-vertical-relative:text;mso-width-percent:0;mso-height-percent:0;mso-width-relative:margin;mso-height-relative:margin;v-text-anchor:top" o:gfxdata="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" filled="f" stroked="f">
                 <v:textbox>
                   <w:txbxContent>
                     <w:p>
@@ -1429,10 +1286,10 @@
         <mc:AlternateContent>
           <mc:Choice Requires="wps">
             <w:drawing>
-              <wp:anchor distT="0" distB="0" distL="114300" distR="114300" simplePos="0" relativeHeight="251682816" behindDoc="0" locked="0" layoutInCell="1" allowOverlap="1" wp14:anchorId="58D77301" wp14:editId="63481774">
+              <wp:anchor distT="0" distB="0" distL="114300" distR="114300" simplePos="0" relativeHeight="251682816" behindDoc="0" locked="0" layoutInCell="1" allowOverlap="1" wp14:anchorId="58D77301" wp14:editId="4467E12A">
                 <wp:simplePos x="0" y="0"/>
                 <wp:positionH relativeFrom="column">
-                  <wp:posOffset>3219450</wp:posOffset>
+                  <wp:posOffset>2905125</wp:posOffset>
                 </wp:positionH>
                 <wp:positionV relativeFrom="paragraph">
                   <wp:posOffset>2238375</wp:posOffset>
@@ -1489,7 +1346,7 @@
           </mc:Choice>
           <mc:Fallback>
             <w:pict>
-              <v:oval w14:anchorId="30A58A98" id="Oval 128" o:spid="_x0000_s1026" style="position:absolute;margin-left:253.5pt;margin-top:176.25pt;width:60.75pt;height:37.5pt;z-index:251682816;visibility:visible;mso-wrap-style:square;mso-width-percent:0;mso-height-percent:0;mso-wrap-distance-left:9pt;mso-wrap-distance-top:0;mso-wrap-distance-right:9pt;mso-wrap-distance-bottom:0;mso-position-horizontal:absolute;mso-position-horizontal-relative:text;mso-position-vertical:absolute;mso-position-vertical-relative:text;mso-width-percent:0;mso-height-percent:0;mso-width-relative:margin;mso-height-relative:margin;v-text-anchor:middle" o:gfxdata="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" fillcolor="white [3201]" strokecolor="black [3200]" strokeweight="1pt">
+              <v:oval w14:anchorId="4E16CC58" id="Oval 128" o:spid="_x0000_s1026" style="position:absolute;margin-left:228.75pt;margin-top:176.25pt;width:60.75pt;height:37.5pt;z-index:251682816;visibility:visible;mso-wrap-style:square;mso-width-percent:0;mso-height-percent:0;mso-wrap-distance-left:9pt;mso-wrap-distance-top:0;mso-wrap-distance-right:9pt;mso-wrap-distance-bottom:0;mso-position-horizontal:absolute;mso-position-horizontal-relative:text;mso-position-vertical:absolute;mso-position-vertical-relative:text;mso-width-percent:0;mso-height-percent:0;mso-width-relative:margin;mso-height-relative:margin;v-text-anchor:middle" o:gfxdata="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" fillcolor="white [3201]" strokecolor="black [3200]" strokeweight="1pt">
                 <v:stroke joinstyle="miter"/>
               </v:oval>
             </w:pict>
@@ -1503,10 +1360,10 @@
         <mc:AlternateContent>
           <mc:Choice Requires="wps">
             <w:drawing>
-              <wp:anchor distT="0" distB="0" distL="114300" distR="114300" simplePos="0" relativeHeight="251680768" behindDoc="0" locked="0" layoutInCell="1" allowOverlap="1" wp14:anchorId="7F74A923" wp14:editId="22DF157D">
+              <wp:anchor distT="0" distB="0" distL="114300" distR="114300" simplePos="0" relativeHeight="251680768" behindDoc="0" locked="0" layoutInCell="1" allowOverlap="1" wp14:anchorId="7F74A923" wp14:editId="6FC3C4F5">
                 <wp:simplePos x="0" y="0"/>
                 <wp:positionH relativeFrom="column">
-                  <wp:posOffset>3200400</wp:posOffset>
+                  <wp:posOffset>2886075</wp:posOffset>
                 </wp:positionH>
                 <wp:positionV relativeFrom="paragraph">
                   <wp:posOffset>1552575</wp:posOffset>
@@ -1585,7 +1442,7 @@
           </mc:Choice>
           <mc:Fallback>
             <w:pict>
-              <v:shape w14:anchorId="7F74A923" id="Text Box 30" o:spid="_x0000_s1030" type="#_x0000_t202" style="position:absolute;margin-left:252pt;margin-top:122.25pt;width:64.5pt;height:24pt;z-index:251680768;visibility:visible;mso-wrap-style:square;mso-width-percent:0;mso-height-percent:0;mso-wrap-distance-left:9pt;mso-wrap-distance-top:0;mso-wrap-distance-right:9pt;mso-wrap-distance-bottom:0;mso-position-horizontal:absolute;mso-position-horizontal-relative:text;mso-position-vertical:absolute;mso-position-vertical-relative:text;mso-width-percent:0;mso-height-percent:0;mso-width-relative:margin;mso-height-relative:margin;v-text-anchor:top" o:gfxdata="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" filled="f" stroked="f">
+              <v:shape w14:anchorId="7F74A923" id="Text Box 30" o:spid="_x0000_s1031" type="#_x0000_t202" style="position:absolute;margin-left:227.25pt;margin-top:122.25pt;width:64.5pt;height:24pt;z-index:251680768;visibility:visible;mso-wrap-style:square;mso-width-percent:0;mso-height-percent:0;mso-wrap-distance-left:9pt;mso-wrap-distance-top:0;mso-wrap-distance-right:9pt;mso-wrap-distance-bottom:0;mso-position-horizontal:absolute;mso-position-horizontal-relative:text;mso-position-vertical:absolute;mso-position-vertical-relative:text;mso-width-percent:0;mso-height-percent:0;mso-width-relative:margin;mso-height-relative:margin;v-text-anchor:top" o:gfxdata="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" filled="f" stroked="f">
                 <v:textbox>
                   <w:txbxContent>
                     <w:p>
@@ -1616,10 +1473,10 @@
         <mc:AlternateContent>
           <mc:Choice Requires="wps">
             <w:drawing>
-              <wp:anchor distT="0" distB="0" distL="114300" distR="114300" simplePos="0" relativeHeight="251679744" behindDoc="0" locked="0" layoutInCell="1" allowOverlap="1" wp14:anchorId="28CDBE2C" wp14:editId="3D1D29F3">
+              <wp:anchor distT="0" distB="0" distL="114300" distR="114300" simplePos="0" relativeHeight="251679744" behindDoc="0" locked="0" layoutInCell="1" allowOverlap="1" wp14:anchorId="28CDBE2C" wp14:editId="402F4055">
                 <wp:simplePos x="0" y="0"/>
                 <wp:positionH relativeFrom="column">
-                  <wp:posOffset>3219450</wp:posOffset>
+                  <wp:posOffset>2905125</wp:posOffset>
                 </wp:positionH>
                 <wp:positionV relativeFrom="paragraph">
                   <wp:posOffset>1476375</wp:posOffset>
@@ -1676,7 +1533,7 @@
           </mc:Choice>
           <mc:Fallback>
             <w:pict>
-              <v:oval w14:anchorId="28F51148" id="Oval 29" o:spid="_x0000_s1026" style="position:absolute;margin-left:253.5pt;margin-top:116.25pt;width:60.75pt;height:37.5pt;z-index:251679744;visibility:visible;mso-wrap-style:square;mso-width-percent:0;mso-height-percent:0;mso-wrap-distance-left:9pt;mso-wrap-distance-top:0;mso-wrap-distance-right:9pt;mso-wrap-distance-bottom:0;mso-position-horizontal:absolute;mso-position-horizontal-relative:text;mso-position-vertical:absolute;mso-position-vertical-relative:text;mso-width-percent:0;mso-height-percent:0;mso-width-relative:margin;mso-height-relative:margin;v-text-anchor:middle" o:gfxdata="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" fillcolor="white [3201]" strokecolor="black [3200]" strokeweight="1pt">
+              <v:oval w14:anchorId="3614D9A4" id="Oval 29" o:spid="_x0000_s1026" style="position:absolute;margin-left:228.75pt;margin-top:116.25pt;width:60.75pt;height:37.5pt;z-index:251679744;visibility:visible;mso-wrap-style:square;mso-width-percent:0;mso-height-percent:0;mso-wrap-distance-left:9pt;mso-wrap-distance-top:0;mso-wrap-distance-right:9pt;mso-wrap-distance-bottom:0;mso-position-horizontal:absolute;mso-position-horizontal-relative:text;mso-position-vertical:absolute;mso-position-vertical-relative:text;mso-width-percent:0;mso-height-percent:0;mso-width-relative:margin;mso-height-relative:margin;v-text-anchor:middle" o:gfxdata="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" fillcolor="white [3201]" strokecolor="black [3200]" strokeweight="1pt">
                 <v:stroke joinstyle="miter"/>
               </v:oval>
             </w:pict>
@@ -1690,10 +1547,419 @@
         <mc:AlternateContent>
           <mc:Choice Requires="wps">
             <w:drawing>
-              <wp:anchor distT="0" distB="0" distL="114300" distR="114300" simplePos="0" relativeHeight="251677696" behindDoc="0" locked="0" layoutInCell="1" allowOverlap="1" wp14:anchorId="3C946CAE" wp14:editId="274FD7F9">
+              <wp:anchor distT="0" distB="0" distL="114300" distR="114300" simplePos="0" relativeHeight="251664384" behindDoc="0" locked="0" layoutInCell="1" allowOverlap="1" wp14:anchorId="515CDD6C" wp14:editId="162C6519">
                 <wp:simplePos x="0" y="0"/>
                 <wp:positionH relativeFrom="column">
-                  <wp:posOffset>1504950</wp:posOffset>
+                  <wp:posOffset>3705225</wp:posOffset>
+                </wp:positionH>
+                <wp:positionV relativeFrom="paragraph">
+                  <wp:posOffset>85090</wp:posOffset>
+                </wp:positionV>
+                <wp:extent cx="771525" cy="476250"/>
+                <wp:effectExtent l="0" t="0" r="28575" b="19050"/>
+                <wp:wrapNone/>
+                <wp:docPr id="3" name="Oval 3"/>
+                <wp:cNvGraphicFramePr/>
+                <a:graphic xmlns:a="http://schemas.openxmlformats.org/drawingml/2006/main">
+                  <a:graphicData uri="http://schemas.microsoft.com/office/word/2010/wordprocessingShape">
+                    <wps:wsp>
+                      <wps:cNvSpPr/>
+                      <wps:spPr>
+                        <a:xfrm>
+                          <a:off x="0" y="0"/>
+                          <a:ext cx="771525" cy="476250"/>
+                        </a:xfrm>
+                        <a:prstGeom prst="ellipse">
+                          <a:avLst/>
+                        </a:prstGeom>
+                      </wps:spPr>
+                      <wps:style>
+                        <a:lnRef idx="2">
+                          <a:schemeClr val="dk1"/>
+                        </a:lnRef>
+                        <a:fillRef idx="1">
+                          <a:schemeClr val="lt1"/>
+                        </a:fillRef>
+                        <a:effectRef idx="0">
+                          <a:schemeClr val="dk1"/>
+                        </a:effectRef>
+                        <a:fontRef idx="minor">
+                          <a:schemeClr val="dk1"/>
+                        </a:fontRef>
+                      </wps:style>
+                      <wps:bodyPr rot="0" spcFirstLastPara="0" vertOverflow="overflow" horzOverflow="overflow" vert="horz" wrap="square" lIns="91440" tIns="45720" rIns="91440" bIns="45720" numCol="1" spcCol="0" rtlCol="0" fromWordArt="0" anchor="ctr" anchorCtr="0" forceAA="0" compatLnSpc="1">
+                        <a:prstTxWarp prst="textNoShape">
+                          <a:avLst/>
+                        </a:prstTxWarp>
+                        <a:noAutofit/>
+                      </wps:bodyPr>
+                    </wps:wsp>
+                  </a:graphicData>
+                </a:graphic>
+                <wp14:sizeRelH relativeFrom="margin">
+                  <wp14:pctWidth>0</wp14:pctWidth>
+                </wp14:sizeRelH>
+                <wp14:sizeRelV relativeFrom="margin">
+                  <wp14:pctHeight>0</wp14:pctHeight>
+                </wp14:sizeRelV>
+              </wp:anchor>
+            </w:drawing>
+          </mc:Choice>
+          <mc:Fallback>
+            <w:pict>
+              <v:oval w14:anchorId="3C5E4133" id="Oval 3" o:spid="_x0000_s1026" style="position:absolute;margin-left:291.75pt;margin-top:6.7pt;width:60.75pt;height:37.5pt;z-index:251664384;visibility:visible;mso-wrap-style:square;mso-width-percent:0;mso-height-percent:0;mso-wrap-distance-left:9pt;mso-wrap-distance-top:0;mso-wrap-distance-right:9pt;mso-wrap-distance-bottom:0;mso-position-horizontal:absolute;mso-position-horizontal-relative:text;mso-position-vertical:absolute;mso-position-vertical-relative:text;mso-width-percent:0;mso-height-percent:0;mso-width-relative:margin;mso-height-relative:margin;v-text-anchor:middle" o:gfxdata="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" fillcolor="white [3201]" strokecolor="black [3200]" strokeweight="1pt">
+                <v:stroke joinstyle="miter"/>
+              </v:oval>
+            </w:pict>
+          </mc:Fallback>
+        </mc:AlternateContent>
+      </w:r>
+      <w:r>
+        <w:rPr>
+          <w:noProof/>
+        </w:rPr>
+        <mc:AlternateContent>
+          <mc:Choice Requires="wps">
+            <w:drawing>
+              <wp:anchor distT="0" distB="0" distL="114300" distR="114300" simplePos="0" relativeHeight="251667456" behindDoc="0" locked="0" layoutInCell="1" allowOverlap="1" wp14:anchorId="73BD8FB5" wp14:editId="3F4D5E6E">
+                <wp:simplePos x="0" y="0"/>
+                <wp:positionH relativeFrom="column">
+                  <wp:posOffset>3714750</wp:posOffset>
+                </wp:positionH>
+                <wp:positionV relativeFrom="paragraph">
+                  <wp:posOffset>781050</wp:posOffset>
+                </wp:positionV>
+                <wp:extent cx="771525" cy="476250"/>
+                <wp:effectExtent l="0" t="0" r="28575" b="19050"/>
+                <wp:wrapNone/>
+                <wp:docPr id="17" name="Oval 17"/>
+                <wp:cNvGraphicFramePr/>
+                <a:graphic xmlns:a="http://schemas.openxmlformats.org/drawingml/2006/main">
+                  <a:graphicData uri="http://schemas.microsoft.com/office/word/2010/wordprocessingShape">
+                    <wps:wsp>
+                      <wps:cNvSpPr/>
+                      <wps:spPr>
+                        <a:xfrm>
+                          <a:off x="0" y="0"/>
+                          <a:ext cx="771525" cy="476250"/>
+                        </a:xfrm>
+                        <a:prstGeom prst="ellipse">
+                          <a:avLst/>
+                        </a:prstGeom>
+                      </wps:spPr>
+                      <wps:style>
+                        <a:lnRef idx="2">
+                          <a:schemeClr val="dk1"/>
+                        </a:lnRef>
+                        <a:fillRef idx="1">
+                          <a:schemeClr val="lt1"/>
+                        </a:fillRef>
+                        <a:effectRef idx="0">
+                          <a:schemeClr val="dk1"/>
+                        </a:effectRef>
+                        <a:fontRef idx="minor">
+                          <a:schemeClr val="dk1"/>
+                        </a:fontRef>
+                      </wps:style>
+                      <wps:bodyPr rot="0" spcFirstLastPara="0" vertOverflow="overflow" horzOverflow="overflow" vert="horz" wrap="square" lIns="91440" tIns="45720" rIns="91440" bIns="45720" numCol="1" spcCol="0" rtlCol="0" fromWordArt="0" anchor="ctr" anchorCtr="0" forceAA="0" compatLnSpc="1">
+                        <a:prstTxWarp prst="textNoShape">
+                          <a:avLst/>
+                        </a:prstTxWarp>
+                        <a:noAutofit/>
+                      </wps:bodyPr>
+                    </wps:wsp>
+                  </a:graphicData>
+                </a:graphic>
+                <wp14:sizeRelH relativeFrom="margin">
+                  <wp14:pctWidth>0</wp14:pctWidth>
+                </wp14:sizeRelH>
+                <wp14:sizeRelV relativeFrom="margin">
+                  <wp14:pctHeight>0</wp14:pctHeight>
+                </wp14:sizeRelV>
+              </wp:anchor>
+            </w:drawing>
+          </mc:Choice>
+          <mc:Fallback>
+            <w:pict>
+              <v:oval w14:anchorId="6BFB1CCD" id="Oval 17" o:spid="_x0000_s1026" style="position:absolute;margin-left:292.5pt;margin-top:61.5pt;width:60.75pt;height:37.5pt;z-index:251667456;visibility:visible;mso-wrap-style:square;mso-width-percent:0;mso-height-percent:0;mso-wrap-distance-left:9pt;mso-wrap-distance-top:0;mso-wrap-distance-right:9pt;mso-wrap-distance-bottom:0;mso-position-horizontal:absolute;mso-position-horizontal-relative:text;mso-position-vertical:absolute;mso-position-vertical-relative:text;mso-width-percent:0;mso-height-percent:0;mso-width-relative:margin;mso-height-relative:margin;v-text-anchor:middle" o:gfxdata="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" fillcolor="white [3201]" strokecolor="black [3200]" strokeweight="1pt">
+                <v:stroke joinstyle="miter"/>
+              </v:oval>
+            </w:pict>
+          </mc:Fallback>
+        </mc:AlternateContent>
+      </w:r>
+      <w:r>
+        <w:rPr>
+          <w:noProof/>
+        </w:rPr>
+        <mc:AlternateContent>
+          <mc:Choice Requires="wps">
+            <w:drawing>
+              <wp:anchor distT="0" distB="0" distL="114300" distR="114300" simplePos="0" relativeHeight="251674624" behindDoc="0" locked="0" layoutInCell="1" allowOverlap="1" wp14:anchorId="574AB601" wp14:editId="3C23AA69">
+                <wp:simplePos x="0" y="0"/>
+                <wp:positionH relativeFrom="column">
+                  <wp:posOffset>1752600</wp:posOffset>
+                </wp:positionH>
+                <wp:positionV relativeFrom="paragraph">
+                  <wp:posOffset>866775</wp:posOffset>
+                </wp:positionV>
+                <wp:extent cx="819150" cy="304800"/>
+                <wp:effectExtent l="0" t="0" r="0" b="0"/>
+                <wp:wrapNone/>
+                <wp:docPr id="22" name="Text Box 22"/>
+                <wp:cNvGraphicFramePr/>
+                <a:graphic xmlns:a="http://schemas.openxmlformats.org/drawingml/2006/main">
+                  <a:graphicData uri="http://schemas.microsoft.com/office/word/2010/wordprocessingShape">
+                    <wps:wsp>
+                      <wps:cNvSpPr txBox="1"/>
+                      <wps:spPr>
+                        <a:xfrm>
+                          <a:off x="0" y="0"/>
+                          <a:ext cx="819150" cy="304800"/>
+                        </a:xfrm>
+                        <a:prstGeom prst="rect">
+                          <a:avLst/>
+                        </a:prstGeom>
+                        <a:noFill/>
+                        <a:ln>
+                          <a:noFill/>
+                        </a:ln>
+                      </wps:spPr>
+                      <wps:style>
+                        <a:lnRef idx="0">
+                          <a:scrgbClr r="0" g="0" b="0"/>
+                        </a:lnRef>
+                        <a:fillRef idx="0">
+                          <a:scrgbClr r="0" g="0" b="0"/>
+                        </a:fillRef>
+                        <a:effectRef idx="0">
+                          <a:scrgbClr r="0" g="0" b="0"/>
+                        </a:effectRef>
+                        <a:fontRef idx="minor">
+                          <a:schemeClr val="dk1"/>
+                        </a:fontRef>
+                      </wps:style>
+                      <wps:txbx>
+                        <w:txbxContent>
+                          <w:p>
+                            <w:pPr>
+                              <w:jc w:val="center"/>
+                              <w:rPr>
+                                <w:sz w:val="24"/>
+                              </w:rPr>
+                            </w:pPr>
+                            <w:r>
+                              <w:rPr>
+                                <w:sz w:val="24"/>
+                              </w:rPr>
+                              <w:t>Manifest</w:t>
+                            </w:r>
+                          </w:p>
+                        </w:txbxContent>
+                      </wps:txbx>
+                      <wps:bodyPr rot="0" spcFirstLastPara="0" vertOverflow="overflow" horzOverflow="overflow" vert="horz" wrap="square" lIns="91440" tIns="45720" rIns="91440" bIns="45720" numCol="1" spcCol="0" rtlCol="0" fromWordArt="0" anchor="t" anchorCtr="0" forceAA="0" compatLnSpc="1">
+                        <a:prstTxWarp prst="textNoShape">
+                          <a:avLst/>
+                        </a:prstTxWarp>
+                        <a:noAutofit/>
+                      </wps:bodyPr>
+                    </wps:wsp>
+                  </a:graphicData>
+                </a:graphic>
+                <wp14:sizeRelH relativeFrom="margin">
+                  <wp14:pctWidth>0</wp14:pctWidth>
+                </wp14:sizeRelH>
+                <wp14:sizeRelV relativeFrom="margin">
+                  <wp14:pctHeight>0</wp14:pctHeight>
+                </wp14:sizeRelV>
+              </wp:anchor>
+            </w:drawing>
+          </mc:Choice>
+          <mc:Fallback>
+            <w:pict>
+              <v:shape w14:anchorId="574AB601" id="Text Box 22" o:spid="_x0000_s1032" type="#_x0000_t202" style="position:absolute;margin-left:138pt;margin-top:68.25pt;width:64.5pt;height:24pt;z-index:251674624;visibility:visible;mso-wrap-style:square;mso-width-percent:0;mso-height-percent:0;mso-wrap-distance-left:9pt;mso-wrap-distance-top:0;mso-wrap-distance-right:9pt;mso-wrap-distance-bottom:0;mso-position-horizontal:absolute;mso-position-horizontal-relative:text;mso-position-vertical:absolute;mso-position-vertical-relative:text;mso-width-percent:0;mso-height-percent:0;mso-width-relative:margin;mso-height-relative:margin;v-text-anchor:top" o:gfxdata="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" filled="f" stroked="f">
+                <v:textbox>
+                  <w:txbxContent>
+                    <w:p>
+                      <w:pPr>
+                        <w:jc w:val="center"/>
+                        <w:rPr>
+                          <w:sz w:val="24"/>
+                        </w:rPr>
+                      </w:pPr>
+                      <w:r>
+                        <w:rPr>
+                          <w:sz w:val="24"/>
+                        </w:rPr>
+                        <w:t>Manifest</w:t>
+                      </w:r>
+                    </w:p>
+                  </w:txbxContent>
+                </v:textbox>
+              </v:shape>
+            </w:pict>
+          </mc:Fallback>
+        </mc:AlternateContent>
+      </w:r>
+      <w:r>
+        <w:rPr>
+          <w:noProof/>
+        </w:rPr>
+        <mc:AlternateContent>
+          <mc:Choice Requires="wps">
+            <w:drawing>
+              <wp:anchor distT="0" distB="0" distL="114300" distR="114300" simplePos="0" relativeHeight="251673600" behindDoc="0" locked="0" layoutInCell="1" allowOverlap="1" wp14:anchorId="1A478EA1" wp14:editId="4C282BC3">
+                <wp:simplePos x="0" y="0"/>
+                <wp:positionH relativeFrom="column">
+                  <wp:posOffset>1771650</wp:posOffset>
+                </wp:positionH>
+                <wp:positionV relativeFrom="paragraph">
+                  <wp:posOffset>790575</wp:posOffset>
+                </wp:positionV>
+                <wp:extent cx="771525" cy="476250"/>
+                <wp:effectExtent l="0" t="0" r="28575" b="19050"/>
+                <wp:wrapNone/>
+                <wp:docPr id="21" name="Oval 21"/>
+                <wp:cNvGraphicFramePr/>
+                <a:graphic xmlns:a="http://schemas.openxmlformats.org/drawingml/2006/main">
+                  <a:graphicData uri="http://schemas.microsoft.com/office/word/2010/wordprocessingShape">
+                    <wps:wsp>
+                      <wps:cNvSpPr/>
+                      <wps:spPr>
+                        <a:xfrm>
+                          <a:off x="0" y="0"/>
+                          <a:ext cx="771525" cy="476250"/>
+                        </a:xfrm>
+                        <a:prstGeom prst="ellipse">
+                          <a:avLst/>
+                        </a:prstGeom>
+                      </wps:spPr>
+                      <wps:style>
+                        <a:lnRef idx="2">
+                          <a:schemeClr val="dk1"/>
+                        </a:lnRef>
+                        <a:fillRef idx="1">
+                          <a:schemeClr val="lt1"/>
+                        </a:fillRef>
+                        <a:effectRef idx="0">
+                          <a:schemeClr val="dk1"/>
+                        </a:effectRef>
+                        <a:fontRef idx="minor">
+                          <a:schemeClr val="dk1"/>
+                        </a:fontRef>
+                      </wps:style>
+                      <wps:bodyPr rot="0" spcFirstLastPara="0" vertOverflow="overflow" horzOverflow="overflow" vert="horz" wrap="square" lIns="91440" tIns="45720" rIns="91440" bIns="45720" numCol="1" spcCol="0" rtlCol="0" fromWordArt="0" anchor="ctr" anchorCtr="0" forceAA="0" compatLnSpc="1">
+                        <a:prstTxWarp prst="textNoShape">
+                          <a:avLst/>
+                        </a:prstTxWarp>
+                        <a:noAutofit/>
+                      </wps:bodyPr>
+                    </wps:wsp>
+                  </a:graphicData>
+                </a:graphic>
+                <wp14:sizeRelH relativeFrom="margin">
+                  <wp14:pctWidth>0</wp14:pctWidth>
+                </wp14:sizeRelH>
+                <wp14:sizeRelV relativeFrom="margin">
+                  <wp14:pctHeight>0</wp14:pctHeight>
+                </wp14:sizeRelV>
+              </wp:anchor>
+            </w:drawing>
+          </mc:Choice>
+          <mc:Fallback>
+            <w:pict>
+              <v:oval w14:anchorId="384CFBF7" id="Oval 21" o:spid="_x0000_s1026" style="position:absolute;margin-left:139.5pt;margin-top:62.25pt;width:60.75pt;height:37.5pt;z-index:251673600;visibility:visible;mso-wrap-style:square;mso-width-percent:0;mso-height-percent:0;mso-wrap-distance-left:9pt;mso-wrap-distance-top:0;mso-wrap-distance-right:9pt;mso-wrap-distance-bottom:0;mso-position-horizontal:absolute;mso-position-horizontal-relative:text;mso-position-vertical:absolute;mso-position-vertical-relative:text;mso-width-percent:0;mso-height-percent:0;mso-width-relative:margin;mso-height-relative:margin;v-text-anchor:middle" o:gfxdata="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" fillcolor="white [3201]" strokecolor="black [3200]" strokeweight="1pt">
+                <v:stroke joinstyle="miter"/>
+              </v:oval>
+            </w:pict>
+          </mc:Fallback>
+        </mc:AlternateContent>
+      </w:r>
+      <w:r>
+        <w:rPr>
+          <w:noProof/>
+        </w:rPr>
+        <mc:AlternateContent>
+          <mc:Choice Requires="wps">
+            <w:drawing>
+              <wp:anchor distT="0" distB="0" distL="114300" distR="114300" simplePos="0" relativeHeight="251676672" behindDoc="0" locked="0" layoutInCell="1" allowOverlap="1" wp14:anchorId="62EE6BEF" wp14:editId="3F416E10">
+                <wp:simplePos x="0" y="0"/>
+                <wp:positionH relativeFrom="column">
+                  <wp:posOffset>1771650</wp:posOffset>
+                </wp:positionH>
+                <wp:positionV relativeFrom="paragraph">
+                  <wp:posOffset>1476375</wp:posOffset>
+                </wp:positionV>
+                <wp:extent cx="771525" cy="476250"/>
+                <wp:effectExtent l="0" t="0" r="28575" b="19050"/>
+                <wp:wrapNone/>
+                <wp:docPr id="23" name="Oval 23"/>
+                <wp:cNvGraphicFramePr/>
+                <a:graphic xmlns:a="http://schemas.openxmlformats.org/drawingml/2006/main">
+                  <a:graphicData uri="http://schemas.microsoft.com/office/word/2010/wordprocessingShape">
+                    <wps:wsp>
+                      <wps:cNvSpPr/>
+                      <wps:spPr>
+                        <a:xfrm>
+                          <a:off x="0" y="0"/>
+                          <a:ext cx="771525" cy="476250"/>
+                        </a:xfrm>
+                        <a:prstGeom prst="ellipse">
+                          <a:avLst/>
+                        </a:prstGeom>
+                      </wps:spPr>
+                      <wps:style>
+                        <a:lnRef idx="2">
+                          <a:schemeClr val="dk1"/>
+                        </a:lnRef>
+                        <a:fillRef idx="1">
+                          <a:schemeClr val="lt1"/>
+                        </a:fillRef>
+                        <a:effectRef idx="0">
+                          <a:schemeClr val="dk1"/>
+                        </a:effectRef>
+                        <a:fontRef idx="minor">
+                          <a:schemeClr val="dk1"/>
+                        </a:fontRef>
+                      </wps:style>
+                      <wps:bodyPr rot="0" spcFirstLastPara="0" vertOverflow="overflow" horzOverflow="overflow" vert="horz" wrap="square" lIns="91440" tIns="45720" rIns="91440" bIns="45720" numCol="1" spcCol="0" rtlCol="0" fromWordArt="0" anchor="ctr" anchorCtr="0" forceAA="0" compatLnSpc="1">
+                        <a:prstTxWarp prst="textNoShape">
+                          <a:avLst/>
+                        </a:prstTxWarp>
+                        <a:noAutofit/>
+                      </wps:bodyPr>
+                    </wps:wsp>
+                  </a:graphicData>
+                </a:graphic>
+                <wp14:sizeRelH relativeFrom="margin">
+                  <wp14:pctWidth>0</wp14:pctWidth>
+                </wp14:sizeRelH>
+                <wp14:sizeRelV relativeFrom="margin">
+                  <wp14:pctHeight>0</wp14:pctHeight>
+                </wp14:sizeRelV>
+              </wp:anchor>
+            </w:drawing>
+          </mc:Choice>
+          <mc:Fallback>
+            <w:pict>
+              <v:oval w14:anchorId="4D55BC1E" id="Oval 23" o:spid="_x0000_s1026" style="position:absolute;margin-left:139.5pt;margin-top:116.25pt;width:60.75pt;height:37.5pt;z-index:251676672;visibility:visible;mso-wrap-style:square;mso-width-percent:0;mso-height-percent:0;mso-wrap-distance-left:9pt;mso-wrap-distance-top:0;mso-wrap-distance-right:9pt;mso-wrap-distance-bottom:0;mso-position-horizontal:absolute;mso-position-horizontal-relative:text;mso-position-vertical:absolute;mso-position-vertical-relative:text;mso-width-percent:0;mso-height-percent:0;mso-width-relative:margin;mso-height-relative:margin;v-text-anchor:middle" o:gfxdata="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" fillcolor="white [3201]" strokecolor="black [3200]" strokeweight="1pt">
+                <v:stroke joinstyle="miter"/>
+              </v:oval>
+            </w:pict>
+          </mc:Fallback>
+        </mc:AlternateContent>
+      </w:r>
+      <w:r>
+        <w:rPr>
+          <w:noProof/>
+        </w:rPr>
+        <mc:AlternateContent>
+          <mc:Choice Requires="wps">
+            <w:drawing>
+              <wp:anchor distT="0" distB="0" distL="114300" distR="114300" simplePos="0" relativeHeight="251677696" behindDoc="0" locked="0" layoutInCell="1" allowOverlap="1" wp14:anchorId="3C946CAE" wp14:editId="229B6A15">
+                <wp:simplePos x="0" y="0"/>
+                <wp:positionH relativeFrom="column">
+                  <wp:posOffset>1752600</wp:posOffset>
                 </wp:positionH>
                 <wp:positionV relativeFrom="paragraph">
                   <wp:posOffset>1552575</wp:posOffset>
@@ -1778,7 +2044,7 @@
           </mc:Choice>
           <mc:Fallback>
             <w:pict>
-              <v:shape w14:anchorId="3C946CAE" id="Text Box 24" o:spid="_x0000_s1031" type="#_x0000_t202" style="position:absolute;margin-left:118.5pt;margin-top:122.25pt;width:64.5pt;height:24pt;z-index:251677696;visibility:visible;mso-wrap-style:square;mso-width-percent:0;mso-height-percent:0;mso-wrap-distance-left:9pt;mso-wrap-distance-top:0;mso-wrap-distance-right:9pt;mso-wrap-distance-bottom:0;mso-position-horizontal:absolute;mso-position-horizontal-relative:text;mso-position-vertical:absolute;mso-position-vertical-relative:text;mso-width-percent:0;mso-height-percent:0;mso-width-relative:margin;mso-height-relative:margin;v-text-anchor:top" o:gfxdata="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" filled="f" stroked="f">
+              <v:shape w14:anchorId="3C946CAE" id="Text Box 24" o:spid="_x0000_s1033" type="#_x0000_t202" style="position:absolute;margin-left:138pt;margin-top:122.25pt;width:64.5pt;height:24pt;z-index:251677696;visibility:visible;mso-wrap-style:square;mso-width-percent:0;mso-height-percent:0;mso-wrap-distance-left:9pt;mso-wrap-distance-top:0;mso-wrap-distance-right:9pt;mso-wrap-distance-bottom:0;mso-position-horizontal:absolute;mso-position-horizontal-relative:text;mso-position-vertical:absolute;mso-position-vertical-relative:text;mso-width-percent:0;mso-height-percent:0;mso-width-relative:margin;mso-height-relative:margin;v-text-anchor:top" o:gfxdata="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" filled="f" stroked="f">
                 <v:textbox>
                   <w:txbxContent>
                     <w:p>
@@ -1815,52 +2081,50 @@
         <mc:AlternateContent>
           <mc:Choice Requires="wps">
             <w:drawing>
-              <wp:anchor distT="0" distB="0" distL="114300" distR="114300" simplePos="0" relativeHeight="251676672" behindDoc="0" locked="0" layoutInCell="1" allowOverlap="1" wp14:anchorId="62EE6BEF" wp14:editId="4971A18F">
+              <wp:anchor distT="0" distB="0" distL="114300" distR="114300" simplePos="0" relativeHeight="251688960" behindDoc="0" locked="0" layoutInCell="1" allowOverlap="1" wp14:anchorId="7C4BB1C9" wp14:editId="13E06550">
                 <wp:simplePos x="0" y="0"/>
-                <wp:positionH relativeFrom="column">
-                  <wp:posOffset>1524000</wp:posOffset>
+                <wp:positionH relativeFrom="margin">
+                  <wp:posOffset>3571875</wp:posOffset>
                 </wp:positionH>
                 <wp:positionV relativeFrom="paragraph">
-                  <wp:posOffset>1476375</wp:posOffset>
+                  <wp:posOffset>1223010</wp:posOffset>
                 </wp:positionV>
-                <wp:extent cx="771525" cy="476250"/>
-                <wp:effectExtent l="0" t="0" r="28575" b="19050"/>
+                <wp:extent cx="304800" cy="342900"/>
+                <wp:effectExtent l="38100" t="0" r="19050" b="57150"/>
                 <wp:wrapNone/>
-                <wp:docPr id="23" name="Oval 23"/>
+                <wp:docPr id="136" name="Straight Arrow Connector 136"/>
                 <wp:cNvGraphicFramePr/>
                 <a:graphic xmlns:a="http://schemas.openxmlformats.org/drawingml/2006/main">
                   <a:graphicData uri="http://schemas.microsoft.com/office/word/2010/wordprocessingShape">
                     <wps:wsp>
-                      <wps:cNvSpPr/>
+                      <wps:cNvCnPr/>
                       <wps:spPr>
-                        <a:xfrm>
+                        <a:xfrm flipH="1">
                           <a:off x="0" y="0"/>
-                          <a:ext cx="771525" cy="476250"/>
+                          <a:ext cx="304800" cy="342900"/>
                         </a:xfrm>
-                        <a:prstGeom prst="ellipse">
+                        <a:prstGeom prst="straightConnector1">
                           <a:avLst/>
                         </a:prstGeom>
+                        <a:ln>
+                          <a:tailEnd type="triangle"/>
+                        </a:ln>
                       </wps:spPr>
                       <wps:style>
-                        <a:lnRef idx="2">
+                        <a:lnRef idx="1">
                           <a:schemeClr val="dk1"/>
                         </a:lnRef>
-                        <a:fillRef idx="1">
-                          <a:schemeClr val="lt1"/>
+                        <a:fillRef idx="0">
+                          <a:schemeClr val="dk1"/>
                         </a:fillRef>
                         <a:effectRef idx="0">
                           <a:schemeClr val="dk1"/>
                         </a:effectRef>
                         <a:fontRef idx="minor">
-                          <a:schemeClr val="dk1"/>
+                          <a:schemeClr val="tx1"/>
                         </a:fontRef>
                       </wps:style>
-                      <wps:bodyPr rot="0" spcFirstLastPara="0" vertOverflow="overflow" horzOverflow="overflow" vert="horz" wrap="square" lIns="91440" tIns="45720" rIns="91440" bIns="45720" numCol="1" spcCol="0" rtlCol="0" fromWordArt="0" anchor="ctr" anchorCtr="0" forceAA="0" compatLnSpc="1">
-                        <a:prstTxWarp prst="textNoShape">
-                          <a:avLst/>
-                        </a:prstTxWarp>
-                        <a:noAutofit/>
-                      </wps:bodyPr>
+                      <wps:bodyPr/>
                     </wps:wsp>
                   </a:graphicData>
                 </a:graphic>
@@ -1875,9 +2139,10 @@
           </mc:Choice>
           <mc:Fallback>
             <w:pict>
-              <v:oval w14:anchorId="28EB2BCF" id="Oval 23" o:spid="_x0000_s1026" style="position:absolute;margin-left:120pt;margin-top:116.25pt;width:60.75pt;height:37.5pt;z-index:251676672;visibility:visible;mso-wrap-style:square;mso-width-percent:0;mso-height-percent:0;mso-wrap-distance-left:9pt;mso-wrap-distance-top:0;mso-wrap-distance-right:9pt;mso-wrap-distance-bottom:0;mso-position-horizontal:absolute;mso-position-horizontal-relative:text;mso-position-vertical:absolute;mso-position-vertical-relative:text;mso-width-percent:0;mso-height-percent:0;mso-width-relative:margin;mso-height-relative:margin;v-text-anchor:middle" o:gfxdata="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" fillcolor="white [3201]" strokecolor="black [3200]" strokeweight="1pt">
-                <v:stroke joinstyle="miter"/>
-              </v:oval>
+              <v:shape w14:anchorId="798BE001" id="Straight Arrow Connector 136" o:spid="_x0000_s1026" type="#_x0000_t32" style="position:absolute;margin-left:281.25pt;margin-top:96.3pt;width:24pt;height:27pt;flip:x;z-index:251688960;visibility:visible;mso-wrap-style:square;mso-width-percent:0;mso-height-percent:0;mso-wrap-distance-left:9pt;mso-wrap-distance-top:0;mso-wrap-distance-right:9pt;mso-wrap-distance-bottom:0;mso-position-horizontal:absolute;mso-position-horizontal-relative:margin;mso-position-vertical:absolute;mso-position-vertical-relative:text;mso-width-percent:0;mso-height-percent:0;mso-width-relative:margin;mso-height-relative:margin" o:gfxdata="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" strokecolor="black [3200]" strokeweight=".5pt">
+                <v:stroke endarrow="block" joinstyle="miter"/>
+                <w10:wrap anchorx="margin"/>
+              </v:shape>
             </w:pict>
           </mc:Fallback>
         </mc:AlternateContent>
@@ -1889,74 +2154,125 @@
         <mc:AlternateContent>
           <mc:Choice Requires="wps">
             <w:drawing>
-              <wp:anchor distT="0" distB="0" distL="114300" distR="114300" simplePos="0" relativeHeight="251674624" behindDoc="0" locked="0" layoutInCell="1" allowOverlap="1" wp14:anchorId="574AB601" wp14:editId="3A617FD3">
+              <wp:anchor distT="0" distB="0" distL="114300" distR="114300" simplePos="0" relativeHeight="251693056" behindDoc="0" locked="0" layoutInCell="1" allowOverlap="1" wp14:anchorId="1A0489C2" wp14:editId="29ABA88E">
                 <wp:simplePos x="0" y="0"/>
-                <wp:positionH relativeFrom="column">
-                  <wp:posOffset>1504950</wp:posOffset>
+                <wp:positionH relativeFrom="margin">
+                  <wp:posOffset>6819900</wp:posOffset>
                 </wp:positionH>
                 <wp:positionV relativeFrom="paragraph">
-                  <wp:posOffset>819150</wp:posOffset>
+                  <wp:posOffset>2379980</wp:posOffset>
                 </wp:positionV>
-                <wp:extent cx="819150" cy="304800"/>
-                <wp:effectExtent l="0" t="0" r="0" b="0"/>
+                <wp:extent cx="0" cy="266700"/>
+                <wp:effectExtent l="76200" t="0" r="57150" b="57150"/>
                 <wp:wrapNone/>
-                <wp:docPr id="22" name="Text Box 22"/>
+                <wp:docPr id="138" name="Straight Arrow Connector 138"/>
                 <wp:cNvGraphicFramePr/>
                 <a:graphic xmlns:a="http://schemas.openxmlformats.org/drawingml/2006/main">
                   <a:graphicData uri="http://schemas.microsoft.com/office/word/2010/wordprocessingShape">
                     <wps:wsp>
-                      <wps:cNvSpPr txBox="1"/>
+                      <wps:cNvCnPr/>
                       <wps:spPr>
                         <a:xfrm>
                           <a:off x="0" y="0"/>
-                          <a:ext cx="819150" cy="304800"/>
+                          <a:ext cx="0" cy="266700"/>
                         </a:xfrm>
-                        <a:prstGeom prst="rect">
+                        <a:prstGeom prst="straightConnector1">
                           <a:avLst/>
                         </a:prstGeom>
-                        <a:noFill/>
                         <a:ln>
-                          <a:noFill/>
+                          <a:tailEnd type="triangle"/>
                         </a:ln>
                       </wps:spPr>
                       <wps:style>
-                        <a:lnRef idx="0">
-                          <a:scrgbClr r="0" g="0" b="0"/>
+                        <a:lnRef idx="1">
+                          <a:schemeClr val="dk1"/>
                         </a:lnRef>
                         <a:fillRef idx="0">
-                          <a:scrgbClr r="0" g="0" b="0"/>
+                          <a:schemeClr val="dk1"/>
                         </a:fillRef>
                         <a:effectRef idx="0">
-                          <a:scrgbClr r="0" g="0" b="0"/>
+                          <a:schemeClr val="dk1"/>
                         </a:effectRef>
                         <a:fontRef idx="minor">
-                          <a:schemeClr val="dk1"/>
+                          <a:schemeClr val="tx1"/>
                         </a:fontRef>
                       </wps:style>
-                      <wps:txbx>
-                        <w:txbxContent>
-                          <w:p>
-                            <w:pPr>
-                              <w:jc w:val="center"/>
-                              <w:rPr>
-                                <w:sz w:val="24"/>
-                              </w:rPr>
-                            </w:pPr>
-                            <w:r>
-                              <w:rPr>
-                                <w:sz w:val="24"/>
-                              </w:rPr>
-                              <w:t>Manifest</w:t>
-                            </w:r>
-                          </w:p>
-                        </w:txbxContent>
-                      </wps:txbx>
-                      <wps:bodyPr rot="0" spcFirstLastPara="0" vertOverflow="overflow" horzOverflow="overflow" vert="horz" wrap="square" lIns="91440" tIns="45720" rIns="91440" bIns="45720" numCol="1" spcCol="0" rtlCol="0" fromWordArt="0" anchor="t" anchorCtr="0" forceAA="0" compatLnSpc="1">
-                        <a:prstTxWarp prst="textNoShape">
+                      <wps:bodyPr/>
+                    </wps:wsp>
+                  </a:graphicData>
+                </a:graphic>
+              </wp:anchor>
+            </w:drawing>
+          </mc:Choice>
+          <mc:Fallback>
+            <w:pict>
+              <v:shape w14:anchorId="5B978383" id="Straight Arrow Connector 138" o:spid="_x0000_s1026" type="#_x0000_t32" style="position:absolute;margin-left:537pt;margin-top:187.4pt;width:0;height:21pt;z-index:251693056;visibility:visible;mso-wrap-style:square;mso-wrap-distance-left:9pt;mso-wrap-distance-top:0;mso-wrap-distance-right:9pt;mso-wrap-distance-bottom:0;mso-position-horizontal:absolute;mso-position-horizontal-relative:margin;mso-position-vertical:absolute;mso-position-vertical-relative:text" o:gfxdata="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" strokecolor="black [3200]" strokeweight=".5pt">
+                <v:stroke endarrow="block" joinstyle="miter"/>
+                <w10:wrap anchorx="margin"/>
+              </v:shape>
+            </w:pict>
+          </mc:Fallback>
+        </mc:AlternateContent>
+      </w:r>
+    </w:p>
+    <w:p>
+      <w:pPr>
+        <w:rPr>
+          <w:b/>
+        </w:rPr>
+      </w:pPr>
+      <w:r>
+        <w:rPr>
+          <w:b/>
+          <w:noProof/>
+        </w:rPr>
+        <mc:AlternateContent>
+          <mc:Choice Requires="wps">
+            <w:drawing>
+              <wp:anchor distT="0" distB="0" distL="114300" distR="114300" simplePos="0" relativeHeight="251698176" behindDoc="0" locked="0" layoutInCell="1" allowOverlap="1" wp14:anchorId="19051368" wp14:editId="396E15A5">
+                <wp:simplePos x="0" y="0"/>
+                <wp:positionH relativeFrom="column">
+                  <wp:posOffset>38100</wp:posOffset>
+                </wp:positionH>
+                <wp:positionV relativeFrom="paragraph">
+                  <wp:posOffset>266065</wp:posOffset>
+                </wp:positionV>
+                <wp:extent cx="0" cy="215900"/>
+                <wp:effectExtent l="76200" t="0" r="57150" b="50800"/>
+                <wp:wrapNone/>
+                <wp:docPr id="2" name="Straight Arrow Connector 2"/>
+                <wp:cNvGraphicFramePr/>
+                <a:graphic xmlns:a="http://schemas.openxmlformats.org/drawingml/2006/main">
+                  <a:graphicData uri="http://schemas.microsoft.com/office/word/2010/wordprocessingShape">
+                    <wps:wsp>
+                      <wps:cNvCnPr/>
+                      <wps:spPr>
+                        <a:xfrm>
+                          <a:off x="0" y="0"/>
+                          <a:ext cx="0" cy="215900"/>
+                        </a:xfrm>
+                        <a:prstGeom prst="straightConnector1">
                           <a:avLst/>
-                        </a:prstTxWarp>
-                        <a:noAutofit/>
-                      </wps:bodyPr>
+                        </a:prstGeom>
+                        <a:ln>
+                          <a:tailEnd type="triangle"/>
+                        </a:ln>
+                      </wps:spPr>
+                      <wps:style>
+                        <a:lnRef idx="1">
+                          <a:schemeClr val="dk1"/>
+                        </a:lnRef>
+                        <a:fillRef idx="0">
+                          <a:schemeClr val="dk1"/>
+                        </a:fillRef>
+                        <a:effectRef idx="0">
+                          <a:schemeClr val="dk1"/>
+                        </a:effectRef>
+                        <a:fontRef idx="minor">
+                          <a:schemeClr val="tx1"/>
+                        </a:fontRef>
+                      </wps:style>
+                      <wps:bodyPr/>
                     </wps:wsp>
                   </a:graphicData>
                 </a:graphic>
@@ -1971,30 +2287,33 @@
           </mc:Choice>
           <mc:Fallback>
             <w:pict>
-              <v:shape w14:anchorId="574AB601" id="Text Box 22" o:spid="_x0000_s1032" type="#_x0000_t202" style="position:absolute;margin-left:118.5pt;margin-top:64.5pt;width:64.5pt;height:24pt;z-index:251674624;visibility:visible;mso-wrap-style:square;mso-width-percent:0;mso-height-percent:0;mso-wrap-distance-left:9pt;mso-wrap-distance-top:0;mso-wrap-distance-right:9pt;mso-wrap-distance-bottom:0;mso-position-horizontal:absolute;mso-position-horizontal-relative:text;mso-position-vertical:absolute;mso-position-vertical-relative:text;mso-width-percent:0;mso-height-percent:0;mso-width-relative:margin;mso-height-relative:margin;v-text-anchor:top" o:gfxdata="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" filled="f" stroked="f">
-                <v:textbox>
-                  <w:txbxContent>
-                    <w:p>
-                      <w:pPr>
-                        <w:jc w:val="center"/>
-                        <w:rPr>
-                          <w:sz w:val="24"/>
-                        </w:rPr>
-                      </w:pPr>
-                      <w:r>
-                        <w:rPr>
-                          <w:sz w:val="24"/>
-                        </w:rPr>
-                        <w:t>Manifest</w:t>
-                      </w:r>
-                    </w:p>
-                  </w:txbxContent>
-                </v:textbox>
+              <v:shape w14:anchorId="7D11566A" id="Straight Arrow Connector 2" o:spid="_x0000_s1026" type="#_x0000_t32" style="position:absolute;margin-left:3pt;margin-top:20.95pt;width:0;height:17pt;z-index:251698176;visibility:visible;mso-wrap-style:square;mso-width-percent:0;mso-height-percent:0;mso-wrap-distance-left:9pt;mso-wrap-distance-top:0;mso-wrap-distance-right:9pt;mso-wrap-distance-bottom:0;mso-position-horizontal:absolute;mso-position-horizontal-relative:text;mso-position-vertical:absolute;mso-position-vertical-relative:text;mso-width-percent:0;mso-height-percent:0;mso-width-relative:margin;mso-height-relative:margin" o:gfxdata="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" strokecolor="black [3200]" strokeweight=".5pt">
+                <v:stroke endarrow="block" joinstyle="miter"/>
               </v:shape>
             </w:pict>
           </mc:Fallback>
         </mc:AlternateContent>
       </w:r>
+      <w:r>
+        <w:rPr>
+          <w:b/>
+        </w:rPr>
+        <w:t>A</w:t>
+      </w:r>
+      <w:r>
+        <w:rPr>
+          <w:b/>
+        </w:rPr>
+        <w:t xml:space="preserve">  </w:t>
+      </w:r>
+      <w:r>
+        <w:rPr>
+          <w:b/>
+        </w:rPr>
+        <w:t xml:space="preserve"> </w:t>
+      </w:r>
+    </w:p>
+    <w:p>
       <w:r>
         <w:rPr>
           <w:noProof/>
@@ -2002,161 +2321,13 @@
         <mc:AlternateContent>
           <mc:Choice Requires="wps">
             <w:drawing>
-              <wp:anchor distT="0" distB="0" distL="114300" distR="114300" simplePos="0" relativeHeight="251673600" behindDoc="0" locked="0" layoutInCell="1" allowOverlap="1" wp14:anchorId="1A478EA1" wp14:editId="3EEA378A">
+              <wp:anchor distT="0" distB="0" distL="114300" distR="114300" simplePos="0" relativeHeight="251668480" behindDoc="0" locked="0" layoutInCell="1" allowOverlap="1" wp14:anchorId="71794ABB" wp14:editId="76B93057">
                 <wp:simplePos x="0" y="0"/>
                 <wp:positionH relativeFrom="column">
-                  <wp:posOffset>1524000</wp:posOffset>
+                  <wp:posOffset>3695700</wp:posOffset>
                 </wp:positionH>
                 <wp:positionV relativeFrom="paragraph">
-                  <wp:posOffset>742950</wp:posOffset>
-                </wp:positionV>
-                <wp:extent cx="771525" cy="476250"/>
-                <wp:effectExtent l="0" t="0" r="28575" b="19050"/>
-                <wp:wrapNone/>
-                <wp:docPr id="21" name="Oval 21"/>
-                <wp:cNvGraphicFramePr/>
-                <a:graphic xmlns:a="http://schemas.openxmlformats.org/drawingml/2006/main">
-                  <a:graphicData uri="http://schemas.microsoft.com/office/word/2010/wordprocessingShape">
-                    <wps:wsp>
-                      <wps:cNvSpPr/>
-                      <wps:spPr>
-                        <a:xfrm>
-                          <a:off x="0" y="0"/>
-                          <a:ext cx="771525" cy="476250"/>
-                        </a:xfrm>
-                        <a:prstGeom prst="ellipse">
-                          <a:avLst/>
-                        </a:prstGeom>
-                      </wps:spPr>
-                      <wps:style>
-                        <a:lnRef idx="2">
-                          <a:schemeClr val="dk1"/>
-                        </a:lnRef>
-                        <a:fillRef idx="1">
-                          <a:schemeClr val="lt1"/>
-                        </a:fillRef>
-                        <a:effectRef idx="0">
-                          <a:schemeClr val="dk1"/>
-                        </a:effectRef>
-                        <a:fontRef idx="minor">
-                          <a:schemeClr val="dk1"/>
-                        </a:fontRef>
-                      </wps:style>
-                      <wps:bodyPr rot="0" spcFirstLastPara="0" vertOverflow="overflow" horzOverflow="overflow" vert="horz" wrap="square" lIns="91440" tIns="45720" rIns="91440" bIns="45720" numCol="1" spcCol="0" rtlCol="0" fromWordArt="0" anchor="ctr" anchorCtr="0" forceAA="0" compatLnSpc="1">
-                        <a:prstTxWarp prst="textNoShape">
-                          <a:avLst/>
-                        </a:prstTxWarp>
-                        <a:noAutofit/>
-                      </wps:bodyPr>
-                    </wps:wsp>
-                  </a:graphicData>
-                </a:graphic>
-                <wp14:sizeRelH relativeFrom="margin">
-                  <wp14:pctWidth>0</wp14:pctWidth>
-                </wp14:sizeRelH>
-                <wp14:sizeRelV relativeFrom="margin">
-                  <wp14:pctHeight>0</wp14:pctHeight>
-                </wp14:sizeRelV>
-              </wp:anchor>
-            </w:drawing>
-          </mc:Choice>
-          <mc:Fallback>
-            <w:pict>
-              <v:oval w14:anchorId="495375A4" id="Oval 21" o:spid="_x0000_s1026" style="position:absolute;margin-left:120pt;margin-top:58.5pt;width:60.75pt;height:37.5pt;z-index:251673600;visibility:visible;mso-wrap-style:square;mso-width-percent:0;mso-height-percent:0;mso-wrap-distance-left:9pt;mso-wrap-distance-top:0;mso-wrap-distance-right:9pt;mso-wrap-distance-bottom:0;mso-position-horizontal:absolute;mso-position-horizontal-relative:text;mso-position-vertical:absolute;mso-position-vertical-relative:text;mso-width-percent:0;mso-height-percent:0;mso-width-relative:margin;mso-height-relative:margin;v-text-anchor:middle" o:gfxdata="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" fillcolor="white [3201]" strokecolor="black [3200]" strokeweight="1pt">
-                <v:stroke joinstyle="miter"/>
-              </v:oval>
-            </w:pict>
-          </mc:Fallback>
-        </mc:AlternateContent>
-      </w:r>
-      <w:r>
-        <w:rPr>
-          <w:noProof/>
-        </w:rPr>
-        <mc:AlternateContent>
-          <mc:Choice Requires="wps">
-            <w:drawing>
-              <wp:anchor distT="0" distB="0" distL="114300" distR="114300" simplePos="0" relativeHeight="251667456" behindDoc="0" locked="0" layoutInCell="1" allowOverlap="1" wp14:anchorId="73BD8FB5" wp14:editId="040B41DC">
-                <wp:simplePos x="0" y="0"/>
-                <wp:positionH relativeFrom="column">
-                  <wp:posOffset>3219450</wp:posOffset>
-                </wp:positionH>
-                <wp:positionV relativeFrom="paragraph">
-                  <wp:posOffset>733425</wp:posOffset>
-                </wp:positionV>
-                <wp:extent cx="771525" cy="476250"/>
-                <wp:effectExtent l="0" t="0" r="28575" b="19050"/>
-                <wp:wrapNone/>
-                <wp:docPr id="17" name="Oval 17"/>
-                <wp:cNvGraphicFramePr/>
-                <a:graphic xmlns:a="http://schemas.openxmlformats.org/drawingml/2006/main">
-                  <a:graphicData uri="http://schemas.microsoft.com/office/word/2010/wordprocessingShape">
-                    <wps:wsp>
-                      <wps:cNvSpPr/>
-                      <wps:spPr>
-                        <a:xfrm>
-                          <a:off x="0" y="0"/>
-                          <a:ext cx="771525" cy="476250"/>
-                        </a:xfrm>
-                        <a:prstGeom prst="ellipse">
-                          <a:avLst/>
-                        </a:prstGeom>
-                      </wps:spPr>
-                      <wps:style>
-                        <a:lnRef idx="2">
-                          <a:schemeClr val="dk1"/>
-                        </a:lnRef>
-                        <a:fillRef idx="1">
-                          <a:schemeClr val="lt1"/>
-                        </a:fillRef>
-                        <a:effectRef idx="0">
-                          <a:schemeClr val="dk1"/>
-                        </a:effectRef>
-                        <a:fontRef idx="minor">
-                          <a:schemeClr val="dk1"/>
-                        </a:fontRef>
-                      </wps:style>
-                      <wps:bodyPr rot="0" spcFirstLastPara="0" vertOverflow="overflow" horzOverflow="overflow" vert="horz" wrap="square" lIns="91440" tIns="45720" rIns="91440" bIns="45720" numCol="1" spcCol="0" rtlCol="0" fromWordArt="0" anchor="ctr" anchorCtr="0" forceAA="0" compatLnSpc="1">
-                        <a:prstTxWarp prst="textNoShape">
-                          <a:avLst/>
-                        </a:prstTxWarp>
-                        <a:noAutofit/>
-                      </wps:bodyPr>
-                    </wps:wsp>
-                  </a:graphicData>
-                </a:graphic>
-                <wp14:sizeRelH relativeFrom="margin">
-                  <wp14:pctWidth>0</wp14:pctWidth>
-                </wp14:sizeRelH>
-                <wp14:sizeRelV relativeFrom="margin">
-                  <wp14:pctHeight>0</wp14:pctHeight>
-                </wp14:sizeRelV>
-              </wp:anchor>
-            </w:drawing>
-          </mc:Choice>
-          <mc:Fallback>
-            <w:pict>
-              <v:oval w14:anchorId="7F1216D4" id="Oval 17" o:spid="_x0000_s1026" style="position:absolute;margin-left:253.5pt;margin-top:57.75pt;width:60.75pt;height:37.5pt;z-index:251667456;visibility:visible;mso-wrap-style:square;mso-width-percent:0;mso-height-percent:0;mso-wrap-distance-left:9pt;mso-wrap-distance-top:0;mso-wrap-distance-right:9pt;mso-wrap-distance-bottom:0;mso-position-horizontal:absolute;mso-position-horizontal-relative:text;mso-position-vertical:absolute;mso-position-vertical-relative:text;mso-width-percent:0;mso-height-percent:0;mso-width-relative:margin;mso-height-relative:margin;v-text-anchor:middle" o:gfxdata="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" fillcolor="white [3201]" strokecolor="black [3200]" strokeweight="1pt">
-                <v:stroke joinstyle="miter"/>
-              </v:oval>
-            </w:pict>
-          </mc:Fallback>
-        </mc:AlternateContent>
-      </w:r>
-      <w:r>
-        <w:rPr>
-          <w:noProof/>
-        </w:rPr>
-        <mc:AlternateContent>
-          <mc:Choice Requires="wps">
-            <w:drawing>
-              <wp:anchor distT="0" distB="0" distL="114300" distR="114300" simplePos="0" relativeHeight="251668480" behindDoc="0" locked="0" layoutInCell="1" allowOverlap="1" wp14:anchorId="71794ABB" wp14:editId="63C7D38A">
-                <wp:simplePos x="0" y="0"/>
-                <wp:positionH relativeFrom="column">
-                  <wp:posOffset>3200400</wp:posOffset>
-                </wp:positionH>
-                <wp:positionV relativeFrom="paragraph">
-                  <wp:posOffset>809625</wp:posOffset>
+                  <wp:posOffset>285750</wp:posOffset>
                 </wp:positionV>
                 <wp:extent cx="819150" cy="304800"/>
                 <wp:effectExtent l="0" t="0" r="0" b="0"/>
@@ -2232,7 +2403,7 @@
           </mc:Choice>
           <mc:Fallback>
             <w:pict>
-              <v:shape w14:anchorId="71794ABB" id="Text Box 18" o:spid="_x0000_s1033" type="#_x0000_t202" style="position:absolute;margin-left:252pt;margin-top:63.75pt;width:64.5pt;height:24pt;z-index:251668480;visibility:visible;mso-wrap-style:square;mso-width-percent:0;mso-height-percent:0;mso-wrap-distance-left:9pt;mso-wrap-distance-top:0;mso-wrap-distance-right:9pt;mso-wrap-distance-bottom:0;mso-position-horizontal:absolute;mso-position-horizontal-relative:text;mso-position-vertical:absolute;mso-position-vertical-relative:text;mso-width-percent:0;mso-height-percent:0;mso-width-relative:margin;mso-height-relative:margin;v-text-anchor:top" o:gfxdata="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" filled="f" stroked="f">
+              <v:shape w14:anchorId="71794ABB" id="Text Box 18" o:spid="_x0000_s1034" type="#_x0000_t202" style="position:absolute;margin-left:291pt;margin-top:22.5pt;width:64.5pt;height:24pt;z-index:251668480;visibility:visible;mso-wrap-style:square;mso-width-percent:0;mso-height-percent:0;mso-wrap-distance-left:9pt;mso-wrap-distance-top:0;mso-wrap-distance-right:9pt;mso-wrap-distance-bottom:0;mso-position-horizontal:absolute;mso-position-horizontal-relative:text;mso-position-vertical:absolute;mso-position-vertical-relative:text;mso-width-percent:0;mso-height-percent:0;mso-width-relative:margin;mso-height-relative:margin;v-text-anchor:top" o:gfxdata="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" filled="f" stroked="f">
                 <v:textbox>
                   <w:txbxContent>
                     <w:p>
@@ -2257,80 +2428,96 @@
         </mc:AlternateContent>
       </w:r>
       <w:r>
+        <w:t xml:space="preserve">     </w:t>
+      </w:r>
+      <w:r>
+        <w:t xml:space="preserve">= </w:t>
+      </w:r>
+      <w:r>
+        <w:rPr>
+          <w:b/>
+        </w:rPr>
+        <w:t>A</w:t>
+      </w:r>
+      <w:r>
+        <w:t xml:space="preserve"> has a direct</w:t>
+      </w:r>
+    </w:p>
+    <w:p>
+      <w:r>
+        <w:rPr>
+          <w:b/>
+        </w:rPr>
+        <w:t>B</w:t>
+      </w:r>
+      <w:r>
+        <w:rPr>
+          <w:b/>
+        </w:rPr>
+        <w:t xml:space="preserve">      </w:t>
+      </w:r>
+      <w:r>
+        <w:t xml:space="preserve">dependency on </w:t>
+      </w:r>
+      <w:r>
+        <w:rPr>
+          <w:b/>
+        </w:rPr>
+        <w:t>B</w:t>
+      </w:r>
+    </w:p>
+    <w:p>
+      <w:r>
         <w:rPr>
           <w:noProof/>
         </w:rPr>
         <mc:AlternateContent>
           <mc:Choice Requires="wps">
             <w:drawing>
-              <wp:anchor distT="0" distB="0" distL="114300" distR="114300" simplePos="0" relativeHeight="251671552" behindDoc="0" locked="0" layoutInCell="1" allowOverlap="1" wp14:anchorId="4A2DE08F" wp14:editId="76CE4F5E">
+              <wp:anchor distT="0" distB="0" distL="114300" distR="114300" simplePos="0" relativeHeight="251686912" behindDoc="0" locked="0" layoutInCell="1" allowOverlap="1" wp14:anchorId="20E4B85E" wp14:editId="21916013">
                 <wp:simplePos x="0" y="0"/>
                 <wp:positionH relativeFrom="column">
-                  <wp:posOffset>2352675</wp:posOffset>
+                  <wp:posOffset>2162175</wp:posOffset>
                 </wp:positionH>
                 <wp:positionV relativeFrom="paragraph">
-                  <wp:posOffset>161925</wp:posOffset>
+                  <wp:posOffset>123825</wp:posOffset>
                 </wp:positionV>
-                <wp:extent cx="819150" cy="304800"/>
-                <wp:effectExtent l="0" t="0" r="0" b="0"/>
+                <wp:extent cx="0" cy="216000"/>
+                <wp:effectExtent l="76200" t="0" r="57150" b="50800"/>
                 <wp:wrapNone/>
-                <wp:docPr id="20" name="Text Box 20"/>
+                <wp:docPr id="135" name="Straight Arrow Connector 135"/>
                 <wp:cNvGraphicFramePr/>
                 <a:graphic xmlns:a="http://schemas.openxmlformats.org/drawingml/2006/main">
                   <a:graphicData uri="http://schemas.microsoft.com/office/word/2010/wordprocessingShape">
                     <wps:wsp>
-                      <wps:cNvSpPr txBox="1"/>
+                      <wps:cNvCnPr/>
                       <wps:spPr>
                         <a:xfrm>
                           <a:off x="0" y="0"/>
-                          <a:ext cx="819150" cy="304800"/>
+                          <a:ext cx="0" cy="216000"/>
                         </a:xfrm>
-                        <a:prstGeom prst="rect">
+                        <a:prstGeom prst="straightConnector1">
                           <a:avLst/>
                         </a:prstGeom>
-                        <a:noFill/>
                         <a:ln>
-                          <a:noFill/>
+                          <a:tailEnd type="triangle"/>
                         </a:ln>
                       </wps:spPr>
                       <wps:style>
-                        <a:lnRef idx="0">
-                          <a:scrgbClr r="0" g="0" b="0"/>
+                        <a:lnRef idx="1">
+                          <a:schemeClr val="dk1"/>
                         </a:lnRef>
                         <a:fillRef idx="0">
-                          <a:scrgbClr r="0" g="0" b="0"/>
+                          <a:schemeClr val="dk1"/>
                         </a:fillRef>
                         <a:effectRef idx="0">
-                          <a:scrgbClr r="0" g="0" b="0"/>
+                          <a:schemeClr val="dk1"/>
                         </a:effectRef>
                         <a:fontRef idx="minor">
-                          <a:schemeClr val="dk1"/>
+                          <a:schemeClr val="tx1"/>
                         </a:fontRef>
                       </wps:style>
-                      <wps:txbx>
-                        <w:txbxContent>
-                          <w:p>
-                            <w:pPr>
-                              <w:jc w:val="center"/>
-                              <w:rPr>
-                                <w:sz w:val="24"/>
-                              </w:rPr>
-                            </w:pPr>
-                            <w:r>
-                              <w:rPr>
-                                <w:sz w:val="24"/>
-                              </w:rPr>
-                              <w:t>Interface</w:t>
-                            </w:r>
-                          </w:p>
-                        </w:txbxContent>
-                      </wps:txbx>
-                      <wps:bodyPr rot="0" spcFirstLastPara="0" vertOverflow="overflow" horzOverflow="overflow" vert="horz" wrap="square" lIns="91440" tIns="45720" rIns="91440" bIns="45720" numCol="1" spcCol="0" rtlCol="0" fromWordArt="0" anchor="t" anchorCtr="0" forceAA="0" compatLnSpc="1">
-                        <a:prstTxWarp prst="textNoShape">
-                          <a:avLst/>
-                        </a:prstTxWarp>
-                        <a:noAutofit/>
-                      </wps:bodyPr>
+                      <wps:bodyPr/>
                     </wps:wsp>
                   </a:graphicData>
                 </a:graphic>
@@ -2345,30 +2532,23 @@
           </mc:Choice>
           <mc:Fallback>
             <w:pict>
-              <v:shape w14:anchorId="4A2DE08F" id="Text Box 20" o:spid="_x0000_s1034" type="#_x0000_t202" style="position:absolute;margin-left:185.25pt;margin-top:12.75pt;width:64.5pt;height:24pt;z-index:251671552;visibility:visible;mso-wrap-style:square;mso-width-percent:0;mso-height-percent:0;mso-wrap-distance-left:9pt;mso-wrap-distance-top:0;mso-wrap-distance-right:9pt;mso-wrap-distance-bottom:0;mso-position-horizontal:absolute;mso-position-horizontal-relative:text;mso-position-vertical:absolute;mso-position-vertical-relative:text;mso-width-percent:0;mso-height-percent:0;mso-width-relative:margin;mso-height-relative:margin;v-text-anchor:top" o:gfxdata="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" filled="f" stroked="f">
-                <v:textbox>
-                  <w:txbxContent>
-                    <w:p>
-                      <w:pPr>
-                        <w:jc w:val="center"/>
-                        <w:rPr>
-                          <w:sz w:val="24"/>
-                        </w:rPr>
-                      </w:pPr>
-                      <w:r>
-                        <w:rPr>
-                          <w:sz w:val="24"/>
-                        </w:rPr>
-                        <w:t>Interface</w:t>
-                      </w:r>
-                    </w:p>
-                  </w:txbxContent>
-                </v:textbox>
+              <v:shape w14:anchorId="252E7D38" id="Straight Arrow Connector 135" o:spid="_x0000_s1026" type="#_x0000_t32" style="position:absolute;margin-left:170.25pt;margin-top:9.75pt;width:0;height:17pt;z-index:251686912;visibility:visible;mso-wrap-style:square;mso-width-percent:0;mso-height-percent:0;mso-wrap-distance-left:9pt;mso-wrap-distance-top:0;mso-wrap-distance-right:9pt;mso-wrap-distance-bottom:0;mso-position-horizontal:absolute;mso-position-horizontal-relative:text;mso-position-vertical:absolute;mso-position-vertical-relative:text;mso-width-percent:0;mso-height-percent:0;mso-width-relative:margin;mso-height-relative:margin" o:gfxdata="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" strokecolor="black [3200]" strokeweight=".5pt">
+                <v:stroke endarrow="block" joinstyle="miter"/>
               </v:shape>
             </w:pict>
           </mc:Fallback>
         </mc:AlternateContent>
       </w:r>
+      <w:r>
+        <w:t xml:space="preserve">         (contains a </w:t>
+      </w:r>
+      <w:bookmarkStart w:id="0" w:name="_GoBack"/>
+      <w:bookmarkEnd w:id="0"/>
+      <w:r>
+        <w:t>constructor</w:t>
+      </w:r>
+    </w:p>
+    <w:p>
       <w:r>
         <w:rPr>
           <w:noProof/>
@@ -2376,163 +2556,80 @@
         <mc:AlternateContent>
           <mc:Choice Requires="wps">
             <w:drawing>
-              <wp:anchor distT="0" distB="0" distL="114300" distR="114300" simplePos="0" relativeHeight="251670528" behindDoc="0" locked="0" layoutInCell="1" allowOverlap="1" wp14:anchorId="74D028E7" wp14:editId="5E4777DD">
+              <wp:anchor distT="0" distB="0" distL="114300" distR="114300" simplePos="0" relativeHeight="251694080" behindDoc="0" locked="0" layoutInCell="1" allowOverlap="1" wp14:anchorId="5F6A1652" wp14:editId="607A74F1">
                 <wp:simplePos x="0" y="0"/>
                 <wp:positionH relativeFrom="column">
-                  <wp:posOffset>2371725</wp:posOffset>
+                  <wp:posOffset>2538730</wp:posOffset>
                 </wp:positionH>
                 <wp:positionV relativeFrom="paragraph">
-                  <wp:posOffset>85725</wp:posOffset>
+                  <wp:posOffset>266700</wp:posOffset>
                 </wp:positionV>
-                <wp:extent cx="771525" cy="476250"/>
-                <wp:effectExtent l="0" t="0" r="28575" b="19050"/>
+                <wp:extent cx="360000" cy="0"/>
+                <wp:effectExtent l="0" t="76200" r="21590" b="95250"/>
                 <wp:wrapNone/>
-                <wp:docPr id="19" name="Oval 19"/>
+                <wp:docPr id="139" name="Straight Arrow Connector 139"/>
                 <wp:cNvGraphicFramePr/>
                 <a:graphic xmlns:a="http://schemas.openxmlformats.org/drawingml/2006/main">
                   <a:graphicData uri="http://schemas.microsoft.com/office/word/2010/wordprocessingShape">
                     <wps:wsp>
-                      <wps:cNvSpPr/>
+                      <wps:cNvCnPr/>
                       <wps:spPr>
                         <a:xfrm>
                           <a:off x="0" y="0"/>
-                          <a:ext cx="771525" cy="476250"/>
+                          <a:ext cx="360000" cy="0"/>
                         </a:xfrm>
-                        <a:prstGeom prst="ellipse">
+                        <a:prstGeom prst="straightConnector1">
                           <a:avLst/>
                         </a:prstGeom>
+                        <a:ln>
+                          <a:tailEnd type="triangle"/>
+                        </a:ln>
                       </wps:spPr>
                       <wps:style>
-                        <a:lnRef idx="2">
+                        <a:lnRef idx="1">
                           <a:schemeClr val="dk1"/>
                         </a:lnRef>
-                        <a:fillRef idx="1">
-                          <a:schemeClr val="lt1"/>
+                        <a:fillRef idx="0">
+                          <a:schemeClr val="dk1"/>
                         </a:fillRef>
                         <a:effectRef idx="0">
                           <a:schemeClr val="dk1"/>
                         </a:effectRef>
                         <a:fontRef idx="minor">
-                          <a:schemeClr val="dk1"/>
+                          <a:schemeClr val="tx1"/>
                         </a:fontRef>
                       </wps:style>
-                      <wps:bodyPr rot="0" spcFirstLastPara="0" vertOverflow="overflow" horzOverflow="overflow" vert="horz" wrap="square" lIns="91440" tIns="45720" rIns="91440" bIns="45720" numCol="1" spcCol="0" rtlCol="0" fromWordArt="0" anchor="ctr" anchorCtr="0" forceAA="0" compatLnSpc="1">
-                        <a:prstTxWarp prst="textNoShape">
-                          <a:avLst/>
-                        </a:prstTxWarp>
-                        <a:noAutofit/>
-                      </wps:bodyPr>
+                      <wps:bodyPr/>
                     </wps:wsp>
                   </a:graphicData>
                 </a:graphic>
                 <wp14:sizeRelH relativeFrom="margin">
                   <wp14:pctWidth>0</wp14:pctWidth>
                 </wp14:sizeRelH>
-                <wp14:sizeRelV relativeFrom="margin">
-                  <wp14:pctHeight>0</wp14:pctHeight>
-                </wp14:sizeRelV>
               </wp:anchor>
             </w:drawing>
           </mc:Choice>
           <mc:Fallback>
             <w:pict>
-              <v:oval w14:anchorId="0FF267BB" id="Oval 19" o:spid="_x0000_s1026" style="position:absolute;margin-left:186.75pt;margin-top:6.75pt;width:60.75pt;height:37.5pt;z-index:251670528;visibility:visible;mso-wrap-style:square;mso-width-percent:0;mso-height-percent:0;mso-wrap-distance-left:9pt;mso-wrap-distance-top:0;mso-wrap-distance-right:9pt;mso-wrap-distance-bottom:0;mso-position-horizontal:absolute;mso-position-horizontal-relative:text;mso-position-vertical:absolute;mso-position-vertical-relative:text;mso-width-percent:0;mso-height-percent:0;mso-width-relative:margin;mso-height-relative:margin;v-text-anchor:middle" o:gfxdata="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" fillcolor="white [3201]" strokecolor="black [3200]" strokeweight="1pt">
-                <v:stroke joinstyle="miter"/>
-              </v:oval>
+              <v:shape w14:anchorId="4C789BA8" id="Straight Arrow Connector 139" o:spid="_x0000_s1026" type="#_x0000_t32" style="position:absolute;margin-left:199.9pt;margin-top:21pt;width:28.35pt;height:0;z-index:251694080;visibility:visible;mso-wrap-style:square;mso-width-percent:0;mso-wrap-distance-left:9pt;mso-wrap-distance-top:0;mso-wrap-distance-right:9pt;mso-wrap-distance-bottom:0;mso-position-horizontal:absolute;mso-position-horizontal-relative:text;mso-position-vertical:absolute;mso-position-vertical-relative:text;mso-width-percent:0;mso-width-relative:margin" o:gfxdata="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" strokecolor="black [3200]" strokeweight=".5pt">
+                <v:stroke endarrow="block" joinstyle="miter"/>
+              </v:shape>
             </w:pict>
           </mc:Fallback>
         </mc:AlternateContent>
       </w:r>
       <w:r>
-        <w:rPr>
-          <w:noProof/>
-        </w:rPr>
-        <mc:AlternateContent>
-          <mc:Choice Requires="wps">
-            <w:drawing>
-              <wp:anchor distT="0" distB="0" distL="114300" distR="114300" simplePos="0" relativeHeight="251664384" behindDoc="0" locked="0" layoutInCell="1" allowOverlap="1" wp14:anchorId="515CDD6C" wp14:editId="68133F8A">
-                <wp:simplePos x="0" y="0"/>
-                <wp:positionH relativeFrom="column">
-                  <wp:posOffset>4019550</wp:posOffset>
-                </wp:positionH>
-                <wp:positionV relativeFrom="paragraph">
-                  <wp:posOffset>85090</wp:posOffset>
-                </wp:positionV>
-                <wp:extent cx="771525" cy="476250"/>
-                <wp:effectExtent l="0" t="0" r="28575" b="19050"/>
-                <wp:wrapNone/>
-                <wp:docPr id="3" name="Oval 3"/>
-                <wp:cNvGraphicFramePr/>
-                <a:graphic xmlns:a="http://schemas.openxmlformats.org/drawingml/2006/main">
-                  <a:graphicData uri="http://schemas.microsoft.com/office/word/2010/wordprocessingShape">
-                    <wps:wsp>
-                      <wps:cNvSpPr/>
-                      <wps:spPr>
-                        <a:xfrm>
-                          <a:off x="0" y="0"/>
-                          <a:ext cx="771525" cy="476250"/>
-                        </a:xfrm>
-                        <a:prstGeom prst="ellipse">
-                          <a:avLst/>
-                        </a:prstGeom>
-                      </wps:spPr>
-                      <wps:style>
-                        <a:lnRef idx="2">
-                          <a:schemeClr val="dk1"/>
-                        </a:lnRef>
-                        <a:fillRef idx="1">
-                          <a:schemeClr val="lt1"/>
-                        </a:fillRef>
-                        <a:effectRef idx="0">
-                          <a:schemeClr val="dk1"/>
-                        </a:effectRef>
-                        <a:fontRef idx="minor">
-                          <a:schemeClr val="dk1"/>
-                        </a:fontRef>
-                      </wps:style>
-                      <wps:bodyPr rot="0" spcFirstLastPara="0" vertOverflow="overflow" horzOverflow="overflow" vert="horz" wrap="square" lIns="91440" tIns="45720" rIns="91440" bIns="45720" numCol="1" spcCol="0" rtlCol="0" fromWordArt="0" anchor="ctr" anchorCtr="0" forceAA="0" compatLnSpc="1">
-                        <a:prstTxWarp prst="textNoShape">
-                          <a:avLst/>
-                        </a:prstTxWarp>
-                        <a:noAutofit/>
-                      </wps:bodyPr>
-                    </wps:wsp>
-                  </a:graphicData>
-                </a:graphic>
-                <wp14:sizeRelH relativeFrom="margin">
-                  <wp14:pctWidth>0</wp14:pctWidth>
-                </wp14:sizeRelH>
-                <wp14:sizeRelV relativeFrom="margin">
-                  <wp14:pctHeight>0</wp14:pctHeight>
-                </wp14:sizeRelV>
-              </wp:anchor>
-            </w:drawing>
-          </mc:Choice>
-          <mc:Fallback>
-            <w:pict>
-              <v:oval w14:anchorId="7B38D705" id="Oval 3" o:spid="_x0000_s1026" style="position:absolute;margin-left:316.5pt;margin-top:6.7pt;width:60.75pt;height:37.5pt;z-index:251664384;visibility:visible;mso-wrap-style:square;mso-width-percent:0;mso-height-percent:0;mso-wrap-distance-left:9pt;mso-wrap-distance-top:0;mso-wrap-distance-right:9pt;mso-wrap-distance-bottom:0;mso-position-horizontal:absolute;mso-position-horizontal-relative:text;mso-position-vertical:absolute;mso-position-vertical-relative:text;mso-width-percent:0;mso-height-percent:0;mso-width-relative:margin;mso-height-relative:margin;v-text-anchor:middle" o:gfxdata="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" fillcolor="white [3201]" strokecolor="black [3200]" strokeweight="1pt">
-                <v:stroke joinstyle="miter"/>
-              </v:oval>
-            </w:pict>
-          </mc:Fallback>
-        </mc:AlternateContent>
+        <w:t xml:space="preserve">         of that class).</w:t>
       </w:r>
     </w:p>
     <w:p/>
     <w:p/>
     <w:p/>
     <w:p/>
-    <w:p/>
-    <w:p/>
-    <w:p/>
-    <w:p/>
-    <w:p/>
     <w:p>
       <w:r>
-        <w:t>Sample Text</w:t>
-      </w:r>
-      <w:bookmarkStart w:id="0" w:name="_GoBack"/>
-      <w:bookmarkEnd w:id="0"/>
+        <w:t>Mention how every class works making mention to EVERY OOP concept.</w:t>
+      </w:r>
       <w:r>
         <w:br w:type="page"/>
       </w:r>

</xml_diff>

<commit_message>
Changed graph in report
Realised that the additions to the graph contradicted the legend. Removed those changes.
</commit_message>
<xml_diff>
--- a/Report.docx
+++ b/Report.docx
@@ -614,7 +614,12 @@
         <w:t xml:space="preserve"> values needed to be displayed, of course, are the items contained within the “store” and their quantities</w:t>
       </w:r>
       <w:r>
-        <w:t xml:space="preserve"> as a means of</w:t>
+        <w:t xml:space="preserve"> as a m</w:t>
+      </w:r>
+      <w:bookmarkStart w:id="0" w:name="_GoBack"/>
+      <w:bookmarkEnd w:id="0"/>
+      <w:r>
+        <w:t>eans of</w:t>
       </w:r>
       <w:r>
         <w:t xml:space="preserve"> </w:t>
@@ -686,13 +691,7 @@
         <w:t xml:space="preserve"> makes calls to Store for store info and</w:t>
       </w:r>
       <w:r>
-        <w:t xml:space="preserve"> relies on </w:t>
-      </w:r>
-      <w:r>
-        <w:t xml:space="preserve">Item to </w:t>
-      </w:r>
-      <w:r>
-        <w:t xml:space="preserve">import items into the Store, Trucks to add Items to Trucks </w:t>
+        <w:t xml:space="preserve"> relies on Manifest </w:t>
       </w:r>
       <w:proofErr w:type="gramStart"/>
       <w:r>
@@ -700,16 +699,7 @@
       </w:r>
       <w:proofErr w:type="gramEnd"/>
       <w:r>
-        <w:t xml:space="preserve"> calculate the loss/gain of capital,</w:t>
-      </w:r>
-      <w:r>
-        <w:t xml:space="preserve"> and</w:t>
-      </w:r>
-      <w:r>
         <w:t xml:space="preserve"> </w:t>
-      </w:r>
-      <w:r>
-        <w:t xml:space="preserve">Manifest in order to </w:t>
       </w:r>
       <w:r>
         <w:t xml:space="preserve">export Manifests and </w:t>
@@ -3062,165 +3052,6 @@
     </w:p>
     <w:p>
       <w:r>
-        <w:rPr>
-          <w:noProof/>
-        </w:rPr>
-        <mc:AlternateContent>
-          <mc:Choice Requires="wps">
-            <w:drawing>
-              <wp:anchor distT="0" distB="0" distL="114300" distR="114300" simplePos="0" relativeHeight="251719680" behindDoc="0" locked="0" layoutInCell="1" allowOverlap="1" wp14:anchorId="70766D54" wp14:editId="7E012843">
-                <wp:simplePos x="0" y="0"/>
-                <wp:positionH relativeFrom="column">
-                  <wp:posOffset>2295525</wp:posOffset>
-                </wp:positionH>
-                <wp:positionV relativeFrom="paragraph">
-                  <wp:posOffset>181610</wp:posOffset>
-                </wp:positionV>
-                <wp:extent cx="57150" cy="1152525"/>
-                <wp:effectExtent l="114300" t="0" r="38100" b="47625"/>
-                <wp:wrapNone/>
-                <wp:docPr id="145" name="Connector: Curved 145"/>
-                <wp:cNvGraphicFramePr/>
-                <a:graphic xmlns:a="http://schemas.openxmlformats.org/drawingml/2006/main">
-                  <a:graphicData uri="http://schemas.microsoft.com/office/word/2010/wordprocessingShape">
-                    <wps:wsp>
-                      <wps:cNvCnPr/>
-                      <wps:spPr>
-                        <a:xfrm flipH="1">
-                          <a:off x="0" y="0"/>
-                          <a:ext cx="57150" cy="1152525"/>
-                        </a:xfrm>
-                        <a:prstGeom prst="curvedConnector3">
-                          <a:avLst>
-                            <a:gd name="adj1" fmla="val 270492"/>
-                          </a:avLst>
-                        </a:prstGeom>
-                        <a:ln>
-                          <a:tailEnd type="triangle"/>
-                        </a:ln>
-                      </wps:spPr>
-                      <wps:style>
-                        <a:lnRef idx="1">
-                          <a:schemeClr val="dk1"/>
-                        </a:lnRef>
-                        <a:fillRef idx="0">
-                          <a:schemeClr val="dk1"/>
-                        </a:fillRef>
-                        <a:effectRef idx="0">
-                          <a:schemeClr val="dk1"/>
-                        </a:effectRef>
-                        <a:fontRef idx="minor">
-                          <a:schemeClr val="tx1"/>
-                        </a:fontRef>
-                      </wps:style>
-                      <wps:bodyPr/>
-                    </wps:wsp>
-                  </a:graphicData>
-                </a:graphic>
-                <wp14:sizeRelH relativeFrom="margin">
-                  <wp14:pctWidth>0</wp14:pctWidth>
-                </wp14:sizeRelH>
-                <wp14:sizeRelV relativeFrom="margin">
-                  <wp14:pctHeight>0</wp14:pctHeight>
-                </wp14:sizeRelV>
-              </wp:anchor>
-            </w:drawing>
-          </mc:Choice>
-          <mc:Fallback>
-            <w:pict>
-              <v:shapetype w14:anchorId="6C389845" id="_x0000_t38" coordsize="21600,21600" o:spt="38" o:oned="t" path="m,c@0,0@1,5400@1,10800@1,16200@2,21600,21600,21600e" filled="f">
-                <v:formulas>
-                  <v:f eqn="mid #0 0"/>
-                  <v:f eqn="val #0"/>
-                  <v:f eqn="mid #0 21600"/>
-                </v:formulas>
-                <v:path arrowok="t" fillok="f" o:connecttype="none"/>
-                <v:handles>
-                  <v:h position="#0,center"/>
-                </v:handles>
-                <o:lock v:ext="edit" shapetype="t"/>
-              </v:shapetype>
-              <v:shape id="Connector: Curved 145" o:spid="_x0000_s1026" type="#_x0000_t38" style="position:absolute;margin-left:180.75pt;margin-top:14.3pt;width:4.5pt;height:90.75pt;flip:x;z-index:251719680;visibility:visible;mso-wrap-style:square;mso-width-percent:0;mso-height-percent:0;mso-wrap-distance-left:9pt;mso-wrap-distance-top:0;mso-wrap-distance-right:9pt;mso-wrap-distance-bottom:0;mso-position-horizontal:absolute;mso-position-horizontal-relative:text;mso-position-vertical:absolute;mso-position-vertical-relative:text;mso-width-percent:0;mso-height-percent:0;mso-width-relative:margin;mso-height-relative:margin" o:gfxdata="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" adj="58426" strokecolor="black [3200]" strokeweight=".5pt">
-                <v:stroke endarrow="block" joinstyle="miter"/>
-              </v:shape>
-            </w:pict>
-          </mc:Fallback>
-        </mc:AlternateContent>
-      </w:r>
-      <w:r>
-        <w:rPr>
-          <w:noProof/>
-        </w:rPr>
-        <mc:AlternateContent>
-          <mc:Choice Requires="wps">
-            <w:drawing>
-              <wp:anchor distT="0" distB="0" distL="114300" distR="114300" simplePos="0" relativeHeight="251718656" behindDoc="0" locked="0" layoutInCell="1" allowOverlap="1" wp14:anchorId="0B94DC6F" wp14:editId="4ACA9BAB">
-                <wp:simplePos x="0" y="0"/>
-                <wp:positionH relativeFrom="margin">
-                  <wp:posOffset>2886075</wp:posOffset>
-                </wp:positionH>
-                <wp:positionV relativeFrom="paragraph">
-                  <wp:posOffset>235585</wp:posOffset>
-                </wp:positionV>
-                <wp:extent cx="447675" cy="342900"/>
-                <wp:effectExtent l="0" t="0" r="66675" b="57150"/>
-                <wp:wrapNone/>
-                <wp:docPr id="142" name="Straight Arrow Connector 142"/>
-                <wp:cNvGraphicFramePr/>
-                <a:graphic xmlns:a="http://schemas.openxmlformats.org/drawingml/2006/main">
-                  <a:graphicData uri="http://schemas.microsoft.com/office/word/2010/wordprocessingShape">
-                    <wps:wsp>
-                      <wps:cNvCnPr/>
-                      <wps:spPr>
-                        <a:xfrm>
-                          <a:off x="0" y="0"/>
-                          <a:ext cx="447675" cy="342900"/>
-                        </a:xfrm>
-                        <a:prstGeom prst="straightConnector1">
-                          <a:avLst/>
-                        </a:prstGeom>
-                        <a:ln>
-                          <a:tailEnd type="triangle"/>
-                        </a:ln>
-                      </wps:spPr>
-                      <wps:style>
-                        <a:lnRef idx="1">
-                          <a:schemeClr val="dk1"/>
-                        </a:lnRef>
-                        <a:fillRef idx="0">
-                          <a:schemeClr val="dk1"/>
-                        </a:fillRef>
-                        <a:effectRef idx="0">
-                          <a:schemeClr val="dk1"/>
-                        </a:effectRef>
-                        <a:fontRef idx="minor">
-                          <a:schemeClr val="tx1"/>
-                        </a:fontRef>
-                      </wps:style>
-                      <wps:bodyPr/>
-                    </wps:wsp>
-                  </a:graphicData>
-                </a:graphic>
-                <wp14:sizeRelH relativeFrom="margin">
-                  <wp14:pctWidth>0</wp14:pctWidth>
-                </wp14:sizeRelH>
-                <wp14:sizeRelV relativeFrom="margin">
-                  <wp14:pctHeight>0</wp14:pctHeight>
-                </wp14:sizeRelV>
-              </wp:anchor>
-            </w:drawing>
-          </mc:Choice>
-          <mc:Fallback>
-            <w:pict>
-              <v:shape w14:anchorId="2535F982" id="Straight Arrow Connector 142" o:spid="_x0000_s1026" type="#_x0000_t32" style="position:absolute;margin-left:227.25pt;margin-top:18.55pt;width:35.25pt;height:27pt;z-index:251718656;visibility:visible;mso-wrap-style:square;mso-width-percent:0;mso-height-percent:0;mso-wrap-distance-left:9pt;mso-wrap-distance-top:0;mso-wrap-distance-right:9pt;mso-wrap-distance-bottom:0;mso-position-horizontal:absolute;mso-position-horizontal-relative:margin;mso-position-vertical:absolute;mso-position-vertical-relative:text;mso-width-percent:0;mso-height-percent:0;mso-width-relative:margin;mso-height-relative:margin" o:gfxdata="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" strokecolor="black [3200]" strokeweight=".5pt">
-                <v:stroke endarrow="block" joinstyle="miter"/>
-                <w10:wrap anchorx="margin"/>
-              </v:shape>
-            </w:pict>
-          </mc:Fallback>
-        </mc:AlternateContent>
-      </w:r>
-      <w:r>
         <w:t xml:space="preserve">     </w:t>
       </w:r>
       <w:proofErr w:type="gramStart"/>
@@ -3228,10 +3059,7 @@
         <w:t xml:space="preserve">= </w:t>
       </w:r>
       <w:r>
-        <w:t xml:space="preserve"> </w:t>
-      </w:r>
-      <w:r>
-        <w:t>dependency</w:t>
+        <w:t xml:space="preserve"> dependency</w:t>
       </w:r>
       <w:proofErr w:type="gramEnd"/>
       <w:r>
@@ -3269,10 +3097,7 @@
       </w:r>
       <w:proofErr w:type="gramEnd"/>
       <w:r>
-        <w:t>construct</w:t>
-      </w:r>
-      <w:r>
-        <w:t>s and contains</w:t>
+        <w:t>constructs and contains</w:t>
       </w:r>
     </w:p>
     <w:p>
@@ -3673,7 +3498,6 @@
     <w:p>
       <w:proofErr w:type="spellStart"/>
       <w:r>
-        <w:lastRenderedPageBreak/>
         <w:t>IOHandler</w:t>
       </w:r>
       <w:proofErr w:type="spellEnd"/>
@@ -3705,6 +3529,7 @@
     </w:p>
     <w:p>
       <w:r>
+        <w:lastRenderedPageBreak/>
         <w:t>Manifest is a list of trucks. Like Store, it applies encapsulation by hiding a</w:t>
       </w:r>
       <w:r>
@@ -3810,18 +3635,7 @@
         <w:t xml:space="preserve"> </w:t>
       </w:r>
       <w:r>
-        <w:t>It applies encapsulatio</w:t>
-      </w:r>
-      <w:bookmarkStart w:id="0" w:name="_GoBack"/>
-      <w:bookmarkEnd w:id="0"/>
-      <w:r>
-        <w:t xml:space="preserve">n for the HashMap and it also applies </w:t>
-      </w:r>
-      <w:r>
-        <w:t>inheritance</w:t>
-      </w:r>
-      <w:r>
-        <w:t xml:space="preserve"> by implementing</w:t>
+        <w:t>It applies encapsulation for the HashMap and it also applies inheritance by implementing</w:t>
       </w:r>
       <w:r>
         <w:t xml:space="preserve"> </w:t>

</xml_diff>

<commit_message>
Updated screenshots and completed report
</commit_message>
<xml_diff>
--- a/Report.docx
+++ b/Report.docx
@@ -218,7 +218,16 @@
                                     <w:sz w:val="24"/>
                                     <w:szCs w:val="24"/>
                                   </w:rPr>
-                                  <w:t>Liam Edwards: n*******</w:t>
+                                  <w:t>Liam Edwards: n</w:t>
+                                </w:r>
+                                <w:r>
+                                  <w:rPr>
+                                    <w:caps/>
+                                    <w:color w:val="5B9BD5" w:themeColor="accent5"/>
+                                    <w:sz w:val="24"/>
+                                    <w:szCs w:val="24"/>
+                                  </w:rPr>
+                                  <w:t>9729241</w:t>
                                 </w:r>
                               </w:p>
                             </w:txbxContent>
@@ -382,7 +391,16 @@
                               <w:sz w:val="24"/>
                               <w:szCs w:val="24"/>
                             </w:rPr>
-                            <w:t>Liam Edwards: n*******</w:t>
+                            <w:t>Liam Edwards: n</w:t>
+                          </w:r>
+                          <w:r>
+                            <w:rPr>
+                              <w:caps/>
+                              <w:color w:val="5B9BD5" w:themeColor="accent5"/>
+                              <w:sz w:val="24"/>
+                              <w:szCs w:val="24"/>
+                            </w:rPr>
+                            <w:t>9729241</w:t>
                           </w:r>
                         </w:p>
                       </w:txbxContent>
@@ -652,59 +670,60 @@
       <w:r>
         <w:t xml:space="preserve">doesn’t have any direct </w:t>
       </w:r>
+      <w:r>
+        <w:t>dependencies;</w:t>
+      </w:r>
+      <w:r>
+        <w:t xml:space="preserve"> </w:t>
+      </w:r>
+      <w:r>
+        <w:t>however,</w:t>
+      </w:r>
+      <w:r>
+        <w:t xml:space="preserve"> it does make calls to Store for info on the store and </w:t>
+      </w:r>
+      <w:proofErr w:type="spellStart"/>
+      <w:r>
+        <w:t>IOHandler</w:t>
+      </w:r>
+      <w:proofErr w:type="spellEnd"/>
+      <w:r>
+        <w:t xml:space="preserve"> to import and export data</w:t>
+      </w:r>
+      <w:r>
+        <w:t>.</w:t>
+      </w:r>
+      <w:r>
+        <w:t xml:space="preserve"> </w:t>
+      </w:r>
+      <w:proofErr w:type="spellStart"/>
+      <w:r>
+        <w:t>IOHandler</w:t>
+      </w:r>
+      <w:proofErr w:type="spellEnd"/>
+      <w:r>
+        <w:t xml:space="preserve"> makes calls to Store for store info and</w:t>
+      </w:r>
+      <w:r>
+        <w:t xml:space="preserve"> relies on Manifest </w:t>
+      </w:r>
       <w:proofErr w:type="gramStart"/>
       <w:r>
-        <w:t>dependencies,</w:t>
+        <w:t>in order to</w:t>
       </w:r>
       <w:proofErr w:type="gramEnd"/>
       <w:r>
         <w:t xml:space="preserve"> </w:t>
       </w:r>
       <w:r>
-        <w:t xml:space="preserve">however it does make calls to Store for info on the store and </w:t>
-      </w:r>
-      <w:proofErr w:type="spellStart"/>
-      <w:r>
-        <w:t>IOHandler</w:t>
-      </w:r>
-      <w:proofErr w:type="spellEnd"/>
-      <w:r>
-        <w:t xml:space="preserve"> to import and export data</w:t>
-      </w:r>
-      <w:r>
-        <w:t>.</w:t>
+        <w:t>export</w:t>
+      </w:r>
+      <w:r>
+        <w:t xml:space="preserve"> Manifests.</w:t>
       </w:r>
       <w:r>
         <w:t xml:space="preserve"> </w:t>
       </w:r>
-      <w:proofErr w:type="spellStart"/>
-      <w:r>
-        <w:t>IOHandler</w:t>
-      </w:r>
-      <w:proofErr w:type="spellEnd"/>
-      <w:r>
-        <w:t xml:space="preserve"> makes calls to Store for store info and</w:t>
-      </w:r>
-      <w:r>
-        <w:t xml:space="preserve"> relies on Manifest </w:t>
-      </w:r>
-      <w:proofErr w:type="gramStart"/>
-      <w:r>
-        <w:t>in order to</w:t>
-      </w:r>
-      <w:proofErr w:type="gramEnd"/>
-      <w:r>
-        <w:t xml:space="preserve"> </w:t>
-      </w:r>
-      <w:r>
-        <w:t xml:space="preserve">export </w:t>
-      </w:r>
-      <w:r>
-        <w:t>and import Manifests.</w:t>
-      </w:r>
-      <w:r>
-        <w:t xml:space="preserve"> </w:t>
-      </w:r>
       <w:r>
         <w:t xml:space="preserve">Manifest relies on </w:t>
       </w:r>
@@ -715,12 +734,7 @@
         <w:t xml:space="preserve">rucks since it’s a </w:t>
       </w:r>
       <w:r>
-        <w:t>list of Trucks and that’s the object type it’s supposed to contain</w:t>
-      </w:r>
-      <w:bookmarkStart w:id="0" w:name="_GoBack"/>
-      <w:bookmarkEnd w:id="0"/>
-      <w:r>
-        <w:t xml:space="preserve">. </w:t>
+        <w:t xml:space="preserve">list of Trucks and that’s the object type it’s supposed to contain. </w:t>
       </w:r>
       <w:r>
         <w:t xml:space="preserve">Store and Trucks rely on Stock </w:t>
@@ -3367,7 +3381,18 @@
       </w:r>
       <w:proofErr w:type="spellEnd"/>
       <w:r>
-        <w:t xml:space="preserve"> and implementing ActionListener. The program is begun by creating a new Interface </w:t>
+        <w:t xml:space="preserve"> and implementing ActionListener</w:t>
+      </w:r>
+      <w:r>
+        <w:t xml:space="preserve"> and </w:t>
+      </w:r>
+      <w:proofErr w:type="spellStart"/>
+      <w:r>
+        <w:t>ChangeListener</w:t>
+      </w:r>
+      <w:proofErr w:type="spellEnd"/>
+      <w:r>
+        <w:t xml:space="preserve">. The program is begun by creating a new Interface </w:t>
       </w:r>
       <w:r>
         <w:t>with a whole bunch of GUI objects and their properties, along with the public static declaration of the Store.</w:t>
@@ -3458,6 +3483,31 @@
       </w:r>
       <w:r>
         <w:t xml:space="preserve">function instead of declaring a new function every time a button needs an ActionListener. </w:t>
+      </w:r>
+      <w:r>
+        <w:t xml:space="preserve">The same thing </w:t>
+      </w:r>
+      <w:r>
+        <w:t xml:space="preserve">happens with </w:t>
+      </w:r>
+      <w:proofErr w:type="spellStart"/>
+      <w:r>
+        <w:t>ChangeListener</w:t>
+      </w:r>
+      <w:proofErr w:type="spellEnd"/>
+      <w:r>
+        <w:t xml:space="preserve">, except </w:t>
+      </w:r>
+      <w:proofErr w:type="spellStart"/>
+      <w:r>
+        <w:t>stateChange</w:t>
+      </w:r>
+      <w:r>
+        <w:t>d</w:t>
+      </w:r>
+      <w:proofErr w:type="spellEnd"/>
+      <w:r>
+        <w:t xml:space="preserve"> is the function that’s added in, which loads in the store’s inventory into a graph when the inventory tab is selected.</w:t>
       </w:r>
     </w:p>
     <w:p>
@@ -3495,6 +3545,7 @@
     <w:p>
       <w:proofErr w:type="spellStart"/>
       <w:r>
+        <w:lastRenderedPageBreak/>
         <w:t>IOHandler</w:t>
       </w:r>
       <w:proofErr w:type="spellEnd"/>
@@ -3532,11 +3583,24 @@
     </w:p>
     <w:p>
       <w:r>
-        <w:lastRenderedPageBreak/>
         <w:t>Manifest is a list of trucks. Like Store, it applies encapsulation by hiding a</w:t>
       </w:r>
       <w:r>
-        <w:t xml:space="preserve"> List of type Truck, and sets/gets its data with publicly available functions. </w:t>
+        <w:t xml:space="preserve"> List of type Truck, and sets/gets its data with publicly available functions.</w:t>
+      </w:r>
+      <w:r>
+        <w:t xml:space="preserve"> It implements </w:t>
+      </w:r>
+      <w:proofErr w:type="spellStart"/>
+      <w:r>
+        <w:t>Iterable</w:t>
+      </w:r>
+      <w:proofErr w:type="spellEnd"/>
+      <w:r>
+        <w:t xml:space="preserve"> so that foreach loops can iterate off the class itself.</w:t>
+      </w:r>
+      <w:r>
+        <w:t xml:space="preserve"> </w:t>
       </w:r>
       <w:r>
         <w:t xml:space="preserve">It is used in </w:t>
@@ -3547,21 +3611,33 @@
       </w:r>
       <w:proofErr w:type="spellEnd"/>
       <w:r>
-        <w:t xml:space="preserve"> for the exporting </w:t>
-      </w:r>
-      <w:r>
-        <w:t xml:space="preserve">and </w:t>
-      </w:r>
-      <w:r>
-        <w:t>importation</w:t>
-      </w:r>
-      <w:r>
-        <w:t xml:space="preserve"> of manifests.</w:t>
+        <w:t xml:space="preserve"> for the </w:t>
+      </w:r>
+      <w:r>
+        <w:t xml:space="preserve">exportation of </w:t>
+      </w:r>
+      <w:r>
+        <w:t>manifests.</w:t>
       </w:r>
     </w:p>
     <w:p>
       <w:r>
-        <w:t xml:space="preserve">Trucks above is not one class; it </w:t>
+        <w:t>The “</w:t>
+      </w:r>
+      <w:r>
+        <w:t>Trucks</w:t>
+      </w:r>
+      <w:r>
+        <w:t>” bubble in the</w:t>
+      </w:r>
+      <w:r>
+        <w:t xml:space="preserve"> </w:t>
+      </w:r>
+      <w:r>
+        <w:t>diagram</w:t>
+      </w:r>
+      <w:r>
+        <w:t xml:space="preserve"> is not one class; it </w:t>
       </w:r>
       <w:r>
         <w:t xml:space="preserve">is a categorization of three classes: Truck, </w:t>
@@ -3630,7 +3706,13 @@
         <w:t>It holds a HashMap that has integers assigned to Item keys which represent the quantity of each item.</w:t>
       </w:r>
       <w:r>
-        <w:t xml:space="preserve"> As shown in the graph, Stock is used by Store, which allows the store to get items from its Stock variable and output it to the Interface, </w:t>
+        <w:t xml:space="preserve"> As shown in the </w:t>
+      </w:r>
+      <w:r>
+        <w:t>diagram</w:t>
+      </w:r>
+      <w:r>
+        <w:t xml:space="preserve">, Stock is used by Store, which allows the store to get items from its Stock variable and output it to the Interface, </w:t>
       </w:r>
       <w:proofErr w:type="gramStart"/>
       <w:r>
@@ -3695,7 +3777,13 @@
         <w:t xml:space="preserve"> It’s a basic class </w:t>
       </w:r>
       <w:r>
-        <w:t>that doesn’t have any setter functions; only getters.</w:t>
+        <w:t>that doesn’t have any setter functions</w:t>
+      </w:r>
+      <w:r>
+        <w:t xml:space="preserve"> besides the constructors</w:t>
+      </w:r>
+      <w:r>
+        <w:t>; only getters.</w:t>
       </w:r>
     </w:p>
     <w:p/>
@@ -3712,10 +3800,774 @@
           <w:b/>
           <w:u w:val="single"/>
         </w:rPr>
+        <w:lastRenderedPageBreak/>
         <w:t>GUI Test Report</w:t>
       </w:r>
     </w:p>
-    <w:p/>
+    <w:p>
+      <w:r>
+        <w:rPr>
+          <w:noProof/>
+        </w:rPr>
+        <w:drawing>
+          <wp:anchor distT="0" distB="0" distL="114300" distR="114300" simplePos="0" relativeHeight="251719680" behindDoc="1" locked="0" layoutInCell="1" allowOverlap="1" wp14:anchorId="10701279" wp14:editId="4C538CFB">
+            <wp:simplePos x="0" y="0"/>
+            <wp:positionH relativeFrom="margin">
+              <wp:align>right</wp:align>
+            </wp:positionH>
+            <wp:positionV relativeFrom="paragraph">
+              <wp:posOffset>6037580</wp:posOffset>
+            </wp:positionV>
+            <wp:extent cx="5731510" cy="2542540"/>
+            <wp:effectExtent l="0" t="0" r="2540" b="0"/>
+            <wp:wrapTight wrapText="bothSides">
+              <wp:wrapPolygon edited="0">
+                <wp:start x="0" y="0"/>
+                <wp:lineTo x="0" y="21363"/>
+                <wp:lineTo x="21538" y="21363"/>
+                <wp:lineTo x="21538" y="0"/>
+                <wp:lineTo x="0" y="0"/>
+              </wp:wrapPolygon>
+            </wp:wrapTight>
+            <wp:docPr id="8" name="Picture 8"/>
+            <wp:cNvGraphicFramePr>
+              <a:graphicFrameLocks xmlns:a="http://schemas.openxmlformats.org/drawingml/2006/main" noChangeAspect="1"/>
+            </wp:cNvGraphicFramePr>
+            <a:graphic xmlns:a="http://schemas.openxmlformats.org/drawingml/2006/main">
+              <a:graphicData uri="http://schemas.openxmlformats.org/drawingml/2006/picture">
+                <pic:pic xmlns:pic="http://schemas.openxmlformats.org/drawingml/2006/picture">
+                  <pic:nvPicPr>
+                    <pic:cNvPr id="8" name="2.PNG"/>
+                    <pic:cNvPicPr/>
+                  </pic:nvPicPr>
+                  <pic:blipFill>
+                    <a:blip r:embed="rId7">
+                      <a:extLst>
+                        <a:ext uri="{28A0092B-C50C-407E-A947-70E740481C1C}">
+                          <a14:useLocalDpi xmlns:a14="http://schemas.microsoft.com/office/drawing/2010/main" val="0"/>
+                        </a:ext>
+                      </a:extLst>
+                    </a:blip>
+                    <a:stretch>
+                      <a:fillRect/>
+                    </a:stretch>
+                  </pic:blipFill>
+                  <pic:spPr>
+                    <a:xfrm>
+                      <a:off x="0" y="0"/>
+                      <a:ext cx="5731510" cy="2542540"/>
+                    </a:xfrm>
+                    <a:prstGeom prst="rect">
+                      <a:avLst/>
+                    </a:prstGeom>
+                  </pic:spPr>
+                </pic:pic>
+              </a:graphicData>
+            </a:graphic>
+            <wp14:sizeRelH relativeFrom="page">
+              <wp14:pctWidth>0</wp14:pctWidth>
+            </wp14:sizeRelH>
+            <wp14:sizeRelV relativeFrom="page">
+              <wp14:pctHeight>0</wp14:pctHeight>
+            </wp14:sizeRelV>
+          </wp:anchor>
+        </w:drawing>
+      </w:r>
+      <w:r>
+        <w:rPr>
+          <w:noProof/>
+        </w:rPr>
+        <w:drawing>
+          <wp:anchor distT="0" distB="0" distL="114300" distR="114300" simplePos="0" relativeHeight="251718656" behindDoc="1" locked="0" layoutInCell="1" allowOverlap="1" wp14:anchorId="4F6A3990" wp14:editId="159EBE4C">
+            <wp:simplePos x="0" y="0"/>
+            <wp:positionH relativeFrom="margin">
+              <wp:align>right</wp:align>
+            </wp:positionH>
+            <wp:positionV relativeFrom="paragraph">
+              <wp:posOffset>3856355</wp:posOffset>
+            </wp:positionV>
+            <wp:extent cx="5731510" cy="2171700"/>
+            <wp:effectExtent l="0" t="0" r="2540" b="0"/>
+            <wp:wrapTight wrapText="bothSides">
+              <wp:wrapPolygon edited="0">
+                <wp:start x="0" y="0"/>
+                <wp:lineTo x="0" y="21411"/>
+                <wp:lineTo x="21538" y="21411"/>
+                <wp:lineTo x="21538" y="0"/>
+                <wp:lineTo x="0" y="0"/>
+              </wp:wrapPolygon>
+            </wp:wrapTight>
+            <wp:docPr id="7" name="Picture 7"/>
+            <wp:cNvGraphicFramePr>
+              <a:graphicFrameLocks xmlns:a="http://schemas.openxmlformats.org/drawingml/2006/main" noChangeAspect="1"/>
+            </wp:cNvGraphicFramePr>
+            <a:graphic xmlns:a="http://schemas.openxmlformats.org/drawingml/2006/main">
+              <a:graphicData uri="http://schemas.openxmlformats.org/drawingml/2006/picture">
+                <pic:pic xmlns:pic="http://schemas.openxmlformats.org/drawingml/2006/picture">
+                  <pic:nvPicPr>
+                    <pic:cNvPr id="7" name="1.PNG"/>
+                    <pic:cNvPicPr/>
+                  </pic:nvPicPr>
+                  <pic:blipFill>
+                    <a:blip r:embed="rId8">
+                      <a:extLst>
+                        <a:ext uri="{28A0092B-C50C-407E-A947-70E740481C1C}">
+                          <a14:useLocalDpi xmlns:a14="http://schemas.microsoft.com/office/drawing/2010/main" val="0"/>
+                        </a:ext>
+                      </a:extLst>
+                    </a:blip>
+                    <a:stretch>
+                      <a:fillRect/>
+                    </a:stretch>
+                  </pic:blipFill>
+                  <pic:spPr>
+                    <a:xfrm>
+                      <a:off x="0" y="0"/>
+                      <a:ext cx="5731510" cy="2171700"/>
+                    </a:xfrm>
+                    <a:prstGeom prst="rect">
+                      <a:avLst/>
+                    </a:prstGeom>
+                  </pic:spPr>
+                </pic:pic>
+              </a:graphicData>
+            </a:graphic>
+            <wp14:sizeRelH relativeFrom="page">
+              <wp14:pctWidth>0</wp14:pctWidth>
+            </wp14:sizeRelH>
+            <wp14:sizeRelV relativeFrom="page">
+              <wp14:pctHeight>0</wp14:pctHeight>
+            </wp14:sizeRelV>
+          </wp:anchor>
+        </w:drawing>
+      </w:r>
+      <w:r>
+        <w:rPr>
+          <w:noProof/>
+        </w:rPr>
+        <w:drawing>
+          <wp:anchor distT="0" distB="0" distL="114300" distR="114300" simplePos="0" relativeHeight="251717632" behindDoc="1" locked="0" layoutInCell="1" allowOverlap="1" wp14:anchorId="4E7A7E2E" wp14:editId="1A7B0E35">
+            <wp:simplePos x="0" y="0"/>
+            <wp:positionH relativeFrom="column">
+              <wp:posOffset>0</wp:posOffset>
+            </wp:positionH>
+            <wp:positionV relativeFrom="paragraph">
+              <wp:posOffset>1905</wp:posOffset>
+            </wp:positionV>
+            <wp:extent cx="5731510" cy="3235325"/>
+            <wp:effectExtent l="0" t="0" r="2540" b="3175"/>
+            <wp:wrapTight wrapText="bothSides">
+              <wp:wrapPolygon edited="0">
+                <wp:start x="0" y="0"/>
+                <wp:lineTo x="0" y="21494"/>
+                <wp:lineTo x="21538" y="21494"/>
+                <wp:lineTo x="21538" y="0"/>
+                <wp:lineTo x="0" y="0"/>
+              </wp:wrapPolygon>
+            </wp:wrapTight>
+            <wp:docPr id="6" name="Picture 6"/>
+            <wp:cNvGraphicFramePr>
+              <a:graphicFrameLocks xmlns:a="http://schemas.openxmlformats.org/drawingml/2006/main" noChangeAspect="1"/>
+            </wp:cNvGraphicFramePr>
+            <a:graphic xmlns:a="http://schemas.openxmlformats.org/drawingml/2006/main">
+              <a:graphicData uri="http://schemas.openxmlformats.org/drawingml/2006/picture">
+                <pic:pic xmlns:pic="http://schemas.openxmlformats.org/drawingml/2006/picture">
+                  <pic:nvPicPr>
+                    <pic:cNvPr id="6" name="0.PNG"/>
+                    <pic:cNvPicPr/>
+                  </pic:nvPicPr>
+                  <pic:blipFill>
+                    <a:blip r:embed="rId9">
+                      <a:extLst>
+                        <a:ext uri="{28A0092B-C50C-407E-A947-70E740481C1C}">
+                          <a14:useLocalDpi xmlns:a14="http://schemas.microsoft.com/office/drawing/2010/main" val="0"/>
+                        </a:ext>
+                      </a:extLst>
+                    </a:blip>
+                    <a:stretch>
+                      <a:fillRect/>
+                    </a:stretch>
+                  </pic:blipFill>
+                  <pic:spPr>
+                    <a:xfrm>
+                      <a:off x="0" y="0"/>
+                      <a:ext cx="5731510" cy="3235325"/>
+                    </a:xfrm>
+                    <a:prstGeom prst="rect">
+                      <a:avLst/>
+                    </a:prstGeom>
+                  </pic:spPr>
+                </pic:pic>
+              </a:graphicData>
+            </a:graphic>
+            <wp14:sizeRelH relativeFrom="page">
+              <wp14:pctWidth>0</wp14:pctWidth>
+            </wp14:sizeRelH>
+            <wp14:sizeRelV relativeFrom="page">
+              <wp14:pctHeight>0</wp14:pctHeight>
+            </wp14:sizeRelV>
+          </wp:anchor>
+        </w:drawing>
+      </w:r>
+      <w:r>
+        <w:t xml:space="preserve">This is the screen </w:t>
+      </w:r>
+      <w:r>
+        <w:t>that meets users when the application is first opened.</w:t>
+      </w:r>
+      <w:r>
+        <w:t xml:space="preserve"> The only button enabled is the ‘Import Item Properties’ button, which only gives the user the option </w:t>
+      </w:r>
+      <w:r>
+        <w:t xml:space="preserve">to import the item properties, </w:t>
+      </w:r>
+      <w:r>
+        <w:t>as well as no items in Inventory (below).</w:t>
+      </w:r>
+    </w:p>
+    <w:p>
+      <w:r>
+        <w:lastRenderedPageBreak/>
+        <w:t>When the user goes to import an invalid item as shown above, they’ll be greeted with an error message saying the file format was wrong.</w:t>
+      </w:r>
+    </w:p>
+    <w:p>
+      <w:r>
+        <w:rPr>
+          <w:noProof/>
+        </w:rPr>
+        <w:drawing>
+          <wp:inline distT="0" distB="0" distL="0" distR="0" wp14:anchorId="2038147A" wp14:editId="185E8A75">
+            <wp:extent cx="5731510" cy="3239770"/>
+            <wp:effectExtent l="0" t="0" r="2540" b="0"/>
+            <wp:docPr id="14" name="Picture 14"/>
+            <wp:cNvGraphicFramePr>
+              <a:graphicFrameLocks xmlns:a="http://schemas.openxmlformats.org/drawingml/2006/main" noChangeAspect="1"/>
+            </wp:cNvGraphicFramePr>
+            <a:graphic xmlns:a="http://schemas.openxmlformats.org/drawingml/2006/main">
+              <a:graphicData uri="http://schemas.openxmlformats.org/drawingml/2006/picture">
+                <pic:pic xmlns:pic="http://schemas.openxmlformats.org/drawingml/2006/picture">
+                  <pic:nvPicPr>
+                    <pic:cNvPr id="14" name="3.PNG"/>
+                    <pic:cNvPicPr/>
+                  </pic:nvPicPr>
+                  <pic:blipFill>
+                    <a:blip r:embed="rId10">
+                      <a:extLst>
+                        <a:ext uri="{28A0092B-C50C-407E-A947-70E740481C1C}">
+                          <a14:useLocalDpi xmlns:a14="http://schemas.microsoft.com/office/drawing/2010/main" val="0"/>
+                        </a:ext>
+                      </a:extLst>
+                    </a:blip>
+                    <a:stretch>
+                      <a:fillRect/>
+                    </a:stretch>
+                  </pic:blipFill>
+                  <pic:spPr>
+                    <a:xfrm>
+                      <a:off x="0" y="0"/>
+                      <a:ext cx="5731510" cy="3239770"/>
+                    </a:xfrm>
+                    <a:prstGeom prst="rect">
+                      <a:avLst/>
+                    </a:prstGeom>
+                  </pic:spPr>
+                </pic:pic>
+              </a:graphicData>
+            </a:graphic>
+          </wp:inline>
+        </w:drawing>
+      </w:r>
+    </w:p>
+    <w:p>
+      <w:r>
+        <w:t>However, once they go to import the correct file, the inventory tab will be updated with items.</w:t>
+      </w:r>
+    </w:p>
+    <w:p>
+      <w:r>
+        <w:rPr>
+          <w:noProof/>
+        </w:rPr>
+        <w:drawing>
+          <wp:inline distT="0" distB="0" distL="0" distR="0" wp14:anchorId="548E7C14" wp14:editId="5A4E64F1">
+            <wp:extent cx="5731510" cy="3228340"/>
+            <wp:effectExtent l="0" t="0" r="2540" b="0"/>
+            <wp:docPr id="15" name="Picture 15"/>
+            <wp:cNvGraphicFramePr>
+              <a:graphicFrameLocks xmlns:a="http://schemas.openxmlformats.org/drawingml/2006/main" noChangeAspect="1"/>
+            </wp:cNvGraphicFramePr>
+            <a:graphic xmlns:a="http://schemas.openxmlformats.org/drawingml/2006/main">
+              <a:graphicData uri="http://schemas.openxmlformats.org/drawingml/2006/picture">
+                <pic:pic xmlns:pic="http://schemas.openxmlformats.org/drawingml/2006/picture">
+                  <pic:nvPicPr>
+                    <pic:cNvPr id="15" name="6.PNG"/>
+                    <pic:cNvPicPr/>
+                  </pic:nvPicPr>
+                  <pic:blipFill>
+                    <a:blip r:embed="rId11">
+                      <a:extLst>
+                        <a:ext uri="{28A0092B-C50C-407E-A947-70E740481C1C}">
+                          <a14:useLocalDpi xmlns:a14="http://schemas.microsoft.com/office/drawing/2010/main" val="0"/>
+                        </a:ext>
+                      </a:extLst>
+                    </a:blip>
+                    <a:stretch>
+                      <a:fillRect/>
+                    </a:stretch>
+                  </pic:blipFill>
+                  <pic:spPr>
+                    <a:xfrm>
+                      <a:off x="0" y="0"/>
+                      <a:ext cx="5731510" cy="3228340"/>
+                    </a:xfrm>
+                    <a:prstGeom prst="rect">
+                      <a:avLst/>
+                    </a:prstGeom>
+                  </pic:spPr>
+                </pic:pic>
+              </a:graphicData>
+            </a:graphic>
+          </wp:inline>
+        </w:drawing>
+      </w:r>
+    </w:p>
+    <w:p>
+      <w:r>
+        <w:t xml:space="preserve">After that the ‘Import Item Properties’ button will be disabled, while the ‘Generate Manifest’ and ‘Import Manifest’ buttons will be </w:t>
+      </w:r>
+      <w:r>
+        <w:t xml:space="preserve">enabled. </w:t>
+      </w:r>
+      <w:r>
+        <w:t xml:space="preserve">When ‘Generate Manifest’ is pressed, a dialogue </w:t>
+      </w:r>
+      <w:r>
+        <w:t>box will come up for the user to select the export path for the manifest. There is no possibility of choosing a wrong file here; the user can’t fail.</w:t>
+      </w:r>
+    </w:p>
+    <w:p>
+      <w:r>
+        <w:rPr>
+          <w:noProof/>
+        </w:rPr>
+        <w:lastRenderedPageBreak/>
+        <w:drawing>
+          <wp:inline distT="0" distB="0" distL="0" distR="0" wp14:anchorId="55396D7B" wp14:editId="68B465ED">
+            <wp:extent cx="5731510" cy="3225165"/>
+            <wp:effectExtent l="0" t="0" r="2540" b="0"/>
+            <wp:docPr id="16" name="Picture 16"/>
+            <wp:cNvGraphicFramePr>
+              <a:graphicFrameLocks xmlns:a="http://schemas.openxmlformats.org/drawingml/2006/main" noChangeAspect="1"/>
+            </wp:cNvGraphicFramePr>
+            <a:graphic xmlns:a="http://schemas.openxmlformats.org/drawingml/2006/main">
+              <a:graphicData uri="http://schemas.openxmlformats.org/drawingml/2006/picture">
+                <pic:pic xmlns:pic="http://schemas.openxmlformats.org/drawingml/2006/picture">
+                  <pic:nvPicPr>
+                    <pic:cNvPr id="16" name="7.PNG"/>
+                    <pic:cNvPicPr/>
+                  </pic:nvPicPr>
+                  <pic:blipFill>
+                    <a:blip r:embed="rId12">
+                      <a:extLst>
+                        <a:ext uri="{28A0092B-C50C-407E-A947-70E740481C1C}">
+                          <a14:useLocalDpi xmlns:a14="http://schemas.microsoft.com/office/drawing/2010/main" val="0"/>
+                        </a:ext>
+                      </a:extLst>
+                    </a:blip>
+                    <a:stretch>
+                      <a:fillRect/>
+                    </a:stretch>
+                  </pic:blipFill>
+                  <pic:spPr>
+                    <a:xfrm>
+                      <a:off x="0" y="0"/>
+                      <a:ext cx="5731510" cy="3225165"/>
+                    </a:xfrm>
+                    <a:prstGeom prst="rect">
+                      <a:avLst/>
+                    </a:prstGeom>
+                  </pic:spPr>
+                </pic:pic>
+              </a:graphicData>
+            </a:graphic>
+          </wp:inline>
+        </w:drawing>
+      </w:r>
+    </w:p>
+    <w:p>
+      <w:r>
+        <w:rPr>
+          <w:noProof/>
+        </w:rPr>
+        <w:drawing>
+          <wp:anchor distT="0" distB="0" distL="114300" distR="114300" simplePos="0" relativeHeight="251721728" behindDoc="1" locked="0" layoutInCell="1" allowOverlap="1" wp14:anchorId="2275FDEA" wp14:editId="134C7970">
+            <wp:simplePos x="0" y="0"/>
+            <wp:positionH relativeFrom="margin">
+              <wp:align>right</wp:align>
+            </wp:positionH>
+            <wp:positionV relativeFrom="paragraph">
+              <wp:posOffset>2851150</wp:posOffset>
+            </wp:positionV>
+            <wp:extent cx="5731510" cy="2647950"/>
+            <wp:effectExtent l="0" t="0" r="2540" b="0"/>
+            <wp:wrapTight wrapText="bothSides">
+              <wp:wrapPolygon edited="0">
+                <wp:start x="0" y="0"/>
+                <wp:lineTo x="0" y="21445"/>
+                <wp:lineTo x="21538" y="21445"/>
+                <wp:lineTo x="21538" y="0"/>
+                <wp:lineTo x="0" y="0"/>
+              </wp:wrapPolygon>
+            </wp:wrapTight>
+            <wp:docPr id="130" name="Picture 130"/>
+            <wp:cNvGraphicFramePr>
+              <a:graphicFrameLocks xmlns:a="http://schemas.openxmlformats.org/drawingml/2006/main" noChangeAspect="1"/>
+            </wp:cNvGraphicFramePr>
+            <a:graphic xmlns:a="http://schemas.openxmlformats.org/drawingml/2006/main">
+              <a:graphicData uri="http://schemas.openxmlformats.org/drawingml/2006/picture">
+                <pic:pic xmlns:pic="http://schemas.openxmlformats.org/drawingml/2006/picture">
+                  <pic:nvPicPr>
+                    <pic:cNvPr id="130" name="12.PNG"/>
+                    <pic:cNvPicPr/>
+                  </pic:nvPicPr>
+                  <pic:blipFill>
+                    <a:blip r:embed="rId13">
+                      <a:extLst>
+                        <a:ext uri="{28A0092B-C50C-407E-A947-70E740481C1C}">
+                          <a14:useLocalDpi xmlns:a14="http://schemas.microsoft.com/office/drawing/2010/main" val="0"/>
+                        </a:ext>
+                      </a:extLst>
+                    </a:blip>
+                    <a:stretch>
+                      <a:fillRect/>
+                    </a:stretch>
+                  </pic:blipFill>
+                  <pic:spPr>
+                    <a:xfrm>
+                      <a:off x="0" y="0"/>
+                      <a:ext cx="5731510" cy="2647950"/>
+                    </a:xfrm>
+                    <a:prstGeom prst="rect">
+                      <a:avLst/>
+                    </a:prstGeom>
+                  </pic:spPr>
+                </pic:pic>
+              </a:graphicData>
+            </a:graphic>
+            <wp14:sizeRelH relativeFrom="page">
+              <wp14:pctWidth>0</wp14:pctWidth>
+            </wp14:sizeRelH>
+            <wp14:sizeRelV relativeFrom="page">
+              <wp14:pctHeight>0</wp14:pctHeight>
+            </wp14:sizeRelV>
+          </wp:anchor>
+        </w:drawing>
+      </w:r>
+      <w:r>
+        <w:rPr>
+          <w:noProof/>
+        </w:rPr>
+        <w:drawing>
+          <wp:anchor distT="0" distB="0" distL="114300" distR="114300" simplePos="0" relativeHeight="251720704" behindDoc="1" locked="0" layoutInCell="1" allowOverlap="1" wp14:anchorId="37217279" wp14:editId="46549BC3">
+            <wp:simplePos x="0" y="0"/>
+            <wp:positionH relativeFrom="margin">
+              <wp:align>right</wp:align>
+            </wp:positionH>
+            <wp:positionV relativeFrom="paragraph">
+              <wp:posOffset>765175</wp:posOffset>
+            </wp:positionV>
+            <wp:extent cx="5731510" cy="2809875"/>
+            <wp:effectExtent l="0" t="0" r="2540" b="9525"/>
+            <wp:wrapTight wrapText="bothSides">
+              <wp:wrapPolygon edited="0">
+                <wp:start x="0" y="0"/>
+                <wp:lineTo x="0" y="21527"/>
+                <wp:lineTo x="21538" y="21527"/>
+                <wp:lineTo x="21538" y="0"/>
+                <wp:lineTo x="0" y="0"/>
+              </wp:wrapPolygon>
+            </wp:wrapTight>
+            <wp:docPr id="31" name="Picture 31"/>
+            <wp:cNvGraphicFramePr>
+              <a:graphicFrameLocks xmlns:a="http://schemas.openxmlformats.org/drawingml/2006/main" noChangeAspect="1"/>
+            </wp:cNvGraphicFramePr>
+            <a:graphic xmlns:a="http://schemas.openxmlformats.org/drawingml/2006/main">
+              <a:graphicData uri="http://schemas.openxmlformats.org/drawingml/2006/picture">
+                <pic:pic xmlns:pic="http://schemas.openxmlformats.org/drawingml/2006/picture">
+                  <pic:nvPicPr>
+                    <pic:cNvPr id="31" name="11.PNG"/>
+                    <pic:cNvPicPr/>
+                  </pic:nvPicPr>
+                  <pic:blipFill>
+                    <a:blip r:embed="rId14">
+                      <a:extLst>
+                        <a:ext uri="{28A0092B-C50C-407E-A947-70E740481C1C}">
+                          <a14:useLocalDpi xmlns:a14="http://schemas.microsoft.com/office/drawing/2010/main" val="0"/>
+                        </a:ext>
+                      </a:extLst>
+                    </a:blip>
+                    <a:stretch>
+                      <a:fillRect/>
+                    </a:stretch>
+                  </pic:blipFill>
+                  <pic:spPr>
+                    <a:xfrm>
+                      <a:off x="0" y="0"/>
+                      <a:ext cx="5731510" cy="2809875"/>
+                    </a:xfrm>
+                    <a:prstGeom prst="rect">
+                      <a:avLst/>
+                    </a:prstGeom>
+                  </pic:spPr>
+                </pic:pic>
+              </a:graphicData>
+            </a:graphic>
+            <wp14:sizeRelH relativeFrom="page">
+              <wp14:pctWidth>0</wp14:pctWidth>
+            </wp14:sizeRelH>
+            <wp14:sizeRelV relativeFrom="page">
+              <wp14:pctHeight>0</wp14:pctHeight>
+            </wp14:sizeRelV>
+          </wp:anchor>
+        </w:drawing>
+      </w:r>
+      <w:r>
+        <w:t xml:space="preserve">Next, when the user clicks on ‘Import Manifest’ and they try to import something that isn’t a manifest file, </w:t>
+      </w:r>
+      <w:r>
+        <w:t>an error just like the error for choosing the incorrect file for importing</w:t>
+      </w:r>
+      <w:r>
+        <w:t xml:space="preserve"> </w:t>
+      </w:r>
+      <w:r>
+        <w:t xml:space="preserve">item properties will appear. </w:t>
+      </w:r>
+      <w:proofErr w:type="gramStart"/>
+      <w:r>
+        <w:t>However</w:t>
+      </w:r>
+      <w:proofErr w:type="gramEnd"/>
+      <w:r>
+        <w:t xml:space="preserve"> once they import they corre</w:t>
+      </w:r>
+      <w:r>
+        <w:t>ct file, the ‘Import Sales Log’ button will be enabled, and the store capital and inventory will be updated:</w:t>
+      </w:r>
+    </w:p>
+    <w:p>
+      <w:r>
+        <w:rPr>
+          <w:noProof/>
+        </w:rPr>
+        <w:lastRenderedPageBreak/>
+        <w:drawing>
+          <wp:anchor distT="0" distB="0" distL="114300" distR="114300" simplePos="0" relativeHeight="251723776" behindDoc="1" locked="0" layoutInCell="1" allowOverlap="1" wp14:anchorId="11DC3235" wp14:editId="1A225495">
+            <wp:simplePos x="0" y="0"/>
+            <wp:positionH relativeFrom="margin">
+              <wp:align>right</wp:align>
+            </wp:positionH>
+            <wp:positionV relativeFrom="paragraph">
+              <wp:posOffset>3133725</wp:posOffset>
+            </wp:positionV>
+            <wp:extent cx="5731510" cy="2647950"/>
+            <wp:effectExtent l="0" t="0" r="2540" b="0"/>
+            <wp:wrapTight wrapText="bothSides">
+              <wp:wrapPolygon edited="0">
+                <wp:start x="0" y="0"/>
+                <wp:lineTo x="0" y="21445"/>
+                <wp:lineTo x="21538" y="21445"/>
+                <wp:lineTo x="21538" y="0"/>
+                <wp:lineTo x="0" y="0"/>
+              </wp:wrapPolygon>
+            </wp:wrapTight>
+            <wp:docPr id="140" name="Picture 140"/>
+            <wp:cNvGraphicFramePr>
+              <a:graphicFrameLocks xmlns:a="http://schemas.openxmlformats.org/drawingml/2006/main" noChangeAspect="1"/>
+            </wp:cNvGraphicFramePr>
+            <a:graphic xmlns:a="http://schemas.openxmlformats.org/drawingml/2006/main">
+              <a:graphicData uri="http://schemas.openxmlformats.org/drawingml/2006/picture">
+                <pic:pic xmlns:pic="http://schemas.openxmlformats.org/drawingml/2006/picture">
+                  <pic:nvPicPr>
+                    <pic:cNvPr id="140" name="14.PNG"/>
+                    <pic:cNvPicPr/>
+                  </pic:nvPicPr>
+                  <pic:blipFill>
+                    <a:blip r:embed="rId15">
+                      <a:extLst>
+                        <a:ext uri="{28A0092B-C50C-407E-A947-70E740481C1C}">
+                          <a14:useLocalDpi xmlns:a14="http://schemas.microsoft.com/office/drawing/2010/main" val="0"/>
+                        </a:ext>
+                      </a:extLst>
+                    </a:blip>
+                    <a:stretch>
+                      <a:fillRect/>
+                    </a:stretch>
+                  </pic:blipFill>
+                  <pic:spPr>
+                    <a:xfrm>
+                      <a:off x="0" y="0"/>
+                      <a:ext cx="5731510" cy="2647950"/>
+                    </a:xfrm>
+                    <a:prstGeom prst="rect">
+                      <a:avLst/>
+                    </a:prstGeom>
+                  </pic:spPr>
+                </pic:pic>
+              </a:graphicData>
+            </a:graphic>
+            <wp14:sizeRelH relativeFrom="page">
+              <wp14:pctWidth>0</wp14:pctWidth>
+            </wp14:sizeRelH>
+            <wp14:sizeRelV relativeFrom="page">
+              <wp14:pctHeight>0</wp14:pctHeight>
+            </wp14:sizeRelV>
+          </wp:anchor>
+        </w:drawing>
+      </w:r>
+      <w:r>
+        <w:rPr>
+          <w:noProof/>
+        </w:rPr>
+        <w:drawing>
+          <wp:anchor distT="0" distB="0" distL="114300" distR="114300" simplePos="0" relativeHeight="251722752" behindDoc="1" locked="0" layoutInCell="1" allowOverlap="1" wp14:anchorId="15115C0C" wp14:editId="39697EC5">
+            <wp:simplePos x="0" y="0"/>
+            <wp:positionH relativeFrom="margin">
+              <wp:align>right</wp:align>
+            </wp:positionH>
+            <wp:positionV relativeFrom="paragraph">
+              <wp:posOffset>5752465</wp:posOffset>
+            </wp:positionV>
+            <wp:extent cx="5731510" cy="3103245"/>
+            <wp:effectExtent l="0" t="0" r="2540" b="1905"/>
+            <wp:wrapTight wrapText="bothSides">
+              <wp:wrapPolygon edited="0">
+                <wp:start x="0" y="0"/>
+                <wp:lineTo x="0" y="21481"/>
+                <wp:lineTo x="21538" y="21481"/>
+                <wp:lineTo x="21538" y="0"/>
+                <wp:lineTo x="0" y="0"/>
+              </wp:wrapPolygon>
+            </wp:wrapTight>
+            <wp:docPr id="134" name="Picture 134"/>
+            <wp:cNvGraphicFramePr>
+              <a:graphicFrameLocks xmlns:a="http://schemas.openxmlformats.org/drawingml/2006/main" noChangeAspect="1"/>
+            </wp:cNvGraphicFramePr>
+            <a:graphic xmlns:a="http://schemas.openxmlformats.org/drawingml/2006/main">
+              <a:graphicData uri="http://schemas.openxmlformats.org/drawingml/2006/picture">
+                <pic:pic xmlns:pic="http://schemas.openxmlformats.org/drawingml/2006/picture">
+                  <pic:nvPicPr>
+                    <pic:cNvPr id="134" name="15.PNG"/>
+                    <pic:cNvPicPr/>
+                  </pic:nvPicPr>
+                  <pic:blipFill>
+                    <a:blip r:embed="rId16">
+                      <a:extLst>
+                        <a:ext uri="{28A0092B-C50C-407E-A947-70E740481C1C}">
+                          <a14:useLocalDpi xmlns:a14="http://schemas.microsoft.com/office/drawing/2010/main" val="0"/>
+                        </a:ext>
+                      </a:extLst>
+                    </a:blip>
+                    <a:stretch>
+                      <a:fillRect/>
+                    </a:stretch>
+                  </pic:blipFill>
+                  <pic:spPr>
+                    <a:xfrm>
+                      <a:off x="0" y="0"/>
+                      <a:ext cx="5731510" cy="3103245"/>
+                    </a:xfrm>
+                    <a:prstGeom prst="rect">
+                      <a:avLst/>
+                    </a:prstGeom>
+                  </pic:spPr>
+                </pic:pic>
+              </a:graphicData>
+            </a:graphic>
+            <wp14:sizeRelH relativeFrom="page">
+              <wp14:pctWidth>0</wp14:pctWidth>
+            </wp14:sizeRelH>
+            <wp14:sizeRelV relativeFrom="page">
+              <wp14:pctHeight>0</wp14:pctHeight>
+            </wp14:sizeRelV>
+          </wp:anchor>
+        </w:drawing>
+      </w:r>
+      <w:r>
+        <w:rPr>
+          <w:noProof/>
+        </w:rPr>
+        <w:drawing>
+          <wp:anchor distT="0" distB="0" distL="114300" distR="114300" simplePos="0" relativeHeight="251724800" behindDoc="1" locked="0" layoutInCell="1" allowOverlap="1" wp14:anchorId="780C9D9F" wp14:editId="536D6BBC">
+            <wp:simplePos x="0" y="0"/>
+            <wp:positionH relativeFrom="margin">
+              <wp:align>right</wp:align>
+            </wp:positionH>
+            <wp:positionV relativeFrom="paragraph">
+              <wp:posOffset>285750</wp:posOffset>
+            </wp:positionV>
+            <wp:extent cx="5731510" cy="2847975"/>
+            <wp:effectExtent l="0" t="0" r="2540" b="9525"/>
+            <wp:wrapTight wrapText="bothSides">
+              <wp:wrapPolygon edited="0">
+                <wp:start x="0" y="0"/>
+                <wp:lineTo x="0" y="21528"/>
+                <wp:lineTo x="21538" y="21528"/>
+                <wp:lineTo x="21538" y="0"/>
+                <wp:lineTo x="0" y="0"/>
+              </wp:wrapPolygon>
+            </wp:wrapTight>
+            <wp:docPr id="137" name="Picture 137"/>
+            <wp:cNvGraphicFramePr>
+              <a:graphicFrameLocks xmlns:a="http://schemas.openxmlformats.org/drawingml/2006/main" noChangeAspect="1"/>
+            </wp:cNvGraphicFramePr>
+            <a:graphic xmlns:a="http://schemas.openxmlformats.org/drawingml/2006/main">
+              <a:graphicData uri="http://schemas.openxmlformats.org/drawingml/2006/picture">
+                <pic:pic xmlns:pic="http://schemas.openxmlformats.org/drawingml/2006/picture">
+                  <pic:nvPicPr>
+                    <pic:cNvPr id="137" name="13.PNG"/>
+                    <pic:cNvPicPr/>
+                  </pic:nvPicPr>
+                  <pic:blipFill>
+                    <a:blip r:embed="rId17">
+                      <a:extLst>
+                        <a:ext uri="{28A0092B-C50C-407E-A947-70E740481C1C}">
+                          <a14:useLocalDpi xmlns:a14="http://schemas.microsoft.com/office/drawing/2010/main" val="0"/>
+                        </a:ext>
+                      </a:extLst>
+                    </a:blip>
+                    <a:stretch>
+                      <a:fillRect/>
+                    </a:stretch>
+                  </pic:blipFill>
+                  <pic:spPr>
+                    <a:xfrm>
+                      <a:off x="0" y="0"/>
+                      <a:ext cx="5731510" cy="2847975"/>
+                    </a:xfrm>
+                    <a:prstGeom prst="rect">
+                      <a:avLst/>
+                    </a:prstGeom>
+                  </pic:spPr>
+                </pic:pic>
+              </a:graphicData>
+            </a:graphic>
+            <wp14:sizeRelH relativeFrom="page">
+              <wp14:pctWidth>0</wp14:pctWidth>
+            </wp14:sizeRelH>
+            <wp14:sizeRelV relativeFrom="page">
+              <wp14:pctHeight>0</wp14:pctHeight>
+            </wp14:sizeRelV>
+          </wp:anchor>
+        </w:drawing>
+      </w:r>
+      <w:r>
+        <w:t>Finally, an import of a sales log will increase the capital and decrease the inventory:</w:t>
+      </w:r>
+      <w:bookmarkStart w:id="0" w:name="_GoBack"/>
+      <w:bookmarkEnd w:id="0"/>
+    </w:p>
     <w:sectPr>
       <w:pgSz w:w="11906" w:h="16838"/>
       <w:pgMar w:top="1440" w:right="1440" w:bottom="1440" w:left="1440" w:header="708" w:footer="708" w:gutter="0"/>
@@ -3726,6 +4578,56 @@
     </w:sectPr>
   </w:body>
 </w:document>
+</file>
+
+<file path=word/endnotes.xml><?xml version="1.0" encoding="utf-8"?>
+<w:endnotes xmlns:wpc="http://schemas.microsoft.com/office/word/2010/wordprocessingCanvas" xmlns:cx="http://schemas.microsoft.com/office/drawing/2014/chartex" xmlns:cx1="http://schemas.microsoft.com/office/drawing/2015/9/8/chartex" xmlns:cx2="http://schemas.microsoft.com/office/drawing/2015/10/21/chartex" xmlns:cx3="http://schemas.microsoft.com/office/drawing/2016/5/9/chartex" xmlns:cx4="http://schemas.microsoft.com/office/drawing/2016/5/10/chartex" xmlns:cx5="http://schemas.microsoft.com/office/drawing/2016/5/11/chartex" xmlns:cx6="http://schemas.microsoft.com/office/drawing/2016/5/12/chartex" xmlns:cx7="http://schemas.microsoft.com/office/drawing/2016/5/13/chartex" xmlns:cx8="http://schemas.microsoft.com/office/drawing/2016/5/14/chartex" xmlns:mc="http://schemas.openxmlformats.org/markup-compatibility/2006" xmlns:aink="http://schemas.microsoft.com/office/drawing/2016/ink" xmlns:am3d="http://schemas.microsoft.com/office/drawing/2017/model3d" xmlns:o="urn:schemas-microsoft-com:office:office" xmlns:r="http://schemas.openxmlformats.org/officeDocument/2006/relationships" xmlns:m="http://schemas.openxmlformats.org/officeDocument/2006/math" xmlns:v="urn:schemas-microsoft-com:vml" xmlns:wp14="http://schemas.microsoft.com/office/word/2010/wordprocessingDrawing" xmlns:wp="http://schemas.openxmlformats.org/drawingml/2006/wordprocessingDrawing" xmlns:w10="urn:schemas-microsoft-com:office:word" xmlns:w="http://schemas.openxmlformats.org/wordprocessingml/2006/main" xmlns:w14="http://schemas.microsoft.com/office/word/2010/wordml" xmlns:w15="http://schemas.microsoft.com/office/word/2012/wordml" xmlns:w16cid="http://schemas.microsoft.com/office/word/2016/wordml/cid" xmlns:w16se="http://schemas.microsoft.com/office/word/2015/wordml/symex" xmlns:wpg="http://schemas.microsoft.com/office/word/2010/wordprocessingGroup" xmlns:wpi="http://schemas.microsoft.com/office/word/2010/wordprocessingInk" xmlns:wne="http://schemas.microsoft.com/office/word/2006/wordml" xmlns:wps="http://schemas.microsoft.com/office/word/2010/wordprocessingShape" mc:Ignorable="w14 w15 w16se w16cid wp14">
+  <w:endnote w:type="separator" w:id="-1">
+    <w:p>
+      <w:pPr>
+        <w:spacing w:after="0" w:line="240" w:lineRule="auto"/>
+      </w:pPr>
+      <w:r>
+        <w:separator/>
+      </w:r>
+    </w:p>
+  </w:endnote>
+  <w:endnote w:type="continuationSeparator" w:id="0">
+    <w:p>
+      <w:pPr>
+        <w:spacing w:after="0" w:line="240" w:lineRule="auto"/>
+      </w:pPr>
+      <w:r>
+        <w:continuationSeparator/>
+      </w:r>
+    </w:p>
+  </w:endnote>
+</w:endnotes>
+</file>
+
+<file path=word/footnotes.xml><?xml version="1.0" encoding="utf-8"?>
+<w:footnotes xmlns:wpc="http://schemas.microsoft.com/office/word/2010/wordprocessingCanvas" xmlns:cx="http://schemas.microsoft.com/office/drawing/2014/chartex" xmlns:cx1="http://schemas.microsoft.com/office/drawing/2015/9/8/chartex" xmlns:cx2="http://schemas.microsoft.com/office/drawing/2015/10/21/chartex" xmlns:cx3="http://schemas.microsoft.com/office/drawing/2016/5/9/chartex" xmlns:cx4="http://schemas.microsoft.com/office/drawing/2016/5/10/chartex" xmlns:cx5="http://schemas.microsoft.com/office/drawing/2016/5/11/chartex" xmlns:cx6="http://schemas.microsoft.com/office/drawing/2016/5/12/chartex" xmlns:cx7="http://schemas.microsoft.com/office/drawing/2016/5/13/chartex" xmlns:cx8="http://schemas.microsoft.com/office/drawing/2016/5/14/chartex" xmlns:mc="http://schemas.openxmlformats.org/markup-compatibility/2006" xmlns:aink="http://schemas.microsoft.com/office/drawing/2016/ink" xmlns:am3d="http://schemas.microsoft.com/office/drawing/2017/model3d" xmlns:o="urn:schemas-microsoft-com:office:office" xmlns:r="http://schemas.openxmlformats.org/officeDocument/2006/relationships" xmlns:m="http://schemas.openxmlformats.org/officeDocument/2006/math" xmlns:v="urn:schemas-microsoft-com:vml" xmlns:wp14="http://schemas.microsoft.com/office/word/2010/wordprocessingDrawing" xmlns:wp="http://schemas.openxmlformats.org/drawingml/2006/wordprocessingDrawing" xmlns:w10="urn:schemas-microsoft-com:office:word" xmlns:w="http://schemas.openxmlformats.org/wordprocessingml/2006/main" xmlns:w14="http://schemas.microsoft.com/office/word/2010/wordml" xmlns:w15="http://schemas.microsoft.com/office/word/2012/wordml" xmlns:w16cid="http://schemas.microsoft.com/office/word/2016/wordml/cid" xmlns:w16se="http://schemas.microsoft.com/office/word/2015/wordml/symex" xmlns:wpg="http://schemas.microsoft.com/office/word/2010/wordprocessingGroup" xmlns:wpi="http://schemas.microsoft.com/office/word/2010/wordprocessingInk" xmlns:wne="http://schemas.microsoft.com/office/word/2006/wordml" xmlns:wps="http://schemas.microsoft.com/office/word/2010/wordprocessingShape" mc:Ignorable="w14 w15 w16se w16cid wp14">
+  <w:footnote w:type="separator" w:id="-1">
+    <w:p>
+      <w:pPr>
+        <w:spacing w:after="0" w:line="240" w:lineRule="auto"/>
+      </w:pPr>
+      <w:r>
+        <w:separator/>
+      </w:r>
+    </w:p>
+  </w:footnote>
+  <w:footnote w:type="continuationSeparator" w:id="0">
+    <w:p>
+      <w:pPr>
+        <w:spacing w:after="0" w:line="240" w:lineRule="auto"/>
+      </w:pPr>
+      <w:r>
+        <w:continuationSeparator/>
+      </w:r>
+    </w:p>
+  </w:footnote>
+</w:footnotes>
 </file>
 
 <file path=word/styles.xml><?xml version="1.0" encoding="utf-8"?>
@@ -4247,6 +5149,50 @@
       <w:szCs w:val="26"/>
     </w:rPr>
   </w:style>
+  <w:style w:type="paragraph" w:styleId="Header">
+    <w:name w:val="header"/>
+    <w:basedOn w:val="Normal"/>
+    <w:link w:val="HeaderChar"/>
+    <w:uiPriority w:val="99"/>
+    <w:unhideWhenUsed/>
+    <w:rsid w:val="004A16C8"/>
+    <w:pPr>
+      <w:tabs>
+        <w:tab w:val="center" w:pos="4513"/>
+        <w:tab w:val="right" w:pos="9026"/>
+      </w:tabs>
+      <w:spacing w:after="0" w:line="240" w:lineRule="auto"/>
+    </w:pPr>
+  </w:style>
+  <w:style w:type="character" w:customStyle="1" w:styleId="HeaderChar">
+    <w:name w:val="Header Char"/>
+    <w:basedOn w:val="DefaultParagraphFont"/>
+    <w:link w:val="Header"/>
+    <w:uiPriority w:val="99"/>
+    <w:rsid w:val="004A16C8"/>
+  </w:style>
+  <w:style w:type="paragraph" w:styleId="Footer">
+    <w:name w:val="footer"/>
+    <w:basedOn w:val="Normal"/>
+    <w:link w:val="FooterChar"/>
+    <w:uiPriority w:val="99"/>
+    <w:unhideWhenUsed/>
+    <w:rsid w:val="004A16C8"/>
+    <w:pPr>
+      <w:tabs>
+        <w:tab w:val="center" w:pos="4513"/>
+        <w:tab w:val="right" w:pos="9026"/>
+      </w:tabs>
+      <w:spacing w:after="0" w:line="240" w:lineRule="auto"/>
+    </w:pPr>
+  </w:style>
+  <w:style w:type="character" w:customStyle="1" w:styleId="FooterChar">
+    <w:name w:val="Footer Char"/>
+    <w:basedOn w:val="DefaultParagraphFont"/>
+    <w:link w:val="Footer"/>
+    <w:uiPriority w:val="99"/>
+    <w:rsid w:val="004A16C8"/>
+  </w:style>
 </w:styles>
 </file>
 

</xml_diff>